<commit_message>
New Monte Carlo code, manuscript etc
</commit_message>
<xml_diff>
--- a/manuscript/Moraine_Draft_2020_04_14.docx
+++ b/manuscript/Moraine_Draft_2020_04_14.docx
@@ -8394,14 +8394,35 @@
           <w:rFonts w:ascii="Gill Sans MT" w:hAnsi="Gill Sans MT"/>
           <w:sz w:val="24"/>
         </w:rPr>
-        <w:t xml:space="preserve">in both the independent and dependent variables </w:t>
-      </w:r>
-      <w:r>
-        <w:rPr>
-          <w:rFonts w:ascii="Gill Sans MT" w:hAnsi="Gill Sans MT"/>
-          <w:sz w:val="24"/>
-        </w:rPr>
-        <w:t>(</w:t>
+        <w:t>in both the independ</w:t>
+      </w:r>
+      <w:r>
+        <w:rPr>
+          <w:rFonts w:ascii="Gill Sans MT" w:hAnsi="Gill Sans MT"/>
+          <w:sz w:val="24"/>
+        </w:rPr>
+        <w:t>ent and dependent variables.</w:t>
+      </w:r>
+      <w:r>
+        <w:rPr>
+          <w:rFonts w:ascii="Gill Sans MT" w:hAnsi="Gill Sans MT"/>
+          <w:sz w:val="24"/>
+        </w:rPr>
+        <w:t xml:space="preserve"> This</w:t>
+      </w:r>
+      <w:r>
+        <w:rPr>
+          <w:rFonts w:ascii="Gill Sans MT" w:hAnsi="Gill Sans MT"/>
+          <w:sz w:val="24"/>
+        </w:rPr>
+        <w:t xml:space="preserve"> </w:t>
+      </w:r>
+      <w:r>
+        <w:rPr>
+          <w:rFonts w:ascii="Gill Sans MT" w:hAnsi="Gill Sans MT"/>
+          <w:sz w:val="24"/>
+        </w:rPr>
+        <w:t>unweighted</w:t>
       </w:r>
       <w:r>
         <w:rPr>
@@ -8409,27 +8430,6 @@
           <w:i/>
           <w:sz w:val="24"/>
         </w:rPr>
-        <w:t>see</w:t>
-      </w:r>
-      <w:r>
-        <w:rPr>
-          <w:rFonts w:ascii="Gill Sans MT" w:hAnsi="Gill Sans MT"/>
-          <w:sz w:val="24"/>
-        </w:rPr>
-        <w:t xml:space="preserve"> Viles et al., 2011; Jull et al., 2015).</w:t>
-      </w:r>
-      <w:r>
-        <w:rPr>
-          <w:rFonts w:ascii="Gill Sans MT" w:hAnsi="Gill Sans MT"/>
-          <w:sz w:val="24"/>
-        </w:rPr>
-        <w:t xml:space="preserve"> This</w:t>
-      </w:r>
-      <w:r>
-        <w:rPr>
-          <w:rFonts w:ascii="Gill Sans MT" w:hAnsi="Gill Sans MT"/>
-          <w:sz w:val="24"/>
-        </w:rPr>
         <w:t xml:space="preserve"> </w:t>
       </w:r>
       <w:r>
@@ -8437,12 +8437,109 @@
           <w:rFonts w:ascii="Gill Sans MT" w:hAnsi="Gill Sans MT"/>
           <w:sz w:val="24"/>
         </w:rPr>
-        <w:t>unweighted</w:t>
-      </w:r>
-      <w:r>
-        <w:rPr>
-          <w:rFonts w:ascii="Gill Sans MT" w:hAnsi="Gill Sans MT"/>
-          <w:i/>
+        <w:t xml:space="preserve">approach </w:t>
+      </w:r>
+      <w:r>
+        <w:rPr>
+          <w:rFonts w:ascii="Gill Sans MT" w:hAnsi="Gill Sans MT"/>
+          <w:sz w:val="24"/>
+        </w:rPr>
+        <w:t xml:space="preserve">returns </w:t>
+      </w:r>
+      <w:r>
+        <w:rPr>
+          <w:rFonts w:ascii="Gill Sans MT" w:hAnsi="Gill Sans MT"/>
+          <w:sz w:val="24"/>
+        </w:rPr>
+        <w:t>prediction estimates (1</w:t>
+      </w:r>
+      <w:r>
+        <w:rPr>
+          <w:rFonts w:ascii="Calibri" w:hAnsi="Calibri"/>
+          <w:sz w:val="24"/>
+        </w:rPr>
+        <w:t>σ)</w:t>
+      </w:r>
+      <w:r>
+        <w:rPr>
+          <w:rFonts w:ascii="Gill Sans MT" w:hAnsi="Gill Sans MT"/>
+          <w:sz w:val="24"/>
+        </w:rPr>
+        <w:t xml:space="preserve"> of </w:t>
+      </w:r>
+      <w:r>
+        <w:rPr>
+          <w:rFonts w:ascii="Gill Sans MT" w:hAnsi="Gill Sans MT"/>
+          <w:sz w:val="24"/>
+        </w:rPr>
+        <w:t xml:space="preserve">± </w:t>
+      </w:r>
+      <w:r>
+        <w:rPr>
+          <w:rFonts w:ascii="Gill Sans MT" w:hAnsi="Gill Sans MT"/>
+          <w:sz w:val="24"/>
+        </w:rPr>
+        <w:t>1.6 - 1.8 ka</w:t>
+      </w:r>
+      <w:r>
+        <w:rPr>
+          <w:rFonts w:ascii="Gill Sans MT" w:hAnsi="Gill Sans MT"/>
+          <w:sz w:val="24"/>
+        </w:rPr>
+        <w:t xml:space="preserve"> (calculated using the ODR covariance matrix; Boggs and Rogers, 1990b)</w:t>
+      </w:r>
+      <w:r>
+        <w:rPr>
+          <w:rFonts w:ascii="Gill Sans MT" w:hAnsi="Gill Sans MT"/>
+          <w:sz w:val="24"/>
+        </w:rPr>
+        <w:t>, with a distribution that</w:t>
+      </w:r>
+      <w:r>
+        <w:rPr>
+          <w:rFonts w:ascii="Gill Sans MT" w:hAnsi="Gill Sans MT"/>
+          <w:sz w:val="24"/>
+        </w:rPr>
+        <w:t xml:space="preserve"> corresponds to</w:t>
+      </w:r>
+      <w:r>
+        <w:rPr>
+          <w:rFonts w:ascii="Gill Sans MT" w:hAnsi="Gill Sans MT"/>
+          <w:sz w:val="24"/>
+        </w:rPr>
+        <w:t xml:space="preserve"> the empirical rule (</w:t>
+      </w:r>
+      <w:r>
+        <w:rPr>
+          <w:rFonts w:ascii="Gill Sans MT" w:hAnsi="Gill Sans MT"/>
+          <w:sz w:val="24"/>
+        </w:rPr>
+        <w:t>~</w:t>
+      </w:r>
+      <w:r>
+        <w:rPr>
+          <w:rFonts w:ascii="Gill Sans MT" w:hAnsi="Gill Sans MT"/>
+          <w:sz w:val="24"/>
+        </w:rPr>
+        <w:t>70%</w:t>
+      </w:r>
+      <w:r>
+        <w:rPr>
+          <w:rFonts w:ascii="Gill Sans MT" w:hAnsi="Gill Sans MT"/>
+          <w:sz w:val="24"/>
+        </w:rPr>
+        <w:t xml:space="preserve"> of calibration </w:t>
+      </w:r>
+      <w:r>
+        <w:rPr>
+          <w:rFonts w:ascii="Gill Sans MT" w:hAnsi="Gill Sans MT"/>
+          <w:sz w:val="24"/>
+        </w:rPr>
+        <w:t>data</w:t>
+      </w:r>
+      <w:r>
+        <w:rPr>
+          <w:rFonts w:ascii="Gill Sans MT" w:hAnsi="Gill Sans MT"/>
           <w:sz w:val="24"/>
         </w:rPr>
         <w:t xml:space="preserve"> </w:t>
@@ -8452,91 +8549,40 @@
           <w:rFonts w:ascii="Gill Sans MT" w:hAnsi="Gill Sans MT"/>
           <w:sz w:val="24"/>
         </w:rPr>
-        <w:t xml:space="preserve">approach returns </w:t>
-      </w:r>
-      <w:r>
-        <w:rPr>
-          <w:rFonts w:ascii="Gill Sans MT" w:hAnsi="Gill Sans MT"/>
-          <w:sz w:val="24"/>
-          <w:highlight w:val="yellow"/>
-        </w:rPr>
-        <w:t>prediction estimates (1</w:t>
+        <w:t>within 1</w:t>
       </w:r>
       <w:r>
         <w:rPr>
           <w:rFonts w:ascii="Calibri" w:hAnsi="Calibri"/>
           <w:sz w:val="24"/>
-          <w:highlight w:val="yellow"/>
-        </w:rPr>
-        <w:t>σ)</w:t>
-      </w:r>
-      <w:r>
-        <w:rPr>
-          <w:rFonts w:ascii="Gill Sans MT" w:hAnsi="Gill Sans MT"/>
-          <w:sz w:val="24"/>
-          <w:highlight w:val="yellow"/>
-        </w:rPr>
-        <w:t xml:space="preserve"> of </w:t>
-      </w:r>
-      <w:r>
-        <w:rPr>
-          <w:rFonts w:ascii="Gill Sans MT" w:hAnsi="Gill Sans MT"/>
-          <w:sz w:val="24"/>
-        </w:rPr>
-        <w:t xml:space="preserve">± </w:t>
-      </w:r>
-      <w:r>
-        <w:rPr>
-          <w:rFonts w:ascii="Gill Sans MT" w:hAnsi="Gill Sans MT"/>
-          <w:sz w:val="24"/>
-          <w:highlight w:val="yellow"/>
-        </w:rPr>
-        <w:t>1.6 - 1.8 ka</w:t>
-      </w:r>
-      <w:r>
-        <w:rPr>
-          <w:rFonts w:ascii="Gill Sans MT" w:hAnsi="Gill Sans MT"/>
-          <w:sz w:val="24"/>
-          <w:highlight w:val="yellow"/>
-        </w:rPr>
-        <w:t xml:space="preserve"> (</w:t>
-      </w:r>
-      <w:r>
-        <w:rPr>
-          <w:rFonts w:ascii="Gill Sans MT" w:hAnsi="Gill Sans MT"/>
-          <w:sz w:val="24"/>
-        </w:rPr>
-        <w:t>calculated using the ODR covariance matrix; Boggs and Rogers, 1990b)</w:t>
-      </w:r>
-      <w:r>
-        <w:rPr>
-          <w:rFonts w:ascii="Gill Sans MT" w:hAnsi="Gill Sans MT"/>
-          <w:sz w:val="24"/>
-          <w:highlight w:val="yellow"/>
-        </w:rPr>
-        <w:t>, with a distribution that</w:t>
-      </w:r>
-      <w:r>
-        <w:rPr>
-          <w:rFonts w:ascii="Gill Sans MT" w:hAnsi="Gill Sans MT"/>
-          <w:sz w:val="24"/>
-          <w:highlight w:val="yellow"/>
-        </w:rPr>
-        <w:t xml:space="preserve"> corresponds to</w:t>
-      </w:r>
-      <w:r>
-        <w:rPr>
-          <w:rFonts w:ascii="Gill Sans MT" w:hAnsi="Gill Sans MT"/>
-          <w:sz w:val="24"/>
-          <w:highlight w:val="yellow"/>
-        </w:rPr>
-        <w:t xml:space="preserve"> the empirical rule (</w:t>
-      </w:r>
-      <w:r>
-        <w:rPr>
-          <w:rFonts w:ascii="Gill Sans MT" w:hAnsi="Gill Sans MT"/>
-          <w:sz w:val="24"/>
-          <w:highlight w:val="yellow"/>
+        </w:rPr>
+        <w:t>σ</w:t>
+      </w:r>
+      <w:r>
+        <w:rPr>
+          <w:rFonts w:ascii="Calibri" w:hAnsi="Calibri"/>
+          <w:sz w:val="24"/>
+        </w:rPr>
+        <w:t xml:space="preserve"> </w:t>
+      </w:r>
+      <w:r>
+        <w:rPr>
+          <w:rFonts w:ascii="Gill Sans MT" w:hAnsi="Gill Sans MT"/>
+          <w:sz w:val="24"/>
+        </w:rPr>
+        <w:t>interval</w:t>
+      </w:r>
+      <w:r>
+        <w:rPr>
+          <w:rFonts w:ascii="Gill Sans MT" w:hAnsi="Gill Sans MT"/>
+          <w:sz w:val="24"/>
+        </w:rPr>
+        <w:t xml:space="preserve">, </w:t>
+      </w:r>
+      <w:r>
+        <w:rPr>
+          <w:rFonts w:ascii="Gill Sans MT" w:hAnsi="Gill Sans MT"/>
+          <w:sz w:val="24"/>
         </w:rPr>
         <w:t>~</w:t>
       </w:r>
@@ -8544,47 +8590,13 @@
         <w:rPr>
           <w:rFonts w:ascii="Gill Sans MT" w:hAnsi="Gill Sans MT"/>
           <w:sz w:val="24"/>
-          <w:highlight w:val="yellow"/>
-        </w:rPr>
-        <w:t>70%</w:t>
-      </w:r>
-      <w:r>
-        <w:rPr>
-          <w:rFonts w:ascii="Gill Sans MT" w:hAnsi="Gill Sans MT"/>
-          <w:sz w:val="24"/>
-          <w:highlight w:val="yellow"/>
-        </w:rPr>
-        <w:t xml:space="preserve"> of calibration </w:t>
-      </w:r>
-      <w:r>
-        <w:rPr>
-          <w:rFonts w:ascii="Gill Sans MT" w:hAnsi="Gill Sans MT"/>
-          <w:sz w:val="24"/>
-          <w:highlight w:val="yellow"/>
-        </w:rPr>
-        <w:t>data</w:t>
-      </w:r>
-      <w:r>
-        <w:rPr>
-          <w:rFonts w:ascii="Gill Sans MT" w:hAnsi="Gill Sans MT"/>
-          <w:sz w:val="24"/>
-          <w:highlight w:val="yellow"/>
-        </w:rPr>
-        <w:t xml:space="preserve"> </w:t>
-      </w:r>
-      <w:r>
-        <w:rPr>
-          <w:rFonts w:ascii="Gill Sans MT" w:hAnsi="Gill Sans MT"/>
-          <w:sz w:val="24"/>
-          <w:highlight w:val="yellow"/>
-        </w:rPr>
-        <w:t>within 1</w:t>
+        </w:rPr>
+        <w:t>96% within 2</w:t>
       </w:r>
       <w:r>
         <w:rPr>
           <w:rFonts w:ascii="Calibri" w:hAnsi="Calibri"/>
           <w:sz w:val="24"/>
-          <w:highlight w:val="yellow"/>
         </w:rPr>
         <w:t>σ</w:t>
       </w:r>
@@ -8592,23 +8604,6 @@
         <w:rPr>
           <w:rFonts w:ascii="Calibri" w:hAnsi="Calibri"/>
           <w:sz w:val="24"/>
-          <w:highlight w:val="yellow"/>
-        </w:rPr>
-        <w:t xml:space="preserve"> </w:t>
-      </w:r>
-      <w:r>
-        <w:rPr>
-          <w:rFonts w:ascii="Gill Sans MT" w:hAnsi="Gill Sans MT"/>
-          <w:sz w:val="24"/>
-          <w:highlight w:val="yellow"/>
-        </w:rPr>
-        <w:t>interval</w:t>
-      </w:r>
-      <w:r>
-        <w:rPr>
-          <w:rFonts w:ascii="Gill Sans MT" w:hAnsi="Gill Sans MT"/>
-          <w:sz w:val="24"/>
-          <w:highlight w:val="yellow"/>
         </w:rPr>
         <w:t xml:space="preserve">, </w:t>
       </w:r>
@@ -8616,55 +8611,20 @@
         <w:rPr>
           <w:rFonts w:ascii="Gill Sans MT" w:hAnsi="Gill Sans MT"/>
           <w:sz w:val="24"/>
-          <w:highlight w:val="yellow"/>
-        </w:rPr>
-        <w:t>~</w:t>
-      </w:r>
-      <w:r>
-        <w:rPr>
-          <w:rFonts w:ascii="Gill Sans MT" w:hAnsi="Gill Sans MT"/>
-          <w:sz w:val="24"/>
-          <w:highlight w:val="yellow"/>
-        </w:rPr>
-        <w:t>96% within 2</w:t>
+        </w:rPr>
+        <w:t>100% within 3</w:t>
       </w:r>
       <w:r>
         <w:rPr>
           <w:rFonts w:ascii="Calibri" w:hAnsi="Calibri"/>
           <w:sz w:val="24"/>
-          <w:highlight w:val="yellow"/>
         </w:rPr>
         <w:t>σ</w:t>
       </w:r>
       <w:r>
         <w:rPr>
-          <w:rFonts w:ascii="Calibri" w:hAnsi="Calibri"/>
-          <w:sz w:val="24"/>
-          <w:highlight w:val="yellow"/>
-        </w:rPr>
-        <w:t xml:space="preserve">, </w:t>
-      </w:r>
-      <w:r>
-        <w:rPr>
-          <w:rFonts w:ascii="Gill Sans MT" w:hAnsi="Gill Sans MT"/>
-          <w:sz w:val="24"/>
-          <w:highlight w:val="yellow"/>
-        </w:rPr>
-        <w:t>100% within 3</w:t>
-      </w:r>
-      <w:r>
-        <w:rPr>
-          <w:rFonts w:ascii="Calibri" w:hAnsi="Calibri"/>
-          <w:sz w:val="24"/>
-          <w:highlight w:val="yellow"/>
-        </w:rPr>
-        <w:t>σ</w:t>
-      </w:r>
-      <w:r>
-        <w:rPr>
-          <w:rFonts w:ascii="Gill Sans MT" w:hAnsi="Gill Sans MT"/>
-          <w:sz w:val="24"/>
-          <w:highlight w:val="yellow"/>
+          <w:rFonts w:ascii="Gill Sans MT" w:hAnsi="Gill Sans MT"/>
+          <w:sz w:val="24"/>
         </w:rPr>
         <w:t xml:space="preserve">). </w:t>
       </w:r>
@@ -8680,7 +8640,6 @@
         <w:rPr>
           <w:rFonts w:ascii="Gill Sans MT" w:hAnsi="Gill Sans MT"/>
           <w:sz w:val="24"/>
-          <w:highlight w:val="yellow"/>
         </w:rPr>
         <w:t xml:space="preserve">However, to </w:t>
       </w:r>
@@ -8689,7 +8648,14 @@
           <w:rFonts w:ascii="Gill Sans MT" w:hAnsi="Gill Sans MT"/>
           <w:sz w:val="24"/>
         </w:rPr>
-        <w:t>produce wider (i.e. more tolerant) prediction intervals,</w:t>
+        <w:t>produce wider (i.e. more tolerant) prediction intervals</w:t>
+      </w:r>
+      <w:r>
+        <w:rPr>
+          <w:rFonts w:ascii="Gill Sans MT" w:hAnsi="Gill Sans MT"/>
+          <w:sz w:val="24"/>
+        </w:rPr>
+        <w:t xml:space="preserve"> which explicitly incorporate measurement errors</w:t>
       </w:r>
       <w:r>
         <w:rPr>
@@ -8703,29 +8669,42 @@
           <w:rFonts w:ascii="Gill Sans MT" w:hAnsi="Gill Sans MT"/>
           <w:sz w:val="24"/>
         </w:rPr>
-        <w:t xml:space="preserve">we explicitly incorporate measurement errors </w:t>
-      </w:r>
-      <w:r>
-        <w:rPr>
-          <w:rFonts w:ascii="Gill Sans MT" w:hAnsi="Gill Sans MT"/>
-          <w:sz w:val="24"/>
-        </w:rPr>
-        <w:t>through bootstrapping</w:t>
-      </w:r>
-      <w:r>
-        <w:rPr>
-          <w:rFonts w:ascii="Gill Sans MT" w:hAnsi="Gill Sans MT"/>
-          <w:sz w:val="24"/>
-          <w:highlight w:val="yellow"/>
-        </w:rPr>
-        <w:t xml:space="preserve"> (</w:t>
+        <w:t>(</w:t>
       </w:r>
       <w:r>
         <w:rPr>
           <w:rFonts w:ascii="Gill Sans MT" w:hAnsi="Gill Sans MT"/>
           <w:i/>
           <w:sz w:val="24"/>
-          <w:highlight w:val="yellow"/>
+        </w:rPr>
+        <w:t>see</w:t>
+      </w:r>
+      <w:r>
+        <w:rPr>
+          <w:rFonts w:ascii="Gill Sans MT" w:hAnsi="Gill Sans MT"/>
+          <w:sz w:val="24"/>
+        </w:rPr>
+        <w:t xml:space="preserve"> Viles et al., 2011; Jull et al., 2015</w:t>
+      </w:r>
+      <w:r>
+        <w:rPr>
+          <w:rFonts w:ascii="Gill Sans MT" w:hAnsi="Gill Sans MT"/>
+          <w:sz w:val="24"/>
+        </w:rPr>
+        <w:t xml:space="preserve">), we utilise Monte Carlo simulated datasets </w:t>
+      </w:r>
+      <w:r>
+        <w:rPr>
+          <w:rFonts w:ascii="Gill Sans MT" w:hAnsi="Gill Sans MT"/>
+          <w:sz w:val="24"/>
+        </w:rPr>
+        <w:t>(</w:t>
+      </w:r>
+      <w:r>
+        <w:rPr>
+          <w:rFonts w:ascii="Gill Sans MT" w:hAnsi="Gill Sans MT"/>
+          <w:i/>
+          <w:sz w:val="24"/>
         </w:rPr>
         <w:t>n</w:t>
       </w:r>
@@ -8733,7 +8712,6 @@
         <w:rPr>
           <w:rFonts w:ascii="Gill Sans MT" w:hAnsi="Gill Sans MT"/>
           <w:sz w:val="24"/>
-          <w:highlight w:val="yellow"/>
         </w:rPr>
         <w:t xml:space="preserve"> iterations = 10</w:t>
       </w:r>
@@ -8741,7 +8719,6 @@
         <w:rPr>
           <w:rFonts w:ascii="Gill Sans MT" w:hAnsi="Gill Sans MT"/>
           <w:sz w:val="24"/>
-          <w:highlight w:val="yellow"/>
           <w:vertAlign w:val="superscript"/>
         </w:rPr>
         <w:t>4</w:t>
@@ -8750,7 +8727,231 @@
         <w:rPr>
           <w:rFonts w:ascii="Gill Sans MT" w:hAnsi="Gill Sans MT"/>
           <w:sz w:val="24"/>
-          <w:highlight w:val="yellow"/>
+        </w:rPr>
+        <w:t>)</w:t>
+      </w:r>
+      <w:r>
+        <w:rPr>
+          <w:rFonts w:ascii="Gill Sans MT" w:hAnsi="Gill Sans MT"/>
+          <w:sz w:val="24"/>
+        </w:rPr>
+        <w:t xml:space="preserve"> in which input </w:t>
+      </w:r>
+      <w:r>
+        <w:rPr>
+          <w:rFonts w:ascii="Gill Sans MT" w:hAnsi="Gill Sans MT"/>
+          <w:sz w:val="24"/>
+        </w:rPr>
+        <w:t>variables are randomised</w:t>
+      </w:r>
+      <w:r>
+        <w:rPr>
+          <w:rFonts w:ascii="Gill Sans MT" w:hAnsi="Gill Sans MT"/>
+          <w:sz w:val="24"/>
+        </w:rPr>
+        <w:t xml:space="preserve"> based on their </w:t>
+      </w:r>
+      <w:r>
+        <w:rPr>
+          <w:rFonts w:ascii="Gill Sans MT" w:hAnsi="Gill Sans MT"/>
+          <w:sz w:val="24"/>
+        </w:rPr>
+        <w:t xml:space="preserve">associated </w:t>
+      </w:r>
+      <w:r>
+        <w:rPr>
+          <w:rFonts w:ascii="Gill Sans MT" w:hAnsi="Gill Sans MT"/>
+          <w:sz w:val="24"/>
+        </w:rPr>
+        <w:t>uncertainties (</w:t>
+      </w:r>
+      <w:r>
+        <w:rPr>
+          <w:rFonts w:ascii="Gill Sans MT" w:hAnsi="Gill Sans MT"/>
+          <w:sz w:val="24"/>
+        </w:rPr>
+        <w:t xml:space="preserve">TCN </w:t>
+      </w:r>
+      <w:r>
+        <w:rPr>
+          <w:rFonts w:ascii="Calibri" w:hAnsi="Calibri"/>
+          <w:sz w:val="24"/>
+        </w:rPr>
+        <w:t>±</w:t>
+      </w:r>
+      <w:r>
+        <w:rPr>
+          <w:rFonts w:ascii="Gill Sans MT" w:hAnsi="Gill Sans MT"/>
+          <w:sz w:val="24"/>
+        </w:rPr>
+        <w:t xml:space="preserve"> external age uncertainty; SH </w:t>
+      </w:r>
+      <w:r>
+        <w:rPr>
+          <w:rFonts w:ascii="Calibri" w:hAnsi="Calibri"/>
+          <w:sz w:val="24"/>
+        </w:rPr>
+        <w:t>±</w:t>
+      </w:r>
+      <w:r>
+        <w:rPr>
+          <w:rFonts w:ascii="Gill Sans MT" w:hAnsi="Gill Sans MT"/>
+          <w:sz w:val="24"/>
+        </w:rPr>
+        <w:t xml:space="preserve"> Standard Error of the Mean</w:t>
+      </w:r>
+      <w:r>
+        <w:rPr>
+          <w:rFonts w:ascii="Gill Sans MT" w:hAnsi="Gill Sans MT"/>
+          <w:sz w:val="24"/>
+        </w:rPr>
+        <w:t xml:space="preserve">). </w:t>
+      </w:r>
+      <w:r>
+        <w:rPr>
+          <w:rFonts w:ascii="Gill Sans MT" w:hAnsi="Gill Sans MT"/>
+          <w:sz w:val="24"/>
+        </w:rPr>
+        <w:t xml:space="preserve">This approach is preferable to a weighted ODR </w:t>
+      </w:r>
+      <w:r>
+        <w:rPr>
+          <w:rFonts w:ascii="Gill Sans MT" w:hAnsi="Gill Sans MT"/>
+          <w:sz w:val="24"/>
+        </w:rPr>
+        <w:t>which</w:t>
+      </w:r>
+      <w:r>
+        <w:rPr>
+          <w:rFonts w:ascii="Gill Sans MT" w:hAnsi="Gill Sans MT"/>
+          <w:sz w:val="24"/>
+        </w:rPr>
+        <w:t xml:space="preserve"> requires</w:t>
+      </w:r>
+      <w:r>
+        <w:rPr>
+          <w:rFonts w:ascii="Gill Sans MT" w:hAnsi="Gill Sans MT"/>
+          <w:sz w:val="24"/>
+        </w:rPr>
+        <w:t xml:space="preserve"> unnecessary </w:t>
+      </w:r>
+      <w:r>
+        <w:rPr>
+          <w:rFonts w:ascii="Gill Sans MT" w:hAnsi="Gill Sans MT"/>
+          <w:sz w:val="24"/>
+        </w:rPr>
+        <w:t>assumptions</w:t>
+      </w:r>
+      <w:r>
+        <w:rPr>
+          <w:rFonts w:ascii="Gill Sans MT" w:hAnsi="Gill Sans MT"/>
+          <w:sz w:val="24"/>
+        </w:rPr>
+        <w:t xml:space="preserve"> </w:t>
+      </w:r>
+      <w:r>
+        <w:rPr>
+          <w:rFonts w:ascii="Gill Sans MT" w:hAnsi="Gill Sans MT"/>
+          <w:sz w:val="24"/>
+        </w:rPr>
+        <w:t>regarding</w:t>
+      </w:r>
+      <w:r>
+        <w:rPr>
+          <w:rFonts w:ascii="Gill Sans MT" w:hAnsi="Gill Sans MT"/>
+          <w:sz w:val="24"/>
+        </w:rPr>
+        <w:t xml:space="preserve"> </w:t>
+      </w:r>
+      <w:r>
+        <w:rPr>
+          <w:rFonts w:ascii="Gill Sans MT" w:hAnsi="Gill Sans MT"/>
+          <w:sz w:val="24"/>
+        </w:rPr>
+        <w:t>weighting constants</w:t>
+      </w:r>
+      <w:r>
+        <w:rPr>
+          <w:rFonts w:ascii="Gill Sans MT" w:hAnsi="Gill Sans MT"/>
+          <w:sz w:val="24"/>
+        </w:rPr>
+        <w:t xml:space="preserve"> </w:t>
+      </w:r>
+      <w:r>
+        <w:rPr>
+          <w:rFonts w:ascii="Gill Sans MT" w:hAnsi="Gill Sans MT"/>
+          <w:sz w:val="24"/>
+        </w:rPr>
+        <w:t xml:space="preserve">and </w:t>
+      </w:r>
+      <w:r>
+        <w:rPr>
+          <w:rFonts w:ascii="Gill Sans MT" w:hAnsi="Gill Sans MT"/>
+          <w:sz w:val="24"/>
+        </w:rPr>
+        <w:t xml:space="preserve">would </w:t>
+      </w:r>
+      <w:r>
+        <w:rPr>
+          <w:rFonts w:ascii="Gill Sans MT" w:hAnsi="Gill Sans MT"/>
+          <w:sz w:val="24"/>
+        </w:rPr>
+        <w:t xml:space="preserve">be </w:t>
+      </w:r>
+      <w:r>
+        <w:rPr>
+          <w:rFonts w:ascii="Gill Sans MT" w:hAnsi="Gill Sans MT"/>
+          <w:sz w:val="24"/>
+        </w:rPr>
+        <w:t xml:space="preserve">biased by </w:t>
+      </w:r>
+      <w:r>
+        <w:rPr>
+          <w:rFonts w:ascii="Gill Sans MT" w:hAnsi="Gill Sans MT"/>
+          <w:sz w:val="24"/>
+        </w:rPr>
+        <w:t>TCN age-uncertainty collinearity (</w:t>
+      </w:r>
+      <w:r>
+        <w:rPr>
+          <w:rFonts w:ascii="Gill Sans MT" w:hAnsi="Gill Sans MT"/>
+          <w:i/>
+          <w:sz w:val="24"/>
+        </w:rPr>
+        <w:t>as</w:t>
+      </w:r>
+      <w:r>
+        <w:rPr>
+          <w:rFonts w:ascii="Gill Sans MT" w:hAnsi="Gill Sans MT"/>
+          <w:sz w:val="24"/>
+        </w:rPr>
+        <w:t xml:space="preserve"> age </w:t>
+      </w:r>
+      <w:r>
+        <w:rPr>
+          <w:rFonts w:ascii="Cambria Math" w:hAnsi="Cambria Math" w:cs="Cambria Math"/>
+          <w:sz w:val="24"/>
+        </w:rPr>
+        <w:t>↗</w:t>
+      </w:r>
+      <w:r>
+        <w:rPr>
+          <w:rFonts w:ascii="Gill Sans MT" w:hAnsi="Gill Sans MT"/>
+          <w:sz w:val="24"/>
+        </w:rPr>
+        <w:t xml:space="preserve">, uncertainty </w:t>
+      </w:r>
+      <w:r>
+        <w:rPr>
+          <w:rFonts w:ascii="Cambria Math" w:hAnsi="Cambria Math" w:cs="Cambria Math"/>
+          <w:sz w:val="24"/>
+        </w:rPr>
+        <w:t>↗</w:t>
+      </w:r>
+      <w:r>
+        <w:rPr>
+          <w:rFonts w:ascii="Gill Sans MT" w:hAnsi="Gill Sans MT"/>
+          <w:sz w:val="24"/>
         </w:rPr>
         <w:t xml:space="preserve">; </w:t>
       </w:r>
@@ -8758,288 +8959,78 @@
         <w:rPr>
           <w:rFonts w:ascii="Gill Sans MT" w:hAnsi="Gill Sans MT"/>
           <w:sz w:val="24"/>
-          <w:highlight w:val="yellow"/>
-        </w:rPr>
-        <w:t xml:space="preserve">TCN </w:t>
+        </w:rPr>
+        <w:t>Ivy-Ochs et al., 2007; Dortch et al., 2020).</w:t>
+      </w:r>
+      <w:r>
+        <w:rPr>
+          <w:rFonts w:ascii="Gill Sans MT" w:hAnsi="Gill Sans MT"/>
+          <w:sz w:val="24"/>
+        </w:rPr>
+        <w:t xml:space="preserve"> </w:t>
+      </w:r>
+      <w:r>
+        <w:rPr>
+          <w:rFonts w:ascii="Gill Sans MT" w:hAnsi="Gill Sans MT"/>
+          <w:sz w:val="24"/>
+        </w:rPr>
+        <w:t xml:space="preserve">This analytical procedure, which returns </w:t>
+      </w:r>
+      <w:r>
+        <w:rPr>
+          <w:rFonts w:ascii="Gill Sans MT" w:hAnsi="Gill Sans MT"/>
+          <w:sz w:val="24"/>
+        </w:rPr>
+        <w:t xml:space="preserve">wider prediction estimates </w:t>
+      </w:r>
+      <w:r>
+        <w:rPr>
+          <w:rFonts w:ascii="Gill Sans MT" w:hAnsi="Gill Sans MT"/>
+          <w:sz w:val="24"/>
+        </w:rPr>
+        <w:t>(1</w:t>
       </w:r>
       <w:r>
         <w:rPr>
           <w:rFonts w:ascii="Calibri" w:hAnsi="Calibri"/>
           <w:sz w:val="24"/>
-          <w:highlight w:val="yellow"/>
-        </w:rPr>
-        <w:t>±</w:t>
-      </w:r>
-      <w:r>
-        <w:rPr>
-          <w:rFonts w:ascii="Gill Sans MT" w:hAnsi="Gill Sans MT"/>
-          <w:sz w:val="24"/>
-          <w:highlight w:val="yellow"/>
-        </w:rPr>
-        <w:t xml:space="preserve"> ex</w:t>
-      </w:r>
-      <w:r>
-        <w:rPr>
-          <w:rFonts w:ascii="Gill Sans MT" w:hAnsi="Gill Sans MT"/>
-          <w:sz w:val="24"/>
-          <w:highlight w:val="yellow"/>
-        </w:rPr>
-        <w:t>ternal age uncertainty</w:t>
-      </w:r>
-      <w:r>
-        <w:rPr>
-          <w:rFonts w:ascii="Gill Sans MT" w:hAnsi="Gill Sans MT"/>
-          <w:sz w:val="24"/>
-          <w:highlight w:val="yellow"/>
-        </w:rPr>
-        <w:t xml:space="preserve">; </w:t>
-      </w:r>
-      <w:r>
-        <w:rPr>
-          <w:rFonts w:ascii="Gill Sans MT" w:hAnsi="Gill Sans MT"/>
-          <w:sz w:val="24"/>
-          <w:highlight w:val="yellow"/>
-        </w:rPr>
-        <w:t>SH</w:t>
-      </w:r>
-      <w:r>
-        <w:rPr>
-          <w:rFonts w:ascii="Gill Sans MT" w:hAnsi="Gill Sans MT"/>
-          <w:sz w:val="24"/>
-          <w:highlight w:val="yellow"/>
-        </w:rPr>
-        <w:t xml:space="preserve"> </w:t>
-      </w:r>
-      <w:r>
-        <w:rPr>
-          <w:rFonts w:ascii="Calibri" w:hAnsi="Calibri"/>
-          <w:sz w:val="24"/>
-          <w:highlight w:val="yellow"/>
-        </w:rPr>
-        <w:t>±</w:t>
-      </w:r>
-      <w:r>
-        <w:rPr>
-          <w:rFonts w:ascii="Gill Sans MT" w:hAnsi="Gill Sans MT"/>
-          <w:sz w:val="24"/>
-          <w:highlight w:val="yellow"/>
-        </w:rPr>
-        <w:t xml:space="preserve"> Standard Error of the Mean)</w:t>
-      </w:r>
-      <w:r>
-        <w:rPr>
-          <w:rFonts w:ascii="Gill Sans MT" w:hAnsi="Gill Sans MT"/>
-          <w:sz w:val="24"/>
-        </w:rPr>
-        <w:t xml:space="preserve">. </w:t>
-      </w:r>
-      <w:r>
-        <w:rPr>
-          <w:rFonts w:ascii="Gill Sans MT" w:hAnsi="Gill Sans MT"/>
-          <w:sz w:val="24"/>
-        </w:rPr>
-        <w:t xml:space="preserve">This approach is preferable to a </w:t>
-      </w:r>
-      <w:r>
-        <w:rPr>
-          <w:rFonts w:ascii="Gill Sans MT" w:hAnsi="Gill Sans MT"/>
-          <w:sz w:val="24"/>
-        </w:rPr>
-        <w:t xml:space="preserve">weighted </w:t>
-      </w:r>
-      <w:r>
-        <w:rPr>
-          <w:rFonts w:ascii="Gill Sans MT" w:hAnsi="Gill Sans MT"/>
-          <w:sz w:val="24"/>
-        </w:rPr>
-        <w:t xml:space="preserve">ODR </w:t>
-      </w:r>
-      <w:r>
-        <w:rPr>
-          <w:rFonts w:ascii="Gill Sans MT" w:hAnsi="Gill Sans MT"/>
-          <w:sz w:val="24"/>
-        </w:rPr>
-        <w:t>which</w:t>
-      </w:r>
-      <w:r>
-        <w:rPr>
-          <w:rFonts w:ascii="Gill Sans MT" w:hAnsi="Gill Sans MT"/>
-          <w:sz w:val="24"/>
-        </w:rPr>
-        <w:t xml:space="preserve"> requires</w:t>
-      </w:r>
-      <w:r>
-        <w:rPr>
-          <w:rFonts w:ascii="Gill Sans MT" w:hAnsi="Gill Sans MT"/>
-          <w:sz w:val="24"/>
-        </w:rPr>
-        <w:t xml:space="preserve"> unnecessary </w:t>
-      </w:r>
-      <w:r>
-        <w:rPr>
-          <w:rFonts w:ascii="Gill Sans MT" w:hAnsi="Gill Sans MT"/>
-          <w:sz w:val="24"/>
-        </w:rPr>
-        <w:t xml:space="preserve">assumptions </w:t>
-      </w:r>
-      <w:r>
-        <w:rPr>
-          <w:rFonts w:ascii="Gill Sans MT" w:hAnsi="Gill Sans MT"/>
-          <w:sz w:val="24"/>
-        </w:rPr>
-        <w:t xml:space="preserve">(e.g. selection of weighting constants) </w:t>
-      </w:r>
-      <w:r>
-        <w:rPr>
-          <w:rFonts w:ascii="Gill Sans MT" w:hAnsi="Gill Sans MT"/>
-          <w:sz w:val="24"/>
-        </w:rPr>
-        <w:t xml:space="preserve">and </w:t>
-      </w:r>
-      <w:r>
-        <w:rPr>
-          <w:rFonts w:ascii="Gill Sans MT" w:hAnsi="Gill Sans MT"/>
-          <w:sz w:val="24"/>
-        </w:rPr>
-        <w:t xml:space="preserve">would </w:t>
-      </w:r>
-      <w:r>
-        <w:rPr>
-          <w:rFonts w:ascii="Gill Sans MT" w:hAnsi="Gill Sans MT"/>
-          <w:sz w:val="24"/>
-        </w:rPr>
-        <w:t xml:space="preserve">likely </w:t>
-      </w:r>
-      <w:r>
-        <w:rPr>
-          <w:rFonts w:ascii="Gill Sans MT" w:hAnsi="Gill Sans MT"/>
-          <w:sz w:val="24"/>
-        </w:rPr>
-        <w:t xml:space="preserve">be </w:t>
-      </w:r>
-      <w:r>
-        <w:rPr>
-          <w:rFonts w:ascii="Gill Sans MT" w:hAnsi="Gill Sans MT"/>
-          <w:sz w:val="24"/>
-        </w:rPr>
-        <w:t xml:space="preserve">biased by </w:t>
-      </w:r>
-      <w:r>
-        <w:rPr>
-          <w:rFonts w:ascii="Gill Sans MT" w:hAnsi="Gill Sans MT"/>
-          <w:sz w:val="24"/>
-        </w:rPr>
-        <w:t xml:space="preserve">TCN age-uncertainty </w:t>
-      </w:r>
-      <w:r>
-        <w:rPr>
-          <w:rFonts w:ascii="Gill Sans MT" w:hAnsi="Gill Sans MT"/>
-          <w:sz w:val="24"/>
-        </w:rPr>
-        <w:t>collinearity (</w:t>
-      </w:r>
-      <w:r>
-        <w:rPr>
-          <w:rFonts w:ascii="Gill Sans MT" w:hAnsi="Gill Sans MT"/>
-          <w:i/>
-          <w:sz w:val="24"/>
-        </w:rPr>
-        <w:t>as</w:t>
-      </w:r>
-      <w:r>
-        <w:rPr>
-          <w:rFonts w:ascii="Gill Sans MT" w:hAnsi="Gill Sans MT"/>
-          <w:sz w:val="24"/>
-        </w:rPr>
-        <w:t xml:space="preserve"> age </w:t>
-      </w:r>
-      <w:r>
-        <w:rPr>
-          <w:rFonts w:ascii="Cambria Math" w:hAnsi="Cambria Math" w:cs="Cambria Math"/>
-          <w:sz w:val="24"/>
-        </w:rPr>
-        <w:t>↗</w:t>
-      </w:r>
-      <w:r>
-        <w:rPr>
-          <w:rFonts w:ascii="Gill Sans MT" w:hAnsi="Gill Sans MT"/>
-          <w:sz w:val="24"/>
-        </w:rPr>
-        <w:t xml:space="preserve">, uncertainty </w:t>
-      </w:r>
-      <w:r>
-        <w:rPr>
-          <w:rFonts w:ascii="Cambria Math" w:hAnsi="Cambria Math" w:cs="Cambria Math"/>
-          <w:sz w:val="24"/>
-        </w:rPr>
-        <w:t>↗</w:t>
-      </w:r>
-      <w:r>
-        <w:rPr>
-          <w:rFonts w:ascii="Gill Sans MT" w:hAnsi="Gill Sans MT"/>
-          <w:sz w:val="24"/>
-        </w:rPr>
-        <w:t xml:space="preserve">; </w:t>
-      </w:r>
-      <w:r>
-        <w:rPr>
-          <w:rFonts w:ascii="Gill Sans MT" w:hAnsi="Gill Sans MT"/>
-          <w:sz w:val="24"/>
-        </w:rPr>
-        <w:t>Ivy-Ochs et al., 2007; Dortch et al., 2020).</w:t>
-      </w:r>
-      <w:bookmarkStart w:id="2" w:name="_GoBack"/>
-      <w:bookmarkEnd w:id="2"/>
-    </w:p>
-    <w:p>
-      <w:pPr>
-        <w:rPr>
-          <w:rFonts w:ascii="Gill Sans MT" w:hAnsi="Gill Sans MT"/>
-          <w:sz w:val="24"/>
-        </w:rPr>
-      </w:pPr>
-    </w:p>
-    <w:p>
-      <w:pPr>
-        <w:rPr>
-          <w:rFonts w:ascii="Gill Sans MT" w:hAnsi="Gill Sans MT"/>
-          <w:sz w:val="24"/>
-        </w:rPr>
-      </w:pPr>
-      <w:r>
-        <w:rPr>
-          <w:rFonts w:ascii="Gill Sans MT" w:hAnsi="Gill Sans MT"/>
-          <w:sz w:val="24"/>
-        </w:rPr>
-        <w:t xml:space="preserve">For TCN, these are weighted by age to isolate age-uncertainty </w:t>
-      </w:r>
-      <w:r>
-        <w:rPr>
-          <w:rFonts w:ascii="Gill Sans MT" w:hAnsi="Gill Sans MT"/>
-          <w:sz w:val="24"/>
-        </w:rPr>
-        <w:t xml:space="preserve">This analysis </w:t>
-      </w:r>
-      <w:r>
-        <w:rPr>
-          <w:rFonts w:ascii="Gill Sans MT" w:hAnsi="Gill Sans MT"/>
-          <w:sz w:val="24"/>
-        </w:rPr>
-        <w:t>has been implement</w:t>
-      </w:r>
-      <w:r>
-        <w:rPr>
-          <w:rFonts w:ascii="Gill Sans MT" w:hAnsi="Gill Sans MT"/>
-          <w:sz w:val="24"/>
-        </w:rPr>
-        <w:t>ed</w:t>
-      </w:r>
-      <w:r>
-        <w:rPr>
-          <w:rFonts w:ascii="Gill Sans MT" w:hAnsi="Gill Sans MT"/>
-          <w:sz w:val="24"/>
-        </w:rPr>
-        <w:t xml:space="preserve"> on SHED-Earth (</w:t>
+        </w:rPr>
+        <w:t xml:space="preserve">σ) </w:t>
+      </w:r>
+      <w:r>
+        <w:rPr>
+          <w:rFonts w:ascii="Gill Sans MT" w:hAnsi="Gill Sans MT"/>
+          <w:sz w:val="24"/>
+        </w:rPr>
+        <w:t>of ± 2.0 - 2.2 ka</w:t>
+      </w:r>
+      <w:r>
+        <w:rPr>
+          <w:rFonts w:ascii="Gill Sans MT" w:hAnsi="Gill Sans MT"/>
+          <w:sz w:val="24"/>
+        </w:rPr>
+        <w:t xml:space="preserve">, is </w:t>
+      </w:r>
+      <w:r>
+        <w:rPr>
+          <w:rFonts w:ascii="Gill Sans MT" w:hAnsi="Gill Sans MT"/>
+          <w:sz w:val="24"/>
+        </w:rPr>
+        <w:t>described fully in the Supplementary Information</w:t>
+      </w:r>
+      <w:r>
+        <w:rPr>
+          <w:rFonts w:ascii="Gill Sans MT" w:hAnsi="Gill Sans MT"/>
+          <w:sz w:val="24"/>
+        </w:rPr>
+        <w:t xml:space="preserve"> and </w:t>
+      </w:r>
+      <w:r>
+        <w:rPr>
+          <w:rFonts w:ascii="Gill Sans MT" w:hAnsi="Gill Sans MT"/>
+          <w:sz w:val="24"/>
+        </w:rPr>
+        <w:t>has been implemented on SHED-Earth (</w:t>
       </w:r>
       <w:hyperlink r:id="rId11" w:history="1">
         <w:r>
@@ -9070,15 +9061,17 @@
           <w:rFonts w:ascii="Gill Sans MT" w:hAnsi="Gill Sans MT"/>
           <w:sz w:val="24"/>
         </w:rPr>
-        <w:t xml:space="preserve"> of our approach (Tomkins</w:t>
-      </w:r>
-      <w:r>
-        <w:rPr>
-          <w:rFonts w:ascii="Gill Sans MT" w:hAnsi="Gill Sans MT"/>
-          <w:sz w:val="24"/>
-        </w:rPr>
-        <w:t xml:space="preserve"> et al., 2018a).</w:t>
-      </w:r>
+        <w:t xml:space="preserve"> of our approach (Tomkins et al., 2018a).</w:t>
+      </w:r>
+      <w:r>
+        <w:rPr>
+          <w:rFonts w:ascii="Gill Sans MT" w:hAnsi="Gill Sans MT"/>
+          <w:sz w:val="24"/>
+        </w:rPr>
+        <w:t xml:space="preserve"> </w:t>
+      </w:r>
+      <w:bookmarkStart w:id="2" w:name="_GoBack"/>
+      <w:bookmarkEnd w:id="2"/>
     </w:p>
     <w:p>
       <w:pPr>
@@ -47985,7 +47978,7 @@
 </file>
 
 <file path=customXml/itemProps1.xml><?xml version="1.0" encoding="utf-8"?>
-<ds:datastoreItem xmlns:ds="http://schemas.openxmlformats.org/officeDocument/2006/customXml" ds:itemID="{097A48DB-9DE7-4B07-B8B6-8074B80E16C1}">
+<ds:datastoreItem xmlns:ds="http://schemas.openxmlformats.org/officeDocument/2006/customXml" ds:itemID="{8DECFD6F-C9D0-40FB-BAD5-DA534FD45E6C}">
   <ds:schemaRefs>
     <ds:schemaRef ds:uri="http://schemas.openxmlformats.org/officeDocument/2006/bibliography"/>
   </ds:schemaRefs>

</xml_diff>

<commit_message>
New file structure, update figure
</commit_message>
<xml_diff>
--- a/manuscript/Moraine_Draft_2020_04_14.docx
+++ b/manuscript/Moraine_Draft_2020_04_14.docx
@@ -5978,13 +5978,6 @@
           <w:rFonts w:ascii="Gill Sans MT" w:hAnsi="Gill Sans MT"/>
           <w:sz w:val="24"/>
         </w:rPr>
-        <w:t xml:space="preserve">evidence of </w:t>
-      </w:r>
-      <w:r>
-        <w:rPr>
-          <w:rFonts w:ascii="Gill Sans MT" w:hAnsi="Gill Sans MT"/>
-          <w:sz w:val="24"/>
-        </w:rPr>
         <w:t>two minor</w:t>
       </w:r>
       <w:r>
@@ -8974,14 +8967,14 @@
           <w:rFonts w:ascii="Gill Sans MT" w:hAnsi="Gill Sans MT"/>
           <w:sz w:val="24"/>
         </w:rPr>
-        <w:t xml:space="preserve">This analytical procedure, which returns </w:t>
-      </w:r>
-      <w:r>
-        <w:rPr>
-          <w:rFonts w:ascii="Gill Sans MT" w:hAnsi="Gill Sans MT"/>
-          <w:sz w:val="24"/>
-        </w:rPr>
-        <w:t xml:space="preserve">wider prediction estimates </w:t>
+        <w:t>Our</w:t>
+      </w:r>
+      <w:r>
+        <w:rPr>
+          <w:rFonts w:ascii="Gill Sans MT" w:hAnsi="Gill Sans MT"/>
+          <w:sz w:val="24"/>
+        </w:rPr>
+        <w:t xml:space="preserve"> analytical procedure, which returns wider prediction estimates </w:t>
       </w:r>
       <w:r>
         <w:rPr>
@@ -9061,17 +9054,8 @@
           <w:rFonts w:ascii="Gill Sans MT" w:hAnsi="Gill Sans MT"/>
           <w:sz w:val="24"/>
         </w:rPr>
-        <w:t xml:space="preserve"> of our approach (Tomkins et al., 2018a).</w:t>
-      </w:r>
-      <w:r>
-        <w:rPr>
-          <w:rFonts w:ascii="Gill Sans MT" w:hAnsi="Gill Sans MT"/>
-          <w:sz w:val="24"/>
-        </w:rPr>
-        <w:t xml:space="preserve"> </w:t>
-      </w:r>
-      <w:bookmarkStart w:id="2" w:name="_GoBack"/>
-      <w:bookmarkEnd w:id="2"/>
+        <w:t xml:space="preserve"> of our approach (Tomkins et al., 2018a). </w:t>
+      </w:r>
     </w:p>
     <w:p>
       <w:pPr>
@@ -9640,6 +9624,34 @@
           <w:rFonts w:ascii="Gill Sans MT" w:hAnsi="Gill Sans MT"/>
           <w:sz w:val="24"/>
         </w:rPr>
+        <w:t>For</w:t>
+      </w:r>
+      <w:r>
+        <w:rPr>
+          <w:rFonts w:ascii="Gill Sans MT" w:hAnsi="Gill Sans MT"/>
+          <w:sz w:val="24"/>
+        </w:rPr>
+        <w:t xml:space="preserve"> each landform, we</w:t>
+      </w:r>
+      <w:r>
+        <w:rPr>
+          <w:rFonts w:ascii="Gill Sans MT" w:hAnsi="Gill Sans MT"/>
+          <w:sz w:val="24"/>
+        </w:rPr>
+        <w:t xml:space="preserve"> utilised the “STD/IQR” bandwidth estimator (Silverman, 1986) and used the highest probability component Gaussian distribution to represent the age of the landform (Dortch et al., 2020).</w:t>
+      </w:r>
+      <w:r>
+        <w:rPr>
+          <w:rFonts w:ascii="Gill Sans MT" w:hAnsi="Gill Sans MT"/>
+          <w:sz w:val="24"/>
+        </w:rPr>
+        <w:t xml:space="preserve"> </w:t>
+      </w:r>
+      <w:r>
+        <w:rPr>
+          <w:rFonts w:ascii="Gill Sans MT" w:hAnsi="Gill Sans MT"/>
+          <w:sz w:val="24"/>
+        </w:rPr>
         <w:t xml:space="preserve">The results of this analysis are presented in Fig. </w:t>
       </w:r>
       <w:r>
@@ -10484,21 +10496,56 @@
           <w:rFonts w:ascii="Gill Sans MT" w:hAnsi="Gill Sans MT"/>
           <w:sz w:val="24"/>
         </w:rPr>
-        <w:t xml:space="preserve">Implicit in current sampling </w:t>
-      </w:r>
-      <w:r>
-        <w:rPr>
-          <w:rFonts w:ascii="Gill Sans MT" w:hAnsi="Gill Sans MT"/>
-          <w:sz w:val="24"/>
-        </w:rPr>
-        <w:t>approaches</w:t>
-      </w:r>
-      <w:r>
-        <w:rPr>
-          <w:rFonts w:ascii="Gill Sans MT" w:hAnsi="Gill Sans MT"/>
-          <w:sz w:val="24"/>
-        </w:rPr>
-        <w:t xml:space="preserve"> is that </w:t>
+        <w:t>Current sampling approaches are based on the</w:t>
+      </w:r>
+      <w:r>
+        <w:rPr>
+          <w:rFonts w:ascii="Gill Sans MT" w:hAnsi="Gill Sans MT"/>
+          <w:sz w:val="24"/>
+        </w:rPr>
+        <w:t xml:space="preserve"> </w:t>
+      </w:r>
+      <w:r>
+        <w:rPr>
+          <w:rFonts w:ascii="Gill Sans MT" w:hAnsi="Gill Sans MT"/>
+          <w:sz w:val="24"/>
+        </w:rPr>
+        <w:t xml:space="preserve">qualitatively-sound but </w:t>
+      </w:r>
+      <w:r>
+        <w:rPr>
+          <w:rFonts w:ascii="Gill Sans MT" w:hAnsi="Gill Sans MT"/>
+          <w:sz w:val="24"/>
+        </w:rPr>
+        <w:t xml:space="preserve">often </w:t>
+      </w:r>
+      <w:r>
+        <w:rPr>
+          <w:rFonts w:ascii="Gill Sans MT" w:hAnsi="Gill Sans MT"/>
+          <w:sz w:val="24"/>
+        </w:rPr>
+        <w:t xml:space="preserve">quantitatively-untested </w:t>
+      </w:r>
+      <w:r>
+        <w:rPr>
+          <w:rFonts w:ascii="Gill Sans MT" w:hAnsi="Gill Sans MT"/>
+          <w:sz w:val="24"/>
+        </w:rPr>
+        <w:t>assumption</w:t>
+      </w:r>
+      <w:r>
+        <w:rPr>
+          <w:rFonts w:ascii="Gill Sans MT" w:hAnsi="Gill Sans MT"/>
+          <w:sz w:val="24"/>
+        </w:rPr>
+        <w:t>s</w:t>
+      </w:r>
+      <w:r>
+        <w:rPr>
+          <w:rFonts w:ascii="Gill Sans MT" w:hAnsi="Gill Sans MT"/>
+          <w:sz w:val="24"/>
+        </w:rPr>
+        <w:t xml:space="preserve"> that </w:t>
       </w:r>
       <w:r>
         <w:rPr>
@@ -10512,7 +10559,21 @@
           <w:rFonts w:ascii="Gill Sans MT" w:hAnsi="Gill Sans MT"/>
           <w:sz w:val="24"/>
         </w:rPr>
-        <w:t xml:space="preserve">the distribution of “good” boulders is non-random and that </w:t>
+        <w:t>the distribution of “good” boulders is non-random</w:t>
+      </w:r>
+      <w:r>
+        <w:rPr>
+          <w:rFonts w:ascii="Gill Sans MT" w:hAnsi="Gill Sans MT"/>
+          <w:sz w:val="24"/>
+        </w:rPr>
+        <w:t xml:space="preserve"> </w:t>
+      </w:r>
+      <w:r>
+        <w:rPr>
+          <w:rFonts w:ascii="Gill Sans MT" w:hAnsi="Gill Sans MT"/>
+          <w:sz w:val="24"/>
+        </w:rPr>
+        <w:t xml:space="preserve">and that </w:t>
       </w:r>
       <w:r>
         <w:rPr>
@@ -10533,7 +10594,28 @@
           <w:rFonts w:ascii="Gill Sans MT" w:hAnsi="Gill Sans MT"/>
           <w:sz w:val="24"/>
         </w:rPr>
-        <w:t xml:space="preserve"> more likely on moraine crests; assumptions that can be </w:t>
+        <w:t xml:space="preserve"> </w:t>
+      </w:r>
+      <w:r>
+        <w:rPr>
+          <w:rFonts w:ascii="Gill Sans MT" w:hAnsi="Gill Sans MT"/>
+          <w:sz w:val="24"/>
+        </w:rPr>
+        <w:t>more likely on moraine crests. These assumptions</w:t>
+      </w:r>
+      <w:r>
+        <w:rPr>
+          <w:rFonts w:ascii="Gill Sans MT" w:hAnsi="Gill Sans MT"/>
+          <w:sz w:val="24"/>
+        </w:rPr>
+        <w:t xml:space="preserve"> </w:t>
+      </w:r>
+      <w:r>
+        <w:rPr>
+          <w:rFonts w:ascii="Gill Sans MT" w:hAnsi="Gill Sans MT"/>
+          <w:sz w:val="24"/>
+        </w:rPr>
+        <w:t xml:space="preserve">can be </w:t>
       </w:r>
       <w:r>
         <w:rPr>
@@ -10872,7 +10954,35 @@
           <w:rFonts w:ascii="Gill Sans MT" w:hAnsi="Gill Sans MT" w:cs="Arial"/>
           <w:sz w:val="24"/>
         </w:rPr>
-        <w:t>bounds as input parameters</w:t>
+        <w:t xml:space="preserve">bounds </w:t>
+      </w:r>
+      <w:r>
+        <w:rPr>
+          <w:rFonts w:ascii="Gill Sans MT" w:hAnsi="Gill Sans MT" w:cs="Arial"/>
+          <w:sz w:val="24"/>
+        </w:rPr>
+        <w:t>(</w:t>
+      </w:r>
+      <w:r>
+        <w:rPr>
+          <w:rFonts w:ascii="Gill Sans MT" w:hAnsi="Gill Sans MT"/>
+          <w:sz w:val="24"/>
+        </w:rPr>
+        <w:t>± 2.0 - 2.2 ka</w:t>
+      </w:r>
+      <w:r>
+        <w:rPr>
+          <w:rFonts w:ascii="Gill Sans MT" w:hAnsi="Gill Sans MT" w:cs="Arial"/>
+          <w:sz w:val="24"/>
+        </w:rPr>
+        <w:t xml:space="preserve">) </w:t>
+      </w:r>
+      <w:r>
+        <w:rPr>
+          <w:rFonts w:ascii="Gill Sans MT" w:hAnsi="Gill Sans MT" w:cs="Arial"/>
+          <w:sz w:val="24"/>
+        </w:rPr>
+        <w:t>as input parameters</w:t>
       </w:r>
       <w:r>
         <w:rPr>
@@ -11015,49 +11125,14 @@
           <w:rFonts w:ascii="Gill Sans MT" w:hAnsi="Gill Sans MT" w:cs="Arial"/>
           <w:sz w:val="24"/>
         </w:rPr>
-        <w:t>.  For consistency, this calculation</w:t>
+        <w:t>, using the same m</w:t>
       </w:r>
       <w:r>
         <w:rPr>
           <w:rFonts w:ascii="Gill Sans MT" w:hAnsi="Gill Sans MT" w:cs="Arial"/>
           <w:sz w:val="24"/>
         </w:rPr>
-        <w:t xml:space="preserve"> utilised</w:t>
-      </w:r>
-      <w:r>
-        <w:rPr>
-          <w:rFonts w:ascii="Gill Sans MT" w:hAnsi="Gill Sans MT" w:cs="Arial"/>
-          <w:sz w:val="24"/>
-        </w:rPr>
-        <w:t xml:space="preserve"> the</w:t>
-      </w:r>
-      <w:r>
-        <w:rPr>
-          <w:rFonts w:ascii="Gill Sans MT" w:hAnsi="Gill Sans MT" w:cs="Arial"/>
-          <w:sz w:val="24"/>
-        </w:rPr>
-        <w:t xml:space="preserve"> “STD/IQR” bandwidth e</w:t>
-      </w:r>
-      <w:r>
-        <w:rPr>
-          <w:rFonts w:ascii="Gill Sans MT" w:hAnsi="Gill Sans MT" w:cs="Arial"/>
-          <w:sz w:val="24"/>
-        </w:rPr>
-        <w:t>sti</w:t>
-      </w:r>
-      <w:r>
-        <w:rPr>
-          <w:rFonts w:ascii="Gill Sans MT" w:hAnsi="Gill Sans MT" w:cs="Arial"/>
-          <w:sz w:val="24"/>
-        </w:rPr>
-        <w:t>mator (Silverman, 1986) and used</w:t>
-      </w:r>
-      <w:r>
-        <w:rPr>
-          <w:rFonts w:ascii="Gill Sans MT" w:hAnsi="Gill Sans MT" w:cs="Arial"/>
-          <w:sz w:val="24"/>
-        </w:rPr>
-        <w:t xml:space="preserve"> the highest probability component Gaussian distribution to represent the age of the landform (Dortch et al., 2020).</w:t>
+        <w:t xml:space="preserve">odel parameters for consistency. </w:t>
       </w:r>
     </w:p>
     <w:p>
@@ -35578,7 +35653,6 @@
         <w:rPr>
           <w:rFonts w:ascii="Gill Sans MT" w:hAnsi="Gill Sans MT"/>
           <w:b w:val="0"/>
-          <w:i/>
           <w:color w:val="auto"/>
           <w:sz w:val="22"/>
         </w:rPr>
@@ -36512,6 +36586,110 @@
           <w:rFonts w:ascii="Gill Sans MT" w:hAnsi="Gill Sans MT"/>
         </w:rPr>
         <w:t xml:space="preserve">. </w:t>
+      </w:r>
+      <w:r>
+        <w:rPr>
+          <w:rFonts w:ascii="Gill Sans MT" w:hAnsi="Gill Sans MT"/>
+        </w:rPr>
+        <w:t xml:space="preserve">In (C), </w:t>
+      </w:r>
+      <w:r>
+        <w:rPr>
+          <w:rFonts w:ascii="Gill Sans MT" w:hAnsi="Gill Sans MT"/>
+        </w:rPr>
+        <w:t>the location</w:t>
+      </w:r>
+      <w:r>
+        <w:rPr>
+          <w:rFonts w:ascii="Gill Sans MT" w:hAnsi="Gill Sans MT"/>
+        </w:rPr>
+        <w:t xml:space="preserve"> and recalibrated ages of samples MUL01 and MUL04</w:t>
+      </w:r>
+      <w:r>
+        <w:rPr>
+          <w:rFonts w:ascii="Gill Sans MT" w:hAnsi="Gill Sans MT"/>
+        </w:rPr>
+        <w:t xml:space="preserve"> </w:t>
+      </w:r>
+      <w:r>
+        <w:rPr>
+          <w:rFonts w:ascii="Gill Sans MT" w:hAnsi="Gill Sans MT"/>
+        </w:rPr>
+        <w:t>are shown (Pall</w:t>
+      </w:r>
+      <w:r>
+        <w:rPr>
+          <w:rFonts w:ascii="Gill Sans MT" w:hAnsi="Gill Sans MT"/>
+        </w:rPr>
+        <w:t>à</w:t>
+      </w:r>
+      <w:r>
+        <w:rPr>
+          <w:rFonts w:ascii="Gill Sans MT" w:hAnsi="Gill Sans MT"/>
+        </w:rPr>
+        <w:t xml:space="preserve">s et al., 2006). These samples correspond to a </w:t>
+      </w:r>
+      <w:r>
+        <w:rPr>
+          <w:rFonts w:ascii="Gill Sans MT" w:hAnsi="Gill Sans MT"/>
+        </w:rPr>
+        <w:t>stabilisation</w:t>
+      </w:r>
+      <w:r>
+        <w:rPr>
+          <w:rFonts w:ascii="Gill Sans MT" w:hAnsi="Gill Sans MT"/>
+        </w:rPr>
+        <w:t xml:space="preserve"> or readvance of the </w:t>
+      </w:r>
+      <w:r>
+        <w:rPr>
+          <w:rFonts w:ascii="Gill Sans MT" w:hAnsi="Gill Sans MT"/>
+        </w:rPr>
+        <w:t>Molières</w:t>
+      </w:r>
+      <w:r>
+        <w:rPr>
+          <w:rFonts w:ascii="Gill Sans MT" w:hAnsi="Gill Sans MT"/>
+        </w:rPr>
+        <w:t xml:space="preserve"> glacier fol</w:t>
+      </w:r>
+      <w:r>
+        <w:rPr>
+          <w:rFonts w:ascii="Gill Sans MT" w:hAnsi="Gill Sans MT"/>
+        </w:rPr>
+        <w:t xml:space="preserve">lowing the </w:t>
+      </w:r>
+      <w:proofErr w:type="spellStart"/>
+      <w:r>
+        <w:rPr>
+          <w:rFonts w:ascii="Gill Sans MT" w:hAnsi="Gill Sans MT"/>
+        </w:rPr>
+        <w:t>gLGM</w:t>
+      </w:r>
+      <w:proofErr w:type="spellEnd"/>
+      <w:r>
+        <w:rPr>
+          <w:rFonts w:ascii="Gill Sans MT" w:hAnsi="Gill Sans MT"/>
+        </w:rPr>
+        <w:t>, and comprise two of</w:t>
+      </w:r>
+      <w:r>
+        <w:rPr>
+          <w:rFonts w:ascii="Gill Sans MT" w:hAnsi="Gill Sans MT"/>
+        </w:rPr>
+        <w:t xml:space="preserve"> the</w:t>
+      </w:r>
+      <w:r>
+        <w:rPr>
+          <w:rFonts w:ascii="Gill Sans MT" w:hAnsi="Gill Sans MT"/>
+        </w:rPr>
+        <w:t xml:space="preserve"> 54 TCN-SH calibration surfaces</w:t>
+      </w:r>
+      <w:r>
+        <w:rPr>
+          <w:rFonts w:ascii="Gill Sans MT" w:hAnsi="Gill Sans MT"/>
+        </w:rPr>
+        <w:t xml:space="preserve"> (Tomkins et al., 2018b). </w:t>
       </w:r>
     </w:p>
     <w:p>
@@ -36520,60 +36698,52 @@
         <w:spacing w:line="276" w:lineRule="auto"/>
         <w:rPr>
           <w:rFonts w:ascii="Gill Sans MT" w:hAnsi="Gill Sans MT"/>
-          <w:color w:val="auto"/>
-          <w:sz w:val="22"/>
-        </w:rPr>
-      </w:pPr>
-      <w:proofErr w:type="gramStart"/>
-      <w:r>
-        <w:rPr>
-          <w:rFonts w:ascii="Gill Sans MT" w:hAnsi="Gill Sans MT"/>
-          <w:color w:val="auto"/>
-          <w:sz w:val="22"/>
-        </w:rPr>
-        <w:t>F</w:t>
-      </w:r>
-      <w:r>
-        <w:rPr>
-          <w:rFonts w:ascii="Gill Sans MT" w:hAnsi="Gill Sans MT"/>
-          <w:color w:val="auto"/>
-          <w:sz w:val="22"/>
-        </w:rPr>
-        <w:t xml:space="preserve">igure </w:t>
-      </w:r>
-      <w:r>
-        <w:rPr>
-          <w:rFonts w:ascii="Gill Sans MT" w:hAnsi="Gill Sans MT"/>
-          <w:color w:val="auto"/>
-          <w:sz w:val="22"/>
-        </w:rPr>
-        <w:t>3</w:t>
-      </w:r>
-      <w:r>
-        <w:rPr>
-          <w:rFonts w:ascii="Gill Sans MT" w:hAnsi="Gill Sans MT"/>
-          <w:color w:val="auto"/>
-          <w:sz w:val="22"/>
-        </w:rPr>
-        <w:t>.</w:t>
-      </w:r>
-      <w:proofErr w:type="gramEnd"/>
-      <w:r>
-        <w:rPr>
-          <w:rFonts w:ascii="Gill Sans MT" w:hAnsi="Gill Sans MT"/>
-          <w:color w:val="auto"/>
-          <w:sz w:val="22"/>
-        </w:rPr>
-        <w:t xml:space="preserve"> </w:t>
-      </w:r>
-      <w:r>
-        <w:rPr>
-          <w:rFonts w:ascii="Gill Sans MT" w:hAnsi="Gill Sans MT"/>
           <w:b w:val="0"/>
           <w:color w:val="auto"/>
           <w:sz w:val="22"/>
         </w:rPr>
-        <w:t>Geomorphological maps</w:t>
+      </w:pPr>
+      <w:proofErr w:type="gramStart"/>
+      <w:r>
+        <w:rPr>
+          <w:rFonts w:ascii="Gill Sans MT" w:hAnsi="Gill Sans MT"/>
+          <w:color w:val="auto"/>
+          <w:sz w:val="22"/>
+        </w:rPr>
+        <w:t>F</w:t>
+      </w:r>
+      <w:r>
+        <w:rPr>
+          <w:rFonts w:ascii="Gill Sans MT" w:hAnsi="Gill Sans MT"/>
+          <w:color w:val="auto"/>
+          <w:sz w:val="22"/>
+        </w:rPr>
+        <w:t xml:space="preserve">igure </w:t>
+      </w:r>
+      <w:r>
+        <w:rPr>
+          <w:rFonts w:ascii="Gill Sans MT" w:hAnsi="Gill Sans MT"/>
+          <w:color w:val="auto"/>
+          <w:sz w:val="22"/>
+        </w:rPr>
+        <w:t>3</w:t>
+      </w:r>
+      <w:r>
+        <w:rPr>
+          <w:rFonts w:ascii="Gill Sans MT" w:hAnsi="Gill Sans MT"/>
+          <w:color w:val="auto"/>
+          <w:sz w:val="22"/>
+        </w:rPr>
+        <w:t>.</w:t>
+      </w:r>
+      <w:proofErr w:type="gramEnd"/>
+      <w:r>
+        <w:rPr>
+          <w:rFonts w:ascii="Gill Sans MT" w:hAnsi="Gill Sans MT"/>
+          <w:color w:val="auto"/>
+          <w:sz w:val="22"/>
+        </w:rPr>
+        <w:t xml:space="preserve"> </w:t>
       </w:r>
       <w:r>
         <w:rPr>
@@ -36582,7 +36752,7 @@
           <w:color w:val="auto"/>
           <w:sz w:val="22"/>
         </w:rPr>
-        <w:t xml:space="preserve"> </w:t>
+        <w:t>Geomorphological maps</w:t>
       </w:r>
       <w:r>
         <w:rPr>
@@ -36591,9 +36761,8 @@
           <w:color w:val="auto"/>
           <w:sz w:val="22"/>
         </w:rPr>
-        <w:t xml:space="preserve">for the (A) Arànser and (B) </w:t>
-      </w:r>
-      <w:proofErr w:type="spellStart"/>
+        <w:t xml:space="preserve"> </w:t>
+      </w:r>
       <w:r>
         <w:rPr>
           <w:rFonts w:ascii="Gill Sans MT" w:hAnsi="Gill Sans MT"/>
@@ -36601,9 +36770,8 @@
           <w:color w:val="auto"/>
           <w:sz w:val="22"/>
         </w:rPr>
-        <w:t>Soum</w:t>
-      </w:r>
-      <w:proofErr w:type="spellEnd"/>
+        <w:t>for the (A) Aràn</w:t>
+      </w:r>
       <w:r>
         <w:rPr>
           <w:rFonts w:ascii="Gill Sans MT" w:hAnsi="Gill Sans MT"/>
@@ -36611,7 +36779,7 @@
           <w:color w:val="auto"/>
           <w:sz w:val="22"/>
         </w:rPr>
-        <w:t xml:space="preserve"> </w:t>
+        <w:t xml:space="preserve">ser and (B) </w:t>
       </w:r>
       <w:proofErr w:type="spellStart"/>
       <w:r>
@@ -36621,7 +36789,7 @@
           <w:color w:val="auto"/>
           <w:sz w:val="22"/>
         </w:rPr>
-        <w:t>d’Ech</w:t>
+        <w:t>Soum</w:t>
       </w:r>
       <w:proofErr w:type="spellEnd"/>
       <w:r>
@@ -36631,8 +36799,9 @@
           <w:color w:val="auto"/>
           <w:sz w:val="22"/>
         </w:rPr>
-        <w:t xml:space="preserve"> moraines.</w:t>
-      </w:r>
+        <w:t xml:space="preserve"> </w:t>
+      </w:r>
+      <w:proofErr w:type="spellStart"/>
       <w:r>
         <w:rPr>
           <w:rFonts w:ascii="Gill Sans MT" w:hAnsi="Gill Sans MT"/>
@@ -36640,8 +36809,9 @@
           <w:color w:val="auto"/>
           <w:sz w:val="22"/>
         </w:rPr>
-        <w:t xml:space="preserve"> These moraines likely correspond to the maximum ice extent (MIE) during the Würmian glacial stage (</w:t>
-      </w:r>
+        <w:t>d’Ech</w:t>
+      </w:r>
+      <w:proofErr w:type="spellEnd"/>
       <w:r>
         <w:rPr>
           <w:rFonts w:ascii="Gill Sans MT" w:hAnsi="Gill Sans MT"/>
@@ -36649,7 +36819,7 @@
           <w:color w:val="auto"/>
           <w:sz w:val="22"/>
         </w:rPr>
-        <w:t>11.7 - 110 ka; Calvet et al., 2011)</w:t>
+        <w:t xml:space="preserve"> moraines. </w:t>
       </w:r>
       <w:r>
         <w:rPr>
@@ -36658,7 +36828,7 @@
           <w:color w:val="auto"/>
           <w:sz w:val="22"/>
         </w:rPr>
-        <w:t xml:space="preserve">. </w:t>
+        <w:t>These moraines likely correspond to the maximum ice extent (MIE) during the Würmian glacial stage (</w:t>
       </w:r>
       <w:r>
         <w:rPr>
@@ -36667,7 +36837,7 @@
           <w:color w:val="auto"/>
           <w:sz w:val="22"/>
         </w:rPr>
-        <w:t xml:space="preserve">Locations and sample names for TCN dated boulders are shown (white circles; Rodés, 2008; Palacios et al., 2015). </w:t>
+        <w:t>11.7 - 110 ka; Calvet et al., 2011)</w:t>
       </w:r>
       <w:r>
         <w:rPr>
@@ -36676,9 +36846,8 @@
           <w:color w:val="auto"/>
           <w:sz w:val="22"/>
         </w:rPr>
-        <w:t xml:space="preserve">In (A), the location of the </w:t>
-      </w:r>
-      <w:proofErr w:type="spellStart"/>
+        <w:t xml:space="preserve">. </w:t>
+      </w:r>
       <w:r>
         <w:rPr>
           <w:rFonts w:ascii="Gill Sans MT" w:hAnsi="Gill Sans MT"/>
@@ -36686,9 +36855,8 @@
           <w:color w:val="auto"/>
           <w:sz w:val="22"/>
         </w:rPr>
-        <w:t>Fornell</w:t>
-      </w:r>
-      <w:proofErr w:type="spellEnd"/>
+        <w:t xml:space="preserve">Locations and sample names for TCN dated boulders are shown (white circles; Rodés, 2008; Palacios et al., 2015). </w:t>
+      </w:r>
       <w:r>
         <w:rPr>
           <w:rFonts w:ascii="Gill Sans MT" w:hAnsi="Gill Sans MT"/>
@@ -36696,7 +36864,7 @@
           <w:color w:val="auto"/>
           <w:sz w:val="22"/>
         </w:rPr>
-        <w:t xml:space="preserve"> moraine</w:t>
+        <w:t>In (A), the location</w:t>
       </w:r>
       <w:r>
         <w:rPr>
@@ -36705,7 +36873,7 @@
           <w:color w:val="auto"/>
           <w:sz w:val="22"/>
         </w:rPr>
-        <w:t xml:space="preserve"> is denoted by (F). </w:t>
+        <w:t>s</w:t>
       </w:r>
       <w:r>
         <w:rPr>
@@ -36714,7 +36882,7 @@
           <w:color w:val="auto"/>
           <w:sz w:val="22"/>
         </w:rPr>
-        <w:t xml:space="preserve">Stratigraphically, this moraine corresponds to a readvance or stabilisation of the Arànser glacier following the deposition of the main </w:t>
+        <w:t xml:space="preserve"> </w:t>
       </w:r>
       <w:r>
         <w:rPr>
@@ -36723,7 +36891,7 @@
           <w:color w:val="auto"/>
           <w:sz w:val="22"/>
         </w:rPr>
-        <w:t>sampled</w:t>
+        <w:t>of</w:t>
       </w:r>
       <w:r>
         <w:rPr>
@@ -36732,7 +36900,300 @@
           <w:color w:val="auto"/>
           <w:sz w:val="22"/>
         </w:rPr>
-        <w:t xml:space="preserve"> lateral moraines. </w:t>
+        <w:t xml:space="preserve"> </w:t>
+      </w:r>
+      <w:r>
+        <w:rPr>
+          <w:rFonts w:ascii="Gill Sans MT" w:hAnsi="Gill Sans MT"/>
+          <w:b w:val="0"/>
+          <w:color w:val="auto"/>
+          <w:sz w:val="22"/>
+        </w:rPr>
+        <w:t xml:space="preserve">the </w:t>
+      </w:r>
+      <w:r>
+        <w:rPr>
+          <w:rFonts w:ascii="Gill Sans MT" w:hAnsi="Gill Sans MT"/>
+          <w:b w:val="0"/>
+          <w:color w:val="auto"/>
+          <w:sz w:val="22"/>
+        </w:rPr>
+        <w:t xml:space="preserve">proximal </w:t>
+      </w:r>
+      <w:proofErr w:type="spellStart"/>
+      <w:r>
+        <w:rPr>
+          <w:rFonts w:ascii="Gill Sans MT" w:hAnsi="Gill Sans MT"/>
+          <w:b w:val="0"/>
+          <w:color w:val="auto"/>
+          <w:sz w:val="22"/>
+        </w:rPr>
+        <w:t>Fornell</w:t>
+      </w:r>
+      <w:proofErr w:type="spellEnd"/>
+      <w:r>
+        <w:rPr>
+          <w:rFonts w:ascii="Gill Sans MT" w:hAnsi="Gill Sans MT"/>
+          <w:b w:val="0"/>
+          <w:color w:val="auto"/>
+          <w:sz w:val="22"/>
+        </w:rPr>
+        <w:t xml:space="preserve"> </w:t>
+      </w:r>
+      <w:r>
+        <w:rPr>
+          <w:rFonts w:ascii="Gill Sans MT" w:hAnsi="Gill Sans MT"/>
+          <w:b w:val="0"/>
+          <w:color w:val="auto"/>
+          <w:sz w:val="22"/>
+        </w:rPr>
+        <w:t>(</w:t>
+      </w:r>
+      <w:r>
+        <w:rPr>
+          <w:rFonts w:ascii="Gill Sans MT" w:hAnsi="Gill Sans MT"/>
+          <w:b w:val="0"/>
+          <w:color w:val="auto"/>
+          <w:sz w:val="22"/>
+        </w:rPr>
+        <w:t xml:space="preserve">F) and </w:t>
+      </w:r>
+      <w:proofErr w:type="spellStart"/>
+      <w:r>
+        <w:rPr>
+          <w:rFonts w:ascii="Gill Sans MT" w:hAnsi="Gill Sans MT"/>
+          <w:b w:val="0"/>
+          <w:color w:val="auto"/>
+          <w:sz w:val="22"/>
+        </w:rPr>
+        <w:t>Setut</w:t>
+      </w:r>
+      <w:proofErr w:type="spellEnd"/>
+      <w:r>
+        <w:rPr>
+          <w:rFonts w:ascii="Gill Sans MT" w:hAnsi="Gill Sans MT"/>
+          <w:b w:val="0"/>
+          <w:color w:val="auto"/>
+          <w:sz w:val="22"/>
+        </w:rPr>
+        <w:t xml:space="preserve"> (S) moraines are</w:t>
+      </w:r>
+      <w:r>
+        <w:rPr>
+          <w:rFonts w:ascii="Gill Sans MT" w:hAnsi="Gill Sans MT"/>
+          <w:b w:val="0"/>
+          <w:color w:val="auto"/>
+          <w:sz w:val="22"/>
+        </w:rPr>
+        <w:t xml:space="preserve"> highlighted. </w:t>
+      </w:r>
+      <w:r>
+        <w:rPr>
+          <w:rFonts w:ascii="Gill Sans MT" w:hAnsi="Gill Sans MT"/>
+          <w:b w:val="0"/>
+          <w:color w:val="auto"/>
+          <w:sz w:val="22"/>
+        </w:rPr>
+        <w:t xml:space="preserve">These moraines are stratigraphically distinct from the sampled Arànser moraines but are currently undated. </w:t>
+      </w:r>
+      <w:r>
+        <w:rPr>
+          <w:rFonts w:ascii="Gill Sans MT" w:hAnsi="Gill Sans MT"/>
+          <w:b w:val="0"/>
+          <w:color w:val="auto"/>
+          <w:sz w:val="22"/>
+        </w:rPr>
+        <w:t xml:space="preserve">The </w:t>
+      </w:r>
+      <w:r>
+        <w:rPr>
+          <w:rFonts w:ascii="Gill Sans MT" w:hAnsi="Gill Sans MT"/>
+          <w:b w:val="0"/>
+          <w:color w:val="auto"/>
+          <w:sz w:val="22"/>
+        </w:rPr>
+        <w:t xml:space="preserve">Arànser left moraine </w:t>
+      </w:r>
+      <w:r>
+        <w:rPr>
+          <w:rFonts w:ascii="Gill Sans MT" w:hAnsi="Gill Sans MT"/>
+          <w:b w:val="0"/>
+          <w:color w:val="auto"/>
+          <w:sz w:val="22"/>
+        </w:rPr>
+        <w:t>can be tracked further up valley</w:t>
+      </w:r>
+      <w:r>
+        <w:rPr>
+          <w:rFonts w:ascii="Gill Sans MT" w:hAnsi="Gill Sans MT"/>
+          <w:b w:val="0"/>
+          <w:color w:val="auto"/>
+          <w:sz w:val="22"/>
+        </w:rPr>
+        <w:t xml:space="preserve"> (</w:t>
+      </w:r>
+      <w:r>
+        <w:rPr>
+          <w:rFonts w:ascii="Gill Sans MT" w:hAnsi="Gill Sans MT"/>
+          <w:b w:val="0"/>
+          <w:i/>
+          <w:color w:val="auto"/>
+          <w:sz w:val="22"/>
+        </w:rPr>
+        <w:t>see</w:t>
+      </w:r>
+      <w:r>
+        <w:rPr>
+          <w:rFonts w:ascii="Gill Sans MT" w:hAnsi="Gill Sans MT"/>
+          <w:b w:val="0"/>
+          <w:color w:val="auto"/>
+          <w:sz w:val="22"/>
+        </w:rPr>
+        <w:t xml:space="preserve"> Fig. 2B) but sampling was focused </w:t>
+      </w:r>
+      <w:r>
+        <w:rPr>
+          <w:rFonts w:ascii="Gill Sans MT" w:hAnsi="Gill Sans MT"/>
+          <w:b w:val="0"/>
+          <w:color w:val="auto"/>
+          <w:sz w:val="22"/>
+        </w:rPr>
+        <w:t>on the</w:t>
+      </w:r>
+      <w:r>
+        <w:rPr>
+          <w:rFonts w:ascii="Gill Sans MT" w:hAnsi="Gill Sans MT"/>
+          <w:b w:val="0"/>
+          <w:color w:val="auto"/>
+          <w:sz w:val="22"/>
+        </w:rPr>
+        <w:t xml:space="preserve"> illustrated</w:t>
+      </w:r>
+      <w:r>
+        <w:rPr>
+          <w:rFonts w:ascii="Gill Sans MT" w:hAnsi="Gill Sans MT"/>
+          <w:b w:val="0"/>
+          <w:color w:val="auto"/>
+          <w:sz w:val="22"/>
+        </w:rPr>
+        <w:t xml:space="preserve"> moraine area </w:t>
+      </w:r>
+      <w:r>
+        <w:rPr>
+          <w:rFonts w:ascii="Gill Sans MT" w:hAnsi="Gill Sans MT"/>
+          <w:b w:val="0"/>
+          <w:color w:val="auto"/>
+          <w:sz w:val="22"/>
+        </w:rPr>
+        <w:t xml:space="preserve">(light purple shading) </w:t>
+      </w:r>
+      <w:r>
+        <w:rPr>
+          <w:rFonts w:ascii="Gill Sans MT" w:hAnsi="Gill Sans MT"/>
+          <w:b w:val="0"/>
+          <w:color w:val="auto"/>
+          <w:sz w:val="22"/>
+        </w:rPr>
+        <w:t xml:space="preserve">in which the </w:t>
+      </w:r>
+      <w:r>
+        <w:rPr>
+          <w:rFonts w:ascii="Gill Sans MT" w:hAnsi="Gill Sans MT"/>
+          <w:b w:val="0"/>
+          <w:color w:val="auto"/>
+          <w:sz w:val="22"/>
+        </w:rPr>
+        <w:t xml:space="preserve">moraine </w:t>
+      </w:r>
+      <w:r>
+        <w:rPr>
+          <w:rFonts w:ascii="Gill Sans MT" w:hAnsi="Gill Sans MT"/>
+          <w:b w:val="0"/>
+          <w:color w:val="auto"/>
+          <w:sz w:val="22"/>
+        </w:rPr>
+        <w:t xml:space="preserve">margins </w:t>
+      </w:r>
+      <w:r>
+        <w:rPr>
+          <w:rFonts w:ascii="Gill Sans MT" w:hAnsi="Gill Sans MT"/>
+          <w:b w:val="0"/>
+          <w:color w:val="auto"/>
+          <w:sz w:val="22"/>
+        </w:rPr>
+        <w:t xml:space="preserve">are </w:t>
+      </w:r>
+      <w:r>
+        <w:rPr>
+          <w:rFonts w:ascii="Gill Sans MT" w:hAnsi="Gill Sans MT"/>
+          <w:b w:val="0"/>
+          <w:color w:val="auto"/>
+          <w:sz w:val="22"/>
+        </w:rPr>
+        <w:t>easily</w:t>
+      </w:r>
+      <w:r>
+        <w:rPr>
+          <w:rFonts w:ascii="Gill Sans MT" w:hAnsi="Gill Sans MT"/>
+          <w:b w:val="0"/>
+          <w:color w:val="auto"/>
+          <w:sz w:val="22"/>
+        </w:rPr>
+        <w:t xml:space="preserve"> delineated </w:t>
+      </w:r>
+      <w:r>
+        <w:rPr>
+          <w:rFonts w:ascii="Gill Sans MT" w:hAnsi="Gill Sans MT"/>
+          <w:b w:val="0"/>
+          <w:color w:val="auto"/>
+          <w:sz w:val="22"/>
+        </w:rPr>
+        <w:t>(</w:t>
+      </w:r>
+      <w:r>
+        <w:rPr>
+          <w:rFonts w:ascii="Calibri" w:hAnsi="Calibri"/>
+          <w:b w:val="0"/>
+          <w:color w:val="auto"/>
+          <w:sz w:val="22"/>
+        </w:rPr>
+        <w:t>≤</w:t>
+      </w:r>
+      <w:r>
+        <w:rPr>
+          <w:rFonts w:ascii="Gill Sans MT" w:hAnsi="Gill Sans MT"/>
+          <w:b w:val="0"/>
+          <w:color w:val="auto"/>
+          <w:sz w:val="22"/>
+        </w:rPr>
+        <w:t xml:space="preserve"> </w:t>
+      </w:r>
+      <w:r>
+        <w:rPr>
+          <w:rFonts w:ascii="Gill Sans MT" w:hAnsi="Gill Sans MT"/>
+          <w:b w:val="0"/>
+          <w:color w:val="auto"/>
+          <w:sz w:val="22"/>
+        </w:rPr>
+        <w:t>2 km</w:t>
+      </w:r>
+      <w:r>
+        <w:rPr>
+          <w:rFonts w:ascii="Gill Sans MT" w:hAnsi="Gill Sans MT"/>
+          <w:b w:val="0"/>
+          <w:color w:val="auto"/>
+          <w:sz w:val="22"/>
+        </w:rPr>
+        <w:t xml:space="preserve"> from glacier terminus</w:t>
+      </w:r>
+      <w:r>
+        <w:rPr>
+          <w:rFonts w:ascii="Gill Sans MT" w:hAnsi="Gill Sans MT"/>
+          <w:b w:val="0"/>
+          <w:color w:val="auto"/>
+          <w:sz w:val="22"/>
+        </w:rPr>
+        <w:t xml:space="preserve">). </w:t>
       </w:r>
     </w:p>
     <w:p>
@@ -36849,13 +37310,7 @@
         <w:rPr>
           <w:rFonts w:ascii="Gill Sans MT" w:hAnsi="Gill Sans MT"/>
         </w:rPr>
-        <w:t>).</w:t>
-      </w:r>
-      <w:r>
-        <w:rPr>
-          <w:rFonts w:ascii="Gill Sans MT" w:hAnsi="Gill Sans MT"/>
-        </w:rPr>
-        <w:t xml:space="preserve"> </w:t>
+        <w:t xml:space="preserve">). </w:t>
       </w:r>
     </w:p>
     <w:p>
@@ -36890,7 +37345,19 @@
         <w:rPr>
           <w:rFonts w:ascii="Gill Sans MT" w:hAnsi="Gill Sans MT"/>
         </w:rPr>
-        <w:t xml:space="preserve"> Orthogonal dist</w:t>
+        <w:t xml:space="preserve"> </w:t>
+      </w:r>
+      <w:r>
+        <w:rPr>
+          <w:rFonts w:ascii="Gill Sans MT" w:hAnsi="Gill Sans MT"/>
+        </w:rPr>
+        <w:t>Monte Carlo derived o</w:t>
+      </w:r>
+      <w:r>
+        <w:rPr>
+          <w:rFonts w:ascii="Gill Sans MT" w:hAnsi="Gill Sans MT"/>
+        </w:rPr>
+        <w:t>rthogonal dist</w:t>
       </w:r>
       <w:r>
         <w:rPr>
@@ -36921,7 +37388,13 @@
         <w:rPr>
           <w:rFonts w:ascii="Gill Sans MT" w:hAnsi="Gill Sans MT"/>
         </w:rPr>
-        <w:t xml:space="preserve">white points </w:t>
+        <w:t>blue</w:t>
+      </w:r>
+      <w:r>
+        <w:rPr>
+          <w:rFonts w:ascii="Gill Sans MT" w:hAnsi="Gill Sans MT"/>
+        </w:rPr>
+        <w:t xml:space="preserve"> points </w:t>
       </w:r>
       <w:r>
         <w:rPr>
@@ -37136,7 +37609,19 @@
         <w:rPr>
           <w:rFonts w:ascii="Gill Sans MT" w:hAnsi="Gill Sans MT" w:cs="Arial"/>
         </w:rPr>
-        <w:t xml:space="preserve"> = 15) are shown as blue points. </w:t>
+        <w:t xml:space="preserve"> = 15) are shown as </w:t>
+      </w:r>
+      <w:r>
+        <w:rPr>
+          <w:rFonts w:ascii="Gill Sans MT" w:hAnsi="Gill Sans MT" w:cs="Arial"/>
+        </w:rPr>
+        <w:t>orange</w:t>
+      </w:r>
+      <w:r>
+        <w:rPr>
+          <w:rFonts w:ascii="Gill Sans MT" w:hAnsi="Gill Sans MT" w:cs="Arial"/>
+        </w:rPr>
+        <w:t xml:space="preserve"> points. </w:t>
       </w:r>
       <w:r>
         <w:rPr>
@@ -37198,8 +37683,25 @@
         <w:rPr>
           <w:rFonts w:ascii="Gill Sans MT" w:hAnsi="Gill Sans MT" w:cs="Arial"/>
         </w:rPr>
-        <w:t>n.</w:t>
-      </w:r>
+        <w:t>n and on GitHu</w:t>
+      </w:r>
+      <w:r>
+        <w:rPr>
+          <w:rFonts w:ascii="Gill Sans MT" w:hAnsi="Gill Sans MT" w:cs="Arial"/>
+        </w:rPr>
+        <w:t xml:space="preserve">b: </w:t>
+      </w:r>
+      <w:hyperlink r:id="rId13" w:history="1">
+        <w:r>
+          <w:rPr>
+            <w:rStyle w:val="Hyperlink"/>
+            <w:rFonts w:ascii="Gill Sans MT" w:hAnsi="Gill Sans MT"/>
+          </w:rPr>
+          <w:t>https://github.com/matt-tomkins/moraine-paper-2020</w:t>
+        </w:r>
+      </w:hyperlink>
+      <w:bookmarkStart w:id="2" w:name="_GoBack"/>
+      <w:bookmarkEnd w:id="2"/>
     </w:p>
     <w:p>
       <w:pPr>
@@ -38148,7 +38650,7 @@
         </w:rPr>
         <w:t xml:space="preserve"> 104, 445–453. </w:t>
       </w:r>
-      <w:hyperlink r:id="rId13" w:history="1">
+      <w:hyperlink r:id="rId14" w:history="1">
         <w:r>
           <w:rPr>
             <w:rStyle w:val="Hyperlink"/>
@@ -38231,7 +38733,7 @@
         </w:rPr>
         <w:t xml:space="preserve"> </w:t>
       </w:r>
-      <w:hyperlink r:id="rId14" w:history="1">
+      <w:hyperlink r:id="rId15" w:history="1">
         <w:r>
           <w:rPr>
             <w:rStyle w:val="Hyperlink"/>
@@ -38296,7 +38798,7 @@
         </w:rPr>
         <w:t xml:space="preserve"> Quaternary Research 77, 293–304. </w:t>
       </w:r>
-      <w:hyperlink r:id="rId15" w:history="1">
+      <w:hyperlink r:id="rId16" w:history="1">
         <w:r>
           <w:rPr>
             <w:rStyle w:val="Hyperlink"/>
@@ -38361,7 +38863,7 @@
         </w:rPr>
         <w:t xml:space="preserve"> Geoscientific Model Development 3, 293–307. </w:t>
       </w:r>
-      <w:hyperlink r:id="rId16" w:history="1">
+      <w:hyperlink r:id="rId17" w:history="1">
         <w:r>
           <w:rPr>
             <w:rStyle w:val="Hyperlink"/>
@@ -38426,7 +38928,7 @@
         </w:rPr>
         <w:t xml:space="preserve"> </w:t>
       </w:r>
-      <w:hyperlink r:id="rId17" w:history="1">
+      <w:hyperlink r:id="rId18" w:history="1">
         <w:r>
           <w:rPr>
             <w:rStyle w:val="Hyperlink"/>
@@ -38525,7 +39027,7 @@
         </w:rPr>
         <w:t xml:space="preserve"> Quaternary Geochronology, Prospects for the New Frontiers of earth and Environmental Sciences 3, 174–195. </w:t>
       </w:r>
-      <w:hyperlink r:id="rId18" w:history="1">
+      <w:hyperlink r:id="rId19" w:history="1">
         <w:r>
           <w:rPr>
             <w:rStyle w:val="Hyperlink"/>
@@ -38642,7 +39144,7 @@
         </w:rPr>
         <w:t xml:space="preserve">Al. The Cryosphere Discussions 1–41. </w:t>
       </w:r>
-      <w:hyperlink r:id="rId19" w:history="1">
+      <w:hyperlink r:id="rId20" w:history="1">
         <w:r>
           <w:rPr>
             <w:rStyle w:val="Hyperlink"/>
@@ -38689,7 +39191,7 @@
         </w:rPr>
         <w:t xml:space="preserve"> Geomorphology 226, 44–64. </w:t>
       </w:r>
-      <w:hyperlink r:id="rId20" w:history="1">
+      <w:hyperlink r:id="rId21" w:history="1">
         <w:r>
           <w:rPr>
             <w:rStyle w:val="Hyperlink"/>
@@ -38864,7 +39366,7 @@
         </w:rPr>
         <w:t xml:space="preserve"> </w:t>
       </w:r>
-      <w:hyperlink r:id="rId21" w:history="1">
+      <w:hyperlink r:id="rId22" w:history="1">
         <w:r>
           <w:rPr>
             <w:rStyle w:val="Hyperlink"/>
@@ -38947,7 +39449,7 @@
         </w:rPr>
         <w:t xml:space="preserve">, K., Phillips, F., Schaefer, J., Stone, J., 2016. Geological calibration of spallation production rates in the CRONUS-Earth project. Quaternary Geochronology 31, 188–198. </w:t>
       </w:r>
-      <w:hyperlink r:id="rId22" w:history="1">
+      <w:hyperlink r:id="rId23" w:history="1">
         <w:r>
           <w:rPr>
             <w:rStyle w:val="Hyperlink"/>
@@ -39022,7 +39524,7 @@
         </w:rPr>
         <w:t xml:space="preserve"> GSA Bulletin 117, 1108–1120. </w:t>
       </w:r>
-      <w:hyperlink r:id="rId23" w:history="1">
+      <w:hyperlink r:id="rId24" w:history="1">
         <w:r>
           <w:rPr>
             <w:rStyle w:val="Hyperlink"/>
@@ -39069,7 +39571,7 @@
         </w:rPr>
         <w:t xml:space="preserve"> Quaternary Science Reviews 9, 305–341. </w:t>
       </w:r>
-      <w:hyperlink r:id="rId24" w:history="1">
+      <w:hyperlink r:id="rId25" w:history="1">
         <w:r>
           <w:rPr>
             <w:rStyle w:val="Hyperlink"/>
@@ -39208,7 +39710,7 @@
         </w:rPr>
         <w:t xml:space="preserve"> Chapter 11 - Recent Advances in Research on Quaternary Glaciations in the Pyrenees, in: Ehlers, J., Gibbard, P.L., Hughes, P.D. (Eds.), Developments in Quaternary Sciences, Quaternary Glaciations - Extent and Chronology. Elsevier, pp. 127–139. </w:t>
       </w:r>
-      <w:hyperlink r:id="rId25" w:history="1">
+      <w:hyperlink r:id="rId26" w:history="1">
         <w:r>
           <w:rPr>
             <w:rStyle w:val="Hyperlink"/>
@@ -39273,7 +39775,7 @@
         </w:rPr>
         <w:t xml:space="preserve"> and geochemical evidence of weathering and soil development. Soil Res. 26, 33–53. </w:t>
       </w:r>
-      <w:hyperlink r:id="rId26" w:history="1">
+      <w:hyperlink r:id="rId27" w:history="1">
         <w:r>
           <w:rPr>
             <w:rStyle w:val="Hyperlink"/>
@@ -39372,7 +39874,7 @@
         </w:rPr>
         <w:t xml:space="preserve">Al nuclide inventories in the central and eastern Pyrenees. Geomorphology 278, 60–77. </w:t>
       </w:r>
-      <w:hyperlink r:id="rId27" w:history="1">
+      <w:hyperlink r:id="rId28" w:history="1">
         <w:r>
           <w:rPr>
             <w:rStyle w:val="Hyperlink"/>
@@ -39465,7 +39967,7 @@
         </w:rPr>
         <w:t xml:space="preserve"> </w:t>
       </w:r>
-      <w:hyperlink r:id="rId28" w:history="1">
+      <w:hyperlink r:id="rId29" w:history="1">
         <w:r>
           <w:rPr>
             <w:rStyle w:val="Hyperlink"/>
@@ -39560,7 +40062,7 @@
         </w:rPr>
         <w:t xml:space="preserve">.’ Geografiska Annaler: Series A, Physical Geography 90, 201–209. </w:t>
       </w:r>
-      <w:hyperlink r:id="rId29" w:history="1">
+      <w:hyperlink r:id="rId30" w:history="1">
         <w:r>
           <w:rPr>
             <w:rStyle w:val="Hyperlink"/>
@@ -39589,7 +40091,7 @@
         </w:rPr>
         <w:t xml:space="preserve">Darvill, C.M., Bentley, M.J., Stokes, C.R., 2015a. Geomorphology and weathering characteristics of erratic boulder trains on Tierra del Fuego, southernmost South America: Implications for dating of glacial deposits. Geomorphology 228, 382–397. </w:t>
       </w:r>
-      <w:hyperlink r:id="rId30" w:history="1">
+      <w:hyperlink r:id="rId31" w:history="1">
         <w:r>
           <w:rPr>
             <w:rStyle w:val="Hyperlink"/>
@@ -39654,7 +40156,7 @@
         </w:rPr>
         <w:t xml:space="preserve"> Earth and Planetary Science Letters 429, 157–169. </w:t>
       </w:r>
-      <w:hyperlink r:id="rId31" w:history="1">
+      <w:hyperlink r:id="rId32" w:history="1">
         <w:r>
           <w:rPr>
             <w:rStyle w:val="Hyperlink"/>
@@ -39765,7 +40267,7 @@
         </w:rPr>
         <w:t xml:space="preserve"> Quaternary Research 69, 231–241. </w:t>
       </w:r>
-      <w:hyperlink r:id="rId32" w:history="1">
+      <w:hyperlink r:id="rId33" w:history="1">
         <w:r>
           <w:rPr>
             <w:rStyle w:val="Hyperlink"/>
@@ -39812,7 +40314,7 @@
         </w:rPr>
         <w:t xml:space="preserve">, R.G., 2006. Incipient weathering rind development on introduced machine-polished granite discs in an Arctic alpine environment, northern Scandinavia. Earth Surface Processes and Landforms 31, 111–121. </w:t>
       </w:r>
-      <w:hyperlink r:id="rId33" w:history="1">
+      <w:hyperlink r:id="rId34" w:history="1">
         <w:r>
           <w:rPr>
             <w:rStyle w:val="Hyperlink"/>
@@ -39877,7 +40379,7 @@
         </w:rPr>
         <w:t xml:space="preserve">, M.K., Schoenbohm, L.M., Curl, D., 2019. Probability-based interpretation of terrestrial cosmogenic radionuclide ages: P-CAAT, a tool for the ages. Presented at the AGU Fall Meeting 2019, AGU. </w:t>
       </w:r>
-      <w:hyperlink r:id="rId34" w:history="1">
+      <w:hyperlink r:id="rId35" w:history="1">
         <w:r>
           <w:rPr>
             <w:rStyle w:val="Hyperlink"/>
@@ -39924,7 +40426,7 @@
         </w:rPr>
         <w:t xml:space="preserve"> exposure dating (SHED): Calibration boulder of Tomkins et al. (2016). Quaternary Geochronology 35, 67–68. </w:t>
       </w:r>
-      <w:hyperlink r:id="rId35" w:history="1">
+      <w:hyperlink r:id="rId36" w:history="1">
         <w:r>
           <w:rPr>
             <w:rStyle w:val="Hyperlink"/>
@@ -40007,7 +40509,7 @@
         </w:rPr>
         <w:t xml:space="preserve"> Quaternary Science Reviews 78, 188–208. </w:t>
       </w:r>
-      <w:hyperlink r:id="rId36" w:history="1">
+      <w:hyperlink r:id="rId37" w:history="1">
         <w:r>
           <w:rPr>
             <w:rStyle w:val="Hyperlink"/>
@@ -40072,7 +40574,7 @@
         </w:rPr>
         <w:t xml:space="preserve"> Journal of Quaternary Science 25, 1259–1269. </w:t>
       </w:r>
-      <w:hyperlink r:id="rId37" w:history="1">
+      <w:hyperlink r:id="rId38" w:history="1">
         <w:r>
           <w:rPr>
             <w:rStyle w:val="Hyperlink"/>
@@ -40129,7 +40631,7 @@
         </w:rPr>
         <w:t xml:space="preserve"> Scabland, Washington. Journal of Geophysical Research: Earth Surface 113. </w:t>
       </w:r>
-      <w:hyperlink r:id="rId38" w:history="1">
+      <w:hyperlink r:id="rId39" w:history="1">
         <w:r>
           <w:rPr>
             <w:rStyle w:val="Hyperlink"/>
@@ -40258,7 +40760,7 @@
         </w:rPr>
         <w:t xml:space="preserve"> </w:t>
       </w:r>
-      <w:hyperlink r:id="rId39" w:history="1">
+      <w:hyperlink r:id="rId40" w:history="1">
         <w:r>
           <w:rPr>
             <w:rStyle w:val="Hyperlink"/>
@@ -40486,7 +40988,7 @@
         </w:rPr>
         <w:t xml:space="preserve"> </w:t>
       </w:r>
-      <w:hyperlink r:id="rId40" w:history="1">
+      <w:hyperlink r:id="rId41" w:history="1">
         <w:r>
           <w:rPr>
             <w:rStyle w:val="Hyperlink"/>
@@ -40533,7 +41035,7 @@
         </w:rPr>
         <w:t xml:space="preserve"> Quaternary Science Reviews 55, 91–102. </w:t>
       </w:r>
-      <w:hyperlink r:id="rId41" w:history="1">
+      <w:hyperlink r:id="rId42" w:history="1">
         <w:r>
           <w:rPr>
             <w:rStyle w:val="Hyperlink"/>
@@ -40598,7 +41100,7 @@
         </w:rPr>
         <w:t xml:space="preserve"> Geology 12, 327–330. </w:t>
       </w:r>
-      <w:hyperlink r:id="rId42" w:history="1">
+      <w:hyperlink r:id="rId43" w:history="1">
         <w:r>
           <w:rPr>
             <w:rStyle w:val="Hyperlink"/>
@@ -40627,7 +41129,7 @@
         </w:rPr>
         <w:t xml:space="preserve">Goudie, A.S., 2016. The Schmidt Hammer in geomorphological research: Progress in Physical Geography. </w:t>
       </w:r>
-      <w:hyperlink r:id="rId43" w:history="1">
+      <w:hyperlink r:id="rId44" w:history="1">
         <w:r>
           <w:rPr>
             <w:rStyle w:val="Hyperlink"/>
@@ -40656,7 +41158,7 @@
         </w:rPr>
         <w:t xml:space="preserve">Hallet, B., Putkonen, J., 1994. Surface Dating of Dynamic Landforms: Young Boulders on Aging Moraines. Science 265, 937–940. </w:t>
       </w:r>
-      <w:hyperlink r:id="rId44" w:history="1">
+      <w:hyperlink r:id="rId45" w:history="1">
         <w:r>
           <w:rPr>
             <w:rStyle w:val="Hyperlink"/>
@@ -40713,7 +41215,7 @@
         </w:rPr>
         <w:t xml:space="preserve"> Variations in the Earth’s Orbit: Pacemaker of the Ice Ages. Science 194, 1121–1132. </w:t>
       </w:r>
-      <w:hyperlink r:id="rId45" w:history="1">
+      <w:hyperlink r:id="rId46" w:history="1">
         <w:r>
           <w:rPr>
             <w:rStyle w:val="Hyperlink"/>
@@ -40760,7 +41262,7 @@
         </w:rPr>
         <w:t xml:space="preserve"> </w:t>
       </w:r>
-      <w:hyperlink r:id="rId46" w:history="1">
+      <w:hyperlink r:id="rId47" w:history="1">
         <w:r>
           <w:rPr>
             <w:rStyle w:val="Hyperlink"/>
@@ -40896,7 +41398,7 @@
         </w:rPr>
         <w:t xml:space="preserve"> Quaternary Geochronology 34, 1–11. </w:t>
       </w:r>
-      <w:hyperlink r:id="rId47" w:history="1">
+      <w:hyperlink r:id="rId48" w:history="1">
         <w:r>
           <w:rPr>
             <w:rStyle w:val="Hyperlink"/>
@@ -40979,7 +41481,7 @@
         </w:rPr>
         <w:t xml:space="preserve">, M.W., 2011. Too young or too old: Evaluating cosmogenic exposure dating based on an analysis of compiled boulder exposure ages. Earth and Planetary Science Letters 302, 71–80. </w:t>
       </w:r>
-      <w:hyperlink r:id="rId48" w:history="1">
+      <w:hyperlink r:id="rId49" w:history="1">
         <w:r>
           <w:rPr>
             <w:rStyle w:val="Hyperlink"/>
@@ -41072,7 +41574,7 @@
         </w:rPr>
         <w:t xml:space="preserve"> </w:t>
       </w:r>
-      <w:hyperlink r:id="rId49" w:history="1">
+      <w:hyperlink r:id="rId50" w:history="1">
         <w:r>
           <w:rPr>
             <w:rStyle w:val="Hyperlink"/>
@@ -41118,7 +41620,7 @@
         </w:rPr>
         <w:t xml:space="preserve">Be ages. Quaternary Research 85, 107–117. </w:t>
       </w:r>
-      <w:hyperlink r:id="rId50" w:history="1">
+      <w:hyperlink r:id="rId51" w:history="1">
         <w:r>
           <w:rPr>
             <w:rStyle w:val="Hyperlink"/>
@@ -41147,7 +41649,7 @@
         </w:rPr>
         <w:t xml:space="preserve">Hughes, P.D., Woodward, J.C., Gibbard, P.L., 2007. Middle Pleistocene cold stage climates in the Mediterranean: New evidence from the glacial record. Earth and Planetary Science Letters 253, 50–56. </w:t>
       </w:r>
-      <w:hyperlink r:id="rId51" w:history="1">
+      <w:hyperlink r:id="rId52" w:history="1">
         <w:r>
           <w:rPr>
             <w:rStyle w:val="Hyperlink"/>
@@ -41240,7 +41742,7 @@
         </w:rPr>
         <w:t xml:space="preserve"> </w:t>
       </w:r>
-      <w:hyperlink r:id="rId52" w:history="1">
+      <w:hyperlink r:id="rId53" w:history="1">
         <w:r>
           <w:rPr>
             <w:rStyle w:val="Hyperlink"/>
@@ -41351,7 +41853,7 @@
         </w:rPr>
         <w:t xml:space="preserve">: Deglaciation, vegetation cover and chronology. Quaternary Science Reviews 11, 449–480. </w:t>
       </w:r>
-      <w:hyperlink r:id="rId53" w:history="1">
+      <w:hyperlink r:id="rId54" w:history="1">
         <w:r>
           <w:rPr>
             <w:rStyle w:val="Hyperlink"/>
@@ -41434,7 +41936,7 @@
         </w:rPr>
         <w:t xml:space="preserve"> CRONUS-EARTH Volume: Part I 26, 3–10. </w:t>
       </w:r>
-      <w:hyperlink r:id="rId54" w:history="1">
+      <w:hyperlink r:id="rId55" w:history="1">
         <w:r>
           <w:rPr>
             <w:rStyle w:val="Hyperlink"/>
@@ -41491,7 +41993,7 @@
         </w:rPr>
         <w:t xml:space="preserve"> Granitic Boulder Erosion Caused by Chaparral Wildfire: Implications for Cosmogenic Radionuclide Dating of Bedrock Surfaces. The Journal of Geology 124, 529–539. </w:t>
       </w:r>
-      <w:hyperlink r:id="rId55" w:history="1">
+      <w:hyperlink r:id="rId56" w:history="1">
         <w:r>
           <w:rPr>
             <w:rStyle w:val="Hyperlink"/>
@@ -41538,7 +42040,7 @@
         </w:rPr>
         <w:t xml:space="preserve"> of erosion surfaces: in situ nuclide production rates and erosion models. Earth and Planetary Science Letters 104, 424–439. </w:t>
       </w:r>
-      <w:hyperlink r:id="rId56" w:history="1">
+      <w:hyperlink r:id="rId57" w:history="1">
         <w:r>
           <w:rPr>
             <w:rStyle w:val="Hyperlink"/>
@@ -41585,7 +42087,7 @@
         </w:rPr>
         <w:t xml:space="preserve"> and Gállego Rivers (NE Spain) based on OSL dating and soil stratigraphy. Global and Planetary Change 67, 141–152. </w:t>
       </w:r>
-      <w:hyperlink r:id="rId57" w:history="1">
+      <w:hyperlink r:id="rId58" w:history="1">
         <w:r>
           <w:rPr>
             <w:rStyle w:val="Hyperlink"/>
@@ -41686,7 +42188,7 @@
         </w:rPr>
         <w:t xml:space="preserve"> Quaternary Geochronology 31, 160–187. </w:t>
       </w:r>
-      <w:hyperlink r:id="rId58" w:history="1">
+      <w:hyperlink r:id="rId59" w:history="1">
         <w:r>
           <w:rPr>
             <w:rStyle w:val="Hyperlink"/>
@@ -41839,7 +42341,7 @@
         </w:rPr>
         <w:t xml:space="preserve">297. </w:t>
       </w:r>
-      <w:hyperlink r:id="rId59" w:history="1">
+      <w:hyperlink r:id="rId60" w:history="1">
         <w:r>
           <w:rPr>
             <w:rStyle w:val="Hyperlink"/>
@@ -41868,7 +42370,7 @@
         </w:rPr>
         <w:t xml:space="preserve">McCarroll, D., 1991. The Schmidt Hammer, weathering and rock surface roughness. Earth Surface Processes and Landforms 16, 477–480. </w:t>
       </w:r>
-      <w:hyperlink r:id="rId60" w:history="1">
+      <w:hyperlink r:id="rId61" w:history="1">
         <w:r>
           <w:rPr>
             <w:rStyle w:val="Hyperlink"/>
@@ -41915,7 +42417,7 @@
         </w:rPr>
         <w:t xml:space="preserve"> Norway. Arctic and Alpine Research 21, 268–275. </w:t>
       </w:r>
-      <w:hyperlink r:id="rId61" w:history="1">
+      <w:hyperlink r:id="rId62" w:history="1">
         <w:r>
           <w:rPr>
             <w:rStyle w:val="Hyperlink"/>
@@ -42092,7 +42594,7 @@
         </w:rPr>
         <w:t xml:space="preserve"> 37, 17–23. </w:t>
       </w:r>
-      <w:hyperlink r:id="rId62" w:history="1">
+      <w:hyperlink r:id="rId63" w:history="1">
         <w:r>
           <w:rPr>
             <w:rStyle w:val="Hyperlink"/>
@@ -42139,7 +42641,7 @@
         </w:rPr>
         <w:t xml:space="preserve"> Mountains, Antarctica. Earth Surface Processes and Landforms 36, 217–228. </w:t>
       </w:r>
-      <w:hyperlink r:id="rId63" w:history="1">
+      <w:hyperlink r:id="rId64" w:history="1">
         <w:r>
           <w:rPr>
             <w:rStyle w:val="Hyperlink"/>
@@ -42278,7 +42780,7 @@
         </w:rPr>
         <w:t xml:space="preserve"> Quaternary Science Reviews 88, 159–182. </w:t>
       </w:r>
-      <w:hyperlink r:id="rId64" w:history="1">
+      <w:hyperlink r:id="rId65" w:history="1">
         <w:r>
           <w:rPr>
             <w:rStyle w:val="Hyperlink"/>
@@ -42317,7 +42819,7 @@
         </w:rPr>
         <w:t xml:space="preserve"> A minimum sample size required from Schmidt hammer measurements. Earth Surface Processes and Landforms 34, 1713–1725. </w:t>
       </w:r>
-      <w:hyperlink r:id="rId65" w:history="1">
+      <w:hyperlink r:id="rId66" w:history="1">
         <w:r>
           <w:rPr>
             <w:rStyle w:val="Hyperlink"/>
@@ -42390,7 +42892,7 @@
         </w:rPr>
         <w:t xml:space="preserve">Al in quartz from glacially polished rocks. Journal of Geophysical Research: Solid Earth 94, 17907–17915. </w:t>
       </w:r>
-      <w:hyperlink r:id="rId66" w:history="1">
+      <w:hyperlink r:id="rId67" w:history="1">
         <w:r>
           <w:rPr>
             <w:rStyle w:val="Hyperlink"/>
@@ -42519,7 +43021,7 @@
         </w:rPr>
         <w:t xml:space="preserve"> Earth-Science Reviews 192, 564–600. </w:t>
       </w:r>
-      <w:hyperlink r:id="rId67" w:history="1">
+      <w:hyperlink r:id="rId68" w:history="1">
         <w:r>
           <w:rPr>
             <w:rStyle w:val="Hyperlink"/>
@@ -42602,7 +43104,7 @@
         </w:rPr>
         <w:t xml:space="preserve">: Ladakh Range, northern India. GSA Bulletin 118, 383–392. </w:t>
       </w:r>
-      <w:hyperlink r:id="rId68" w:history="1">
+      <w:hyperlink r:id="rId69" w:history="1">
         <w:r>
           <w:rPr>
             <w:rStyle w:val="Hyperlink"/>
@@ -42731,7 +43233,7 @@
         </w:rPr>
         <w:t xml:space="preserve"> The challenging application of cosmogenic dating methods in residual glacial landforms: The case of Sierra Nevada (Spain). Geomorphology 325, 103–118. </w:t>
       </w:r>
-      <w:hyperlink r:id="rId69" w:history="1">
+      <w:hyperlink r:id="rId70" w:history="1">
         <w:r>
           <w:rPr>
             <w:rStyle w:val="Hyperlink"/>
@@ -42842,7 +43344,7 @@
         </w:rPr>
         <w:t xml:space="preserve">, Southeastern Pyrenees. Geomorphology 231, 116–129. </w:t>
       </w:r>
-      <w:hyperlink r:id="rId70" w:history="1">
+      <w:hyperlink r:id="rId71" w:history="1">
         <w:r>
           <w:rPr>
             <w:rStyle w:val="Hyperlink"/>
@@ -42961,7 +43463,7 @@
         </w:rPr>
         <w:t xml:space="preserve"> Geology 38, 891–894. </w:t>
       </w:r>
-      <w:hyperlink r:id="rId71" w:history="1">
+      <w:hyperlink r:id="rId72" w:history="1">
         <w:r>
           <w:rPr>
             <w:rStyle w:val="Hyperlink"/>
@@ -43169,7 +43671,7 @@
         </w:rPr>
         <w:t xml:space="preserve">Be exposure ages, south-central Pyrenees. Quaternary Science Reviews 25, 2937–2963. </w:t>
       </w:r>
-      <w:hyperlink r:id="rId72" w:history="1">
+      <w:hyperlink r:id="rId73" w:history="1">
         <w:r>
           <w:rPr>
             <w:rStyle w:val="Hyperlink"/>
@@ -43270,7 +43772,7 @@
         </w:rPr>
         <w:t xml:space="preserve"> Science 248, 1529–1532. </w:t>
       </w:r>
-      <w:hyperlink r:id="rId73" w:history="1">
+      <w:hyperlink r:id="rId74" w:history="1">
         <w:r>
           <w:rPr>
             <w:rStyle w:val="Hyperlink"/>
@@ -43561,7 +44063,7 @@
         </w:rPr>
         <w:t xml:space="preserve"> Journal of Maps 13, 438–448. </w:t>
       </w:r>
-      <w:hyperlink r:id="rId74" w:history="1">
+      <w:hyperlink r:id="rId75" w:history="1">
         <w:r>
           <w:rPr>
             <w:rStyle w:val="Hyperlink"/>
@@ -43671,7 +44173,7 @@
         </w:rPr>
         <w:t xml:space="preserve"> </w:t>
       </w:r>
-      <w:hyperlink r:id="rId75" w:history="1">
+      <w:hyperlink r:id="rId76" w:history="1">
         <w:r>
           <w:rPr>
             <w:rStyle w:val="Hyperlink"/>
@@ -43728,7 +44230,7 @@
         </w:rPr>
         <w:t xml:space="preserve"> Landscape evolution degrades the geologic signature of past glaciations. Geomorphology, Glacial Landscape Evolution - Implications for Glacial Processes, Patterns and Reconstructions 97, 208–217. </w:t>
       </w:r>
-      <w:hyperlink r:id="rId76" w:history="1">
+      <w:hyperlink r:id="rId77" w:history="1">
         <w:r>
           <w:rPr>
             <w:rStyle w:val="Hyperlink"/>
@@ -43803,7 +44305,7 @@
         </w:rPr>
         <w:t xml:space="preserve"> </w:t>
       </w:r>
-      <w:hyperlink r:id="rId77" w:history="1">
+      <w:hyperlink r:id="rId78" w:history="1">
         <w:r>
           <w:rPr>
             <w:rStyle w:val="Hyperlink"/>
@@ -43860,7 +44362,7 @@
         </w:rPr>
         <w:t xml:space="preserve"> Quaternary Research 59, 255–261. </w:t>
       </w:r>
-      <w:hyperlink r:id="rId78" w:history="1">
+      <w:hyperlink r:id="rId79" w:history="1">
         <w:r>
           <w:rPr>
             <w:rStyle w:val="Hyperlink"/>
@@ -43959,7 +44461,7 @@
         </w:rPr>
         <w:t xml:space="preserve"> Quaternary Geochronology 50, 109–125. </w:t>
       </w:r>
-      <w:hyperlink r:id="rId79" w:history="1">
+      <w:hyperlink r:id="rId80" w:history="1">
         <w:r>
           <w:rPr>
             <w:rStyle w:val="Hyperlink"/>
@@ -44098,7 +44600,7 @@
         </w:rPr>
         <w:t xml:space="preserve"> 4, 1–21. </w:t>
       </w:r>
-      <w:hyperlink r:id="rId80" w:history="1">
+      <w:hyperlink r:id="rId81" w:history="1">
         <w:r>
           <w:rPr>
             <w:rStyle w:val="Hyperlink"/>
@@ -44244,7 +44746,7 @@
         </w:rPr>
         <w:t xml:space="preserve"> </w:t>
       </w:r>
-      <w:hyperlink r:id="rId81" w:history="1">
+      <w:hyperlink r:id="rId82" w:history="1">
         <w:r>
           <w:rPr>
             <w:rStyle w:val="Hyperlink"/>
@@ -44570,7 +45072,7 @@
         </w:rPr>
         <w:t xml:space="preserve"> Journal of Geophysical Research: Earth Surface 114. </w:t>
       </w:r>
-      <w:hyperlink r:id="rId82" w:history="1">
+      <w:hyperlink r:id="rId83" w:history="1">
         <w:r>
           <w:rPr>
             <w:rStyle w:val="Hyperlink"/>
@@ -44645,7 +45147,7 @@
         </w:rPr>
         <w:t xml:space="preserve"> Earth and Planetary Science Letters 177, 23–42. </w:t>
       </w:r>
-      <w:hyperlink r:id="rId83" w:history="1">
+      <w:hyperlink r:id="rId84" w:history="1">
         <w:r>
           <w:rPr>
             <w:rStyle w:val="Hyperlink"/>
@@ -44765,7 +45267,7 @@
         </w:rPr>
         <w:t xml:space="preserve"> Journal of Quaternary Science 30, 509–513. </w:t>
       </w:r>
-      <w:hyperlink r:id="rId84" w:history="1">
+      <w:hyperlink r:id="rId85" w:history="1">
         <w:r>
           <w:rPr>
             <w:rStyle w:val="Hyperlink"/>
@@ -44812,7 +45314,7 @@
         </w:rPr>
         <w:t xml:space="preserve"> Journal of Geophysical Research: Solid Earth 105, 23753–23759. </w:t>
       </w:r>
-      <w:hyperlink r:id="rId85" w:history="1">
+      <w:hyperlink r:id="rId86" w:history="1">
         <w:r>
           <w:rPr>
             <w:rStyle w:val="Hyperlink"/>
@@ -44859,7 +45361,7 @@
         </w:rPr>
         <w:t xml:space="preserve"> rebound: tests on rock samples from Marion Island and South Africa. Earth Surface Processes and Landforms 27, 1137–1142. </w:t>
       </w:r>
-      <w:hyperlink r:id="rId86" w:history="1">
+      <w:hyperlink r:id="rId87" w:history="1">
         <w:r>
           <w:rPr>
             <w:rStyle w:val="Hyperlink"/>
@@ -44888,7 +45390,7 @@
         </w:rPr>
         <w:t xml:space="preserve">Tomkins, M.D., Dortch, J.M., Hughes, P.D., 2016. Schmidt Hammer exposure dating (SHED): Establishment and implications for the retreat of the last British Ice Sheet. Quaternary Geochronology 33, 46–60. </w:t>
       </w:r>
-      <w:hyperlink r:id="rId87" w:history="1">
+      <w:hyperlink r:id="rId88" w:history="1">
         <w:r>
           <w:rPr>
             <w:rStyle w:val="Hyperlink"/>
@@ -44945,7 +45447,7 @@
         </w:rPr>
         <w:t xml:space="preserve"> Quaternary Research 90, 26–37. </w:t>
       </w:r>
-      <w:hyperlink r:id="rId88" w:history="1">
+      <w:hyperlink r:id="rId89" w:history="1">
         <w:r>
           <w:rPr>
             <w:rStyle w:val="Hyperlink"/>
@@ -44974,7 +45476,7 @@
         </w:rPr>
         <w:t xml:space="preserve">Tomkins, M.D., Huck, J.J., Dortch, J.M., Hughes, P.D., Kirkbride, M.P., Barr, I.D., 2018b. Schmidt Hammer exposure dating (SHED): Calibration procedures, new exposure age data and an online calculator. Quaternary Geochronology 44, 55–62. </w:t>
       </w:r>
-      <w:hyperlink r:id="rId89" w:history="1">
+      <w:hyperlink r:id="rId90" w:history="1">
         <w:r>
           <w:rPr>
             <w:rStyle w:val="Hyperlink"/>
@@ -45003,7 +45505,7 @@
         </w:rPr>
         <w:t xml:space="preserve">Viles, H., Goudie, A., Grab, S., Lalley, J., 2011. The use of the Schmidt Hammer and Equotip for rock hardness assessment in geomorphology and heritage science: a comparative analysis. Earth Surface Processes and Landforms 36, 320–333. </w:t>
       </w:r>
-      <w:hyperlink r:id="rId90" w:history="1">
+      <w:hyperlink r:id="rId91" w:history="1">
         <w:r>
           <w:rPr>
             <w:rStyle w:val="Hyperlink"/>
@@ -45060,7 +45562,7 @@
         </w:rPr>
         <w:t xml:space="preserve"> The Journal of Geology 43, 250–280. </w:t>
       </w:r>
-      <w:hyperlink r:id="rId91" w:history="1">
+      <w:hyperlink r:id="rId92" w:history="1">
         <w:r>
           <w:rPr>
             <w:rStyle w:val="Hyperlink"/>
@@ -45173,7 +45675,7 @@
         </w:rPr>
         <w:t xml:space="preserve"> hammer. Earth Surface Processes and Landforms 8, 289–292. </w:t>
       </w:r>
-      <w:hyperlink r:id="rId92" w:history="1">
+      <w:hyperlink r:id="rId93" w:history="1">
         <w:r>
           <w:rPr>
             <w:rStyle w:val="Hyperlink"/>
@@ -45230,7 +45732,7 @@
         </w:rPr>
         <w:t xml:space="preserve"> Quaternary Research 1–13. </w:t>
       </w:r>
-      <w:hyperlink r:id="rId93" w:history="1">
+      <w:hyperlink r:id="rId94" w:history="1">
         <w:r>
           <w:rPr>
             <w:rStyle w:val="Hyperlink"/>
@@ -45285,7 +45787,7 @@
         </w:rPr>
         <w:t xml:space="preserve">age dating technique: Potential and limitations of its application on Holocene moraines in Mt Cook National Park, Southern Alps, New Zealand. New Zealand Journal of Geology and Geophysics 48, 105–116. </w:t>
       </w:r>
-      <w:hyperlink r:id="rId94" w:history="1">
+      <w:hyperlink r:id="rId95" w:history="1">
         <w:r>
           <w:rPr>
             <w:rStyle w:val="Hyperlink"/>
@@ -45460,7 +45962,7 @@
         </w:rPr>
         <w:t xml:space="preserve"> </w:t>
       </w:r>
-      <w:hyperlink r:id="rId95" w:history="1">
+      <w:hyperlink r:id="rId96" w:history="1">
         <w:r>
           <w:rPr>
             <w:rStyle w:val="Hyperlink"/>
@@ -45570,7 +46072,7 @@
         </w:rPr>
         <w:t xml:space="preserve"> Earth and Planetary Science Letters 237, 453–461. </w:t>
       </w:r>
-      <w:hyperlink r:id="rId96" w:history="1">
+      <w:hyperlink r:id="rId97" w:history="1">
         <w:r>
           <w:rPr>
             <w:rStyle w:val="Hyperlink"/>
@@ -45645,7 +46147,7 @@
         </w:rPr>
         <w:t xml:space="preserve"> Geomorphology, Glacial Geomorphology: Process and Form Development 14, 149–156. </w:t>
       </w:r>
-      <w:hyperlink r:id="rId97" w:history="1">
+      <w:hyperlink r:id="rId98" w:history="1">
         <w:r>
           <w:rPr>
             <w:rStyle w:val="Hyperlink"/>
@@ -45719,7 +46221,7 @@
         </w:rPr>
         <w:t xml:space="preserve"> </w:t>
       </w:r>
-      <w:hyperlink r:id="rId98" w:history="1">
+      <w:hyperlink r:id="rId99" w:history="1">
         <w:r>
           <w:rPr>
             <w:rStyle w:val="Hyperlink"/>
@@ -47978,7 +48480,7 @@
 </file>
 
 <file path=customXml/itemProps1.xml><?xml version="1.0" encoding="utf-8"?>
-<ds:datastoreItem xmlns:ds="http://schemas.openxmlformats.org/officeDocument/2006/customXml" ds:itemID="{8DECFD6F-C9D0-40FB-BAD5-DA534FD45E6C}">
+<ds:datastoreItem xmlns:ds="http://schemas.openxmlformats.org/officeDocument/2006/customXml" ds:itemID="{B350B270-1299-450F-9FDA-2128C3112DE1}">
   <ds:schemaRefs>
     <ds:schemaRef ds:uri="http://schemas.openxmlformats.org/officeDocument/2006/bibliography"/>
   </ds:schemaRefs>

</xml_diff>

<commit_message>
Updates to figure and simulated dataset
</commit_message>
<xml_diff>
--- a/manuscript/Moraine_Draft_2020_04_14.docx
+++ b/manuscript/Moraine_Draft_2020_04_14.docx
@@ -19071,8 +19071,6 @@
         </w:rPr>
         <w:t>In turn, the most important observation is that differences between landforms appear far greater than differences between boulder groups on an individual landform.</w:t>
       </w:r>
-      <w:bookmarkStart w:id="0" w:name="_GoBack"/>
-      <w:bookmarkEnd w:id="0"/>
     </w:p>
     <w:p>
       <w:pPr>
@@ -31729,7 +31727,7 @@
     </w:p>
     <w:tbl>
       <w:tblPr>
-        <w:tblW w:w="8804" w:type="dxa"/>
+        <w:tblW w:w="9513" w:type="dxa"/>
         <w:tblInd w:w="93" w:type="dxa"/>
         <w:tblLayout w:type="fixed"/>
         <w:tblLook w:val="04A0" w:firstRow="1" w:lastRow="0" w:firstColumn="1" w:lastColumn="0" w:noHBand="0" w:noVBand="1"/>
@@ -31737,11 +31735,12 @@
       <w:tblGrid>
         <w:gridCol w:w="1858"/>
         <w:gridCol w:w="992"/>
+        <w:gridCol w:w="1134"/>
         <w:gridCol w:w="1276"/>
         <w:gridCol w:w="1134"/>
-        <w:gridCol w:w="1701"/>
-        <w:gridCol w:w="992"/>
+        <w:gridCol w:w="1559"/>
         <w:gridCol w:w="851"/>
+        <w:gridCol w:w="709"/>
       </w:tblGrid>
       <w:tr>
         <w:trPr>
@@ -31749,8 +31748,8 @@
         </w:trPr>
         <w:tc>
           <w:tcPr>
-            <w:tcW w:w="8804" w:type="dxa"/>
-            <w:gridSpan w:val="7"/>
+            <w:tcW w:w="9513" w:type="dxa"/>
+            <w:gridSpan w:val="8"/>
             <w:tcBorders>
               <w:left w:val="nil"/>
               <w:bottom w:val="single" w:sz="4" w:space="0" w:color="auto"/>
@@ -31876,6 +31875,48 @@
         </w:tc>
         <w:tc>
           <w:tcPr>
+            <w:tcW w:w="1134" w:type="dxa"/>
+            <w:tcBorders>
+              <w:top w:val="single" w:sz="4" w:space="0" w:color="auto"/>
+              <w:left w:val="nil"/>
+              <w:bottom w:val="single" w:sz="4" w:space="0" w:color="auto"/>
+              <w:right w:val="nil"/>
+            </w:tcBorders>
+            <w:vAlign w:val="center"/>
+          </w:tcPr>
+          <w:p>
+            <w:pPr>
+              <w:spacing w:after="0" w:line="240" w:lineRule="auto"/>
+              <w:jc w:val="center"/>
+              <w:rPr>
+                <w:rFonts w:ascii="Gill Sans MT" w:eastAsia="Times New Roman" w:hAnsi="Gill Sans MT" w:cs="Times New Roman"/>
+                <w:color w:val="000000"/>
+                <w:lang w:eastAsia="en-GB"/>
+              </w:rPr>
+            </w:pPr>
+            <w:proofErr w:type="spellStart"/>
+            <w:r>
+              <w:rPr>
+                <w:rFonts w:ascii="Gill Sans MT" w:eastAsia="Times New Roman" w:hAnsi="Gill Sans MT" w:cs="Times New Roman"/>
+                <w:color w:val="000000"/>
+                <w:lang w:eastAsia="en-GB"/>
+              </w:rPr>
+              <w:t>Method</w:t>
+            </w:r>
+            <w:r>
+              <w:rPr>
+                <w:rFonts w:ascii="Gill Sans MT" w:eastAsia="Times New Roman" w:hAnsi="Gill Sans MT" w:cs="Times New Roman"/>
+                <w:color w:val="000000"/>
+                <w:vertAlign w:val="superscript"/>
+                <w:lang w:eastAsia="en-GB"/>
+              </w:rPr>
+              <w:t>a</w:t>
+            </w:r>
+            <w:proofErr w:type="spellEnd"/>
+          </w:p>
+        </w:tc>
+        <w:tc>
+          <w:tcPr>
             <w:tcW w:w="1276" w:type="dxa"/>
             <w:tcBorders>
               <w:top w:val="single" w:sz="4" w:space="0" w:color="auto"/>
@@ -31911,7 +31952,7 @@
                 <w:vertAlign w:val="superscript"/>
                 <w:lang w:eastAsia="en-GB"/>
               </w:rPr>
-              <w:t>a</w:t>
+              <w:t>b</w:t>
             </w:r>
             <w:proofErr w:type="spellEnd"/>
           </w:p>
@@ -31961,14 +32002,14 @@
                 <w:vertAlign w:val="superscript"/>
                 <w:lang w:eastAsia="en-GB"/>
               </w:rPr>
-              <w:t>b</w:t>
+              <w:t>c</w:t>
             </w:r>
             <w:proofErr w:type="spellEnd"/>
           </w:p>
         </w:tc>
         <w:tc>
           <w:tcPr>
-            <w:tcW w:w="1701" w:type="dxa"/>
+            <w:tcW w:w="1559" w:type="dxa"/>
             <w:tcBorders>
               <w:top w:val="single" w:sz="4" w:space="0" w:color="auto"/>
               <w:left w:val="nil"/>
@@ -32013,13 +32054,13 @@
                 <w:vertAlign w:val="superscript"/>
                 <w:lang w:eastAsia="en-GB"/>
               </w:rPr>
-              <w:t>c</w:t>
+              <w:t>d</w:t>
             </w:r>
           </w:p>
         </w:tc>
         <w:tc>
           <w:tcPr>
-            <w:tcW w:w="992" w:type="dxa"/>
+            <w:tcW w:w="851" w:type="dxa"/>
             <w:tcBorders>
               <w:top w:val="single" w:sz="4" w:space="0" w:color="auto"/>
               <w:left w:val="nil"/>
@@ -32057,14 +32098,14 @@
                 <w:vertAlign w:val="superscript"/>
                 <w:lang w:eastAsia="en-GB"/>
               </w:rPr>
-              <w:t>d</w:t>
+              <w:t>e</w:t>
             </w:r>
             <w:proofErr w:type="spellEnd"/>
           </w:p>
         </w:tc>
         <w:tc>
           <w:tcPr>
-            <w:tcW w:w="851" w:type="dxa"/>
+            <w:tcW w:w="709" w:type="dxa"/>
             <w:tcBorders>
               <w:top w:val="single" w:sz="4" w:space="0" w:color="auto"/>
               <w:left w:val="nil"/>
@@ -32122,6 +32163,8 @@
               <w:rPr>
                 <w:rFonts w:ascii="Gill Sans MT" w:eastAsia="Times New Roman" w:hAnsi="Gill Sans MT" w:cs="Times New Roman"/>
                 <w:color w:val="000000"/>
+                <w:sz w:val="20"/>
+                <w:szCs w:val="20"/>
                 <w:lang w:eastAsia="en-GB"/>
               </w:rPr>
             </w:pPr>
@@ -32129,6 +32172,8 @@
               <w:rPr>
                 <w:rFonts w:ascii="Gill Sans MT" w:eastAsia="Times New Roman" w:hAnsi="Gill Sans MT" w:cs="Times New Roman"/>
                 <w:color w:val="000000"/>
+                <w:sz w:val="20"/>
+                <w:szCs w:val="20"/>
                 <w:lang w:eastAsia="en-GB"/>
               </w:rPr>
               <w:t>Tallada</w:t>
@@ -32153,6 +32198,8 @@
               <w:rPr>
                 <w:rFonts w:ascii="Gill Sans MT" w:eastAsia="Times New Roman" w:hAnsi="Gill Sans MT" w:cs="Times New Roman"/>
                 <w:color w:val="000000"/>
+                <w:sz w:val="20"/>
+                <w:szCs w:val="20"/>
                 <w:lang w:eastAsia="en-GB"/>
               </w:rPr>
             </w:pPr>
@@ -32160,9 +32207,46 @@
               <w:rPr>
                 <w:rFonts w:ascii="Gill Sans MT" w:eastAsia="Times New Roman" w:hAnsi="Gill Sans MT" w:cs="Times New Roman"/>
                 <w:color w:val="000000"/>
+                <w:sz w:val="20"/>
+                <w:szCs w:val="20"/>
                 <w:lang w:eastAsia="en-GB"/>
               </w:rPr>
               <w:t>-</w:t>
+            </w:r>
+          </w:p>
+        </w:tc>
+        <w:tc>
+          <w:tcPr>
+            <w:tcW w:w="1134" w:type="dxa"/>
+            <w:tcBorders>
+              <w:top w:val="single" w:sz="4" w:space="0" w:color="auto"/>
+              <w:left w:val="nil"/>
+              <w:bottom w:val="nil"/>
+              <w:right w:val="nil"/>
+            </w:tcBorders>
+            <w:vAlign w:val="center"/>
+          </w:tcPr>
+          <w:p>
+            <w:pPr>
+              <w:spacing w:after="0" w:line="240" w:lineRule="auto"/>
+              <w:jc w:val="center"/>
+              <w:rPr>
+                <w:rFonts w:ascii="Gill Sans MT" w:eastAsia="Times New Roman" w:hAnsi="Gill Sans MT" w:cs="Times New Roman"/>
+                <w:color w:val="000000"/>
+                <w:sz w:val="20"/>
+                <w:szCs w:val="20"/>
+                <w:lang w:eastAsia="en-GB"/>
+              </w:rPr>
+            </w:pPr>
+            <w:r>
+              <w:rPr>
+                <w:rFonts w:ascii="Gill Sans MT" w:eastAsia="Times New Roman" w:hAnsi="Gill Sans MT" w:cs="Times New Roman"/>
+                <w:color w:val="000000"/>
+                <w:sz w:val="20"/>
+                <w:szCs w:val="20"/>
+                <w:lang w:eastAsia="en-GB"/>
+              </w:rPr>
+              <w:t>STD / IQR</w:t>
             </w:r>
           </w:p>
         </w:tc>
@@ -32184,6 +32268,8 @@
               <w:rPr>
                 <w:rFonts w:ascii="Gill Sans MT" w:eastAsia="Times New Roman" w:hAnsi="Gill Sans MT" w:cs="Times New Roman"/>
                 <w:color w:val="000000"/>
+                <w:sz w:val="20"/>
+                <w:szCs w:val="20"/>
                 <w:lang w:eastAsia="en-GB"/>
               </w:rPr>
             </w:pPr>
@@ -32191,6 +32277,8 @@
               <w:rPr>
                 <w:rFonts w:ascii="Gill Sans MT" w:eastAsia="Times New Roman" w:hAnsi="Gill Sans MT" w:cs="Times New Roman"/>
                 <w:color w:val="000000"/>
+                <w:sz w:val="20"/>
+                <w:szCs w:val="20"/>
                 <w:lang w:eastAsia="en-GB"/>
               </w:rPr>
               <w:t>0.3731</w:t>
@@ -32215,6 +32303,8 @@
               <w:rPr>
                 <w:rFonts w:ascii="Gill Sans MT" w:eastAsia="Times New Roman" w:hAnsi="Gill Sans MT" w:cs="Times New Roman"/>
                 <w:color w:val="000000"/>
+                <w:sz w:val="20"/>
+                <w:szCs w:val="20"/>
                 <w:lang w:eastAsia="en-GB"/>
               </w:rPr>
             </w:pPr>
@@ -32222,6 +32312,8 @@
               <w:rPr>
                 <w:rFonts w:ascii="Gill Sans MT" w:eastAsia="Times New Roman" w:hAnsi="Gill Sans MT" w:cs="Times New Roman"/>
                 <w:color w:val="000000"/>
+                <w:sz w:val="20"/>
+                <w:szCs w:val="20"/>
                 <w:lang w:eastAsia="en-GB"/>
               </w:rPr>
               <w:t>0.9985</w:t>
@@ -32230,7 +32322,7 @@
         </w:tc>
         <w:tc>
           <w:tcPr>
-            <w:tcW w:w="1701" w:type="dxa"/>
+            <w:tcW w:w="1559" w:type="dxa"/>
             <w:tcBorders>
               <w:top w:val="single" w:sz="4" w:space="0" w:color="auto"/>
               <w:left w:val="nil"/>
@@ -32249,6 +32341,8 @@
               <w:rPr>
                 <w:rFonts w:ascii="Gill Sans MT" w:eastAsia="Times New Roman" w:hAnsi="Gill Sans MT" w:cs="Times New Roman"/>
                 <w:color w:val="000000"/>
+                <w:sz w:val="20"/>
+                <w:szCs w:val="20"/>
                 <w:lang w:eastAsia="en-GB"/>
               </w:rPr>
             </w:pPr>
@@ -32256,60 +32350,11 @@
               <w:rPr>
                 <w:rFonts w:ascii="Gill Sans MT" w:eastAsia="Times New Roman" w:hAnsi="Gill Sans MT" w:cs="Times New Roman"/>
                 <w:color w:val="000000"/>
+                <w:sz w:val="20"/>
+                <w:szCs w:val="20"/>
                 <w:lang w:eastAsia="en-GB"/>
               </w:rPr>
               <w:t>3.24 ± 0.68</w:t>
-            </w:r>
-            <w:r>
-              <w:rPr>
-                <w:rFonts w:ascii="Gill Sans MT" w:eastAsia="Times New Roman" w:hAnsi="Gill Sans MT" w:cs="Times New Roman"/>
-                <w:color w:val="000000"/>
-                <w:vertAlign w:val="superscript"/>
-                <w:lang w:eastAsia="en-GB"/>
-              </w:rPr>
-              <w:t>e</w:t>
-            </w:r>
-          </w:p>
-        </w:tc>
-        <w:tc>
-          <w:tcPr>
-            <w:tcW w:w="992" w:type="dxa"/>
-            <w:tcBorders>
-              <w:top w:val="single" w:sz="4" w:space="0" w:color="auto"/>
-              <w:left w:val="nil"/>
-              <w:bottom w:val="nil"/>
-              <w:right w:val="nil"/>
-            </w:tcBorders>
-            <w:shd w:val="clear" w:color="auto" w:fill="auto"/>
-            <w:noWrap/>
-            <w:vAlign w:val="center"/>
-            <w:hideMark/>
-          </w:tcPr>
-          <w:p>
-            <w:pPr>
-              <w:spacing w:after="0" w:line="240" w:lineRule="auto"/>
-              <w:jc w:val="center"/>
-              <w:rPr>
-                <w:rFonts w:ascii="Gill Sans MT" w:eastAsia="Times New Roman" w:hAnsi="Gill Sans MT" w:cs="Times New Roman"/>
-                <w:color w:val="000000"/>
-                <w:lang w:eastAsia="en-GB"/>
-              </w:rPr>
-            </w:pPr>
-            <w:r>
-              <w:rPr>
-                <w:rFonts w:ascii="Gill Sans MT" w:eastAsia="Times New Roman" w:hAnsi="Gill Sans MT" w:cs="Times New Roman"/>
-                <w:color w:val="000000"/>
-                <w:lang w:eastAsia="en-GB"/>
-              </w:rPr>
-              <w:t>1.2</w:t>
-            </w:r>
-            <w:r>
-              <w:rPr>
-                <w:rFonts w:ascii="Gill Sans MT" w:eastAsia="Times New Roman" w:hAnsi="Gill Sans MT" w:cs="Times New Roman"/>
-                <w:color w:val="000000"/>
-                <w:lang w:eastAsia="en-GB"/>
-              </w:rPr>
-              <w:t xml:space="preserve"> ka</w:t>
             </w:r>
           </w:p>
         </w:tc>
@@ -32334,6 +32379,8 @@
               <w:rPr>
                 <w:rFonts w:ascii="Gill Sans MT" w:eastAsia="Times New Roman" w:hAnsi="Gill Sans MT" w:cs="Times New Roman"/>
                 <w:color w:val="000000"/>
+                <w:sz w:val="20"/>
+                <w:szCs w:val="20"/>
                 <w:lang w:eastAsia="en-GB"/>
               </w:rPr>
             </w:pPr>
@@ -32341,6 +32388,46 @@
               <w:rPr>
                 <w:rFonts w:ascii="Gill Sans MT" w:eastAsia="Times New Roman" w:hAnsi="Gill Sans MT" w:cs="Times New Roman"/>
                 <w:color w:val="000000"/>
+                <w:sz w:val="20"/>
+                <w:szCs w:val="20"/>
+                <w:lang w:eastAsia="en-GB"/>
+              </w:rPr>
+              <w:t>1.2 ka</w:t>
+            </w:r>
+          </w:p>
+        </w:tc>
+        <w:tc>
+          <w:tcPr>
+            <w:tcW w:w="709" w:type="dxa"/>
+            <w:tcBorders>
+              <w:top w:val="single" w:sz="4" w:space="0" w:color="auto"/>
+              <w:left w:val="nil"/>
+              <w:bottom w:val="nil"/>
+              <w:right w:val="nil"/>
+            </w:tcBorders>
+            <w:shd w:val="clear" w:color="auto" w:fill="auto"/>
+            <w:noWrap/>
+            <w:vAlign w:val="center"/>
+            <w:hideMark/>
+          </w:tcPr>
+          <w:p>
+            <w:pPr>
+              <w:spacing w:after="0" w:line="240" w:lineRule="auto"/>
+              <w:jc w:val="center"/>
+              <w:rPr>
+                <w:rFonts w:ascii="Gill Sans MT" w:eastAsia="Times New Roman" w:hAnsi="Gill Sans MT" w:cs="Times New Roman"/>
+                <w:color w:val="000000"/>
+                <w:sz w:val="20"/>
+                <w:szCs w:val="20"/>
+                <w:lang w:eastAsia="en-GB"/>
+              </w:rPr>
+            </w:pPr>
+            <w:r>
+              <w:rPr>
+                <w:rFonts w:ascii="Gill Sans MT" w:eastAsia="Times New Roman" w:hAnsi="Gill Sans MT" w:cs="Times New Roman"/>
+                <w:color w:val="000000"/>
+                <w:sz w:val="20"/>
+                <w:szCs w:val="20"/>
                 <w:lang w:eastAsia="en-GB"/>
               </w:rPr>
               <w:t>0.34</w:t>
@@ -32373,6 +32460,8 @@
               <w:rPr>
                 <w:rFonts w:ascii="Gill Sans MT" w:eastAsia="Times New Roman" w:hAnsi="Gill Sans MT" w:cs="Times New Roman"/>
                 <w:color w:val="000000"/>
+                <w:sz w:val="20"/>
+                <w:szCs w:val="20"/>
                 <w:lang w:eastAsia="en-GB"/>
               </w:rPr>
             </w:pPr>
@@ -32380,6 +32469,8 @@
               <w:rPr>
                 <w:rFonts w:ascii="Gill Sans MT" w:eastAsia="Times New Roman" w:hAnsi="Gill Sans MT" w:cs="Times New Roman"/>
                 <w:color w:val="000000"/>
+                <w:sz w:val="20"/>
+                <w:szCs w:val="20"/>
                 <w:lang w:eastAsia="en-GB"/>
               </w:rPr>
               <w:t xml:space="preserve">Outer </w:t>
@@ -32389,6 +32480,8 @@
               <w:rPr>
                 <w:rFonts w:ascii="Gill Sans MT" w:eastAsia="Times New Roman" w:hAnsi="Gill Sans MT" w:cs="Times New Roman"/>
                 <w:color w:val="000000"/>
+                <w:sz w:val="20"/>
+                <w:szCs w:val="20"/>
                 <w:lang w:eastAsia="en-GB"/>
               </w:rPr>
               <w:t>Pleta</w:t>
@@ -32398,6 +32491,8 @@
               <w:rPr>
                 <w:rFonts w:ascii="Gill Sans MT" w:eastAsia="Times New Roman" w:hAnsi="Gill Sans MT" w:cs="Times New Roman"/>
                 <w:color w:val="000000"/>
+                <w:sz w:val="20"/>
+                <w:szCs w:val="20"/>
                 <w:lang w:eastAsia="en-GB"/>
               </w:rPr>
               <w:t xml:space="preserve"> </w:t>
@@ -32407,6 +32502,8 @@
               <w:rPr>
                 <w:rFonts w:ascii="Gill Sans MT" w:eastAsia="Times New Roman" w:hAnsi="Gill Sans MT" w:cs="Times New Roman"/>
                 <w:color w:val="000000"/>
+                <w:sz w:val="20"/>
+                <w:szCs w:val="20"/>
                 <w:lang w:eastAsia="en-GB"/>
               </w:rPr>
               <w:t>Naua</w:t>
@@ -32432,6 +32529,8 @@
               <w:rPr>
                 <w:rFonts w:ascii="Gill Sans MT" w:eastAsia="Times New Roman" w:hAnsi="Gill Sans MT" w:cs="Times New Roman"/>
                 <w:color w:val="000000"/>
+                <w:sz w:val="20"/>
+                <w:szCs w:val="20"/>
                 <w:lang w:eastAsia="en-GB"/>
               </w:rPr>
             </w:pPr>
@@ -32439,9 +32538,46 @@
               <w:rPr>
                 <w:rFonts w:ascii="Gill Sans MT" w:eastAsia="Times New Roman" w:hAnsi="Gill Sans MT" w:cs="Times New Roman"/>
                 <w:color w:val="000000"/>
+                <w:sz w:val="20"/>
+                <w:szCs w:val="20"/>
                 <w:lang w:eastAsia="en-GB"/>
               </w:rPr>
               <w:t>-</w:t>
+            </w:r>
+          </w:p>
+        </w:tc>
+        <w:tc>
+          <w:tcPr>
+            <w:tcW w:w="1134" w:type="dxa"/>
+            <w:tcBorders>
+              <w:top w:val="nil"/>
+              <w:left w:val="nil"/>
+              <w:bottom w:val="nil"/>
+              <w:right w:val="nil"/>
+            </w:tcBorders>
+            <w:vAlign w:val="center"/>
+          </w:tcPr>
+          <w:p>
+            <w:pPr>
+              <w:spacing w:after="0" w:line="240" w:lineRule="auto"/>
+              <w:jc w:val="center"/>
+              <w:rPr>
+                <w:rFonts w:ascii="Gill Sans MT" w:eastAsia="Times New Roman" w:hAnsi="Gill Sans MT" w:cs="Times New Roman"/>
+                <w:color w:val="000000"/>
+                <w:sz w:val="20"/>
+                <w:szCs w:val="20"/>
+                <w:lang w:eastAsia="en-GB"/>
+              </w:rPr>
+            </w:pPr>
+            <w:r>
+              <w:rPr>
+                <w:rFonts w:ascii="Gill Sans MT" w:eastAsia="Times New Roman" w:hAnsi="Gill Sans MT" w:cs="Times New Roman"/>
+                <w:color w:val="000000"/>
+                <w:sz w:val="20"/>
+                <w:szCs w:val="20"/>
+                <w:lang w:eastAsia="en-GB"/>
+              </w:rPr>
+              <w:t>STD / IQR</w:t>
             </w:r>
           </w:p>
         </w:tc>
@@ -32463,6 +32599,8 @@
               <w:rPr>
                 <w:rFonts w:ascii="Gill Sans MT" w:eastAsia="Times New Roman" w:hAnsi="Gill Sans MT" w:cs="Times New Roman"/>
                 <w:color w:val="000000"/>
+                <w:sz w:val="20"/>
+                <w:szCs w:val="20"/>
                 <w:lang w:eastAsia="en-GB"/>
               </w:rPr>
             </w:pPr>
@@ -32470,6 +32608,8 @@
               <w:rPr>
                 <w:rFonts w:ascii="Gill Sans MT" w:eastAsia="Times New Roman" w:hAnsi="Gill Sans MT" w:cs="Times New Roman"/>
                 <w:color w:val="000000"/>
+                <w:sz w:val="20"/>
+                <w:szCs w:val="20"/>
                 <w:lang w:eastAsia="en-GB"/>
               </w:rPr>
               <w:t>0.1289</w:t>
@@ -32494,6 +32634,8 @@
               <w:rPr>
                 <w:rFonts w:ascii="Gill Sans MT" w:eastAsia="Times New Roman" w:hAnsi="Gill Sans MT" w:cs="Times New Roman"/>
                 <w:color w:val="000000"/>
+                <w:sz w:val="20"/>
+                <w:szCs w:val="20"/>
                 <w:lang w:eastAsia="en-GB"/>
               </w:rPr>
             </w:pPr>
@@ -32501,6 +32643,8 @@
               <w:rPr>
                 <w:rFonts w:ascii="Gill Sans MT" w:eastAsia="Times New Roman" w:hAnsi="Gill Sans MT" w:cs="Times New Roman"/>
                 <w:color w:val="000000"/>
+                <w:sz w:val="20"/>
+                <w:szCs w:val="20"/>
                 <w:lang w:eastAsia="en-GB"/>
               </w:rPr>
               <w:t>0.9972</w:t>
@@ -32509,7 +32653,7 @@
         </w:tc>
         <w:tc>
           <w:tcPr>
-            <w:tcW w:w="1701" w:type="dxa"/>
+            <w:tcW w:w="1559" w:type="dxa"/>
             <w:tcBorders>
               <w:top w:val="nil"/>
               <w:left w:val="nil"/>
@@ -32528,6 +32672,8 @@
               <w:rPr>
                 <w:rFonts w:ascii="Gill Sans MT" w:eastAsia="Times New Roman" w:hAnsi="Gill Sans MT" w:cs="Times New Roman"/>
                 <w:color w:val="000000"/>
+                <w:sz w:val="20"/>
+                <w:szCs w:val="20"/>
                 <w:lang w:eastAsia="en-GB"/>
               </w:rPr>
             </w:pPr>
@@ -32535,52 +32681,11 @@
               <w:rPr>
                 <w:rFonts w:ascii="Gill Sans MT" w:eastAsia="Times New Roman" w:hAnsi="Gill Sans MT" w:cs="Times New Roman"/>
                 <w:color w:val="000000"/>
+                <w:sz w:val="20"/>
+                <w:szCs w:val="20"/>
                 <w:lang w:eastAsia="en-GB"/>
               </w:rPr>
               <w:t>12.40 ± 0.32</w:t>
-            </w:r>
-            <w:r>
-              <w:rPr>
-                <w:rFonts w:ascii="Gill Sans MT" w:eastAsia="Times New Roman" w:hAnsi="Gill Sans MT" w:cs="Times New Roman"/>
-                <w:color w:val="000000"/>
-                <w:vertAlign w:val="superscript"/>
-                <w:lang w:eastAsia="en-GB"/>
-              </w:rPr>
-              <w:t>e</w:t>
-            </w:r>
-          </w:p>
-        </w:tc>
-        <w:tc>
-          <w:tcPr>
-            <w:tcW w:w="992" w:type="dxa"/>
-            <w:tcBorders>
-              <w:top w:val="nil"/>
-              <w:left w:val="nil"/>
-              <w:bottom w:val="nil"/>
-              <w:right w:val="nil"/>
-            </w:tcBorders>
-            <w:shd w:val="clear" w:color="auto" w:fill="auto"/>
-            <w:noWrap/>
-            <w:vAlign w:val="center"/>
-            <w:hideMark/>
-          </w:tcPr>
-          <w:p>
-            <w:pPr>
-              <w:spacing w:after="0" w:line="240" w:lineRule="auto"/>
-              <w:jc w:val="center"/>
-              <w:rPr>
-                <w:rFonts w:ascii="Gill Sans MT" w:eastAsia="Times New Roman" w:hAnsi="Gill Sans MT" w:cs="Times New Roman"/>
-                <w:color w:val="000000"/>
-                <w:lang w:eastAsia="en-GB"/>
-              </w:rPr>
-            </w:pPr>
-            <w:r>
-              <w:rPr>
-                <w:rFonts w:ascii="Gill Sans MT" w:eastAsia="Times New Roman" w:hAnsi="Gill Sans MT" w:cs="Times New Roman"/>
-                <w:color w:val="000000"/>
-                <w:lang w:eastAsia="en-GB"/>
-              </w:rPr>
-              <w:t>0.6 ka</w:t>
             </w:r>
           </w:p>
         </w:tc>
@@ -32605,6 +32710,8 @@
               <w:rPr>
                 <w:rFonts w:ascii="Gill Sans MT" w:eastAsia="Times New Roman" w:hAnsi="Gill Sans MT" w:cs="Times New Roman"/>
                 <w:color w:val="000000"/>
+                <w:sz w:val="20"/>
+                <w:szCs w:val="20"/>
                 <w:lang w:eastAsia="en-GB"/>
               </w:rPr>
             </w:pPr>
@@ -32612,6 +32719,46 @@
               <w:rPr>
                 <w:rFonts w:ascii="Gill Sans MT" w:eastAsia="Times New Roman" w:hAnsi="Gill Sans MT" w:cs="Times New Roman"/>
                 <w:color w:val="000000"/>
+                <w:sz w:val="20"/>
+                <w:szCs w:val="20"/>
+                <w:lang w:eastAsia="en-GB"/>
+              </w:rPr>
+              <w:t>0.6 ka</w:t>
+            </w:r>
+          </w:p>
+        </w:tc>
+        <w:tc>
+          <w:tcPr>
+            <w:tcW w:w="709" w:type="dxa"/>
+            <w:tcBorders>
+              <w:top w:val="nil"/>
+              <w:left w:val="nil"/>
+              <w:bottom w:val="nil"/>
+              <w:right w:val="nil"/>
+            </w:tcBorders>
+            <w:shd w:val="clear" w:color="auto" w:fill="auto"/>
+            <w:noWrap/>
+            <w:vAlign w:val="center"/>
+            <w:hideMark/>
+          </w:tcPr>
+          <w:p>
+            <w:pPr>
+              <w:spacing w:after="0" w:line="240" w:lineRule="auto"/>
+              <w:jc w:val="center"/>
+              <w:rPr>
+                <w:rFonts w:ascii="Gill Sans MT" w:eastAsia="Times New Roman" w:hAnsi="Gill Sans MT" w:cs="Times New Roman"/>
+                <w:color w:val="000000"/>
+                <w:sz w:val="20"/>
+                <w:szCs w:val="20"/>
+                <w:lang w:eastAsia="en-GB"/>
+              </w:rPr>
+            </w:pPr>
+            <w:r>
+              <w:rPr>
+                <w:rFonts w:ascii="Gill Sans MT" w:eastAsia="Times New Roman" w:hAnsi="Gill Sans MT" w:cs="Times New Roman"/>
+                <w:color w:val="000000"/>
+                <w:sz w:val="20"/>
+                <w:szCs w:val="20"/>
                 <w:lang w:eastAsia="en-GB"/>
               </w:rPr>
               <w:t>-0.24</w:t>
@@ -32644,6 +32791,8 @@
               <w:rPr>
                 <w:rFonts w:ascii="Gill Sans MT" w:eastAsia="Times New Roman" w:hAnsi="Gill Sans MT" w:cs="Times New Roman"/>
                 <w:color w:val="000000"/>
+                <w:sz w:val="20"/>
+                <w:szCs w:val="20"/>
                 <w:lang w:eastAsia="en-GB"/>
               </w:rPr>
             </w:pPr>
@@ -32651,6 +32800,8 @@
               <w:rPr>
                 <w:rFonts w:ascii="Gill Sans MT" w:eastAsia="Times New Roman" w:hAnsi="Gill Sans MT" w:cs="Times New Roman"/>
                 <w:color w:val="000000"/>
+                <w:sz w:val="20"/>
+                <w:szCs w:val="20"/>
                 <w:lang w:eastAsia="en-GB"/>
               </w:rPr>
               <w:t>Arànser</w:t>
@@ -32676,6 +32827,7 @@
                 <w:rFonts w:ascii="Gill Sans MT" w:eastAsia="Times New Roman" w:hAnsi="Gill Sans MT" w:cs="Times New Roman"/>
                 <w:color w:val="000000"/>
                 <w:sz w:val="18"/>
+                <w:szCs w:val="18"/>
                 <w:lang w:eastAsia="en-GB"/>
               </w:rPr>
             </w:pPr>
@@ -32684,9 +32836,43 @@
                 <w:rFonts w:ascii="Gill Sans MT" w:eastAsia="Times New Roman" w:hAnsi="Gill Sans MT" w:cs="Times New Roman"/>
                 <w:color w:val="000000"/>
                 <w:sz w:val="18"/>
+                <w:szCs w:val="18"/>
                 <w:lang w:eastAsia="en-GB"/>
               </w:rPr>
               <w:t>Left</w:t>
+            </w:r>
+          </w:p>
+        </w:tc>
+        <w:tc>
+          <w:tcPr>
+            <w:tcW w:w="1134" w:type="dxa"/>
+            <w:tcBorders>
+              <w:top w:val="nil"/>
+              <w:left w:val="nil"/>
+              <w:bottom w:val="nil"/>
+              <w:right w:val="nil"/>
+            </w:tcBorders>
+            <w:vAlign w:val="center"/>
+          </w:tcPr>
+          <w:p>
+            <w:pPr>
+              <w:spacing w:after="0" w:line="240" w:lineRule="auto"/>
+              <w:jc w:val="center"/>
+              <w:rPr>
+                <w:rFonts w:ascii="Gill Sans MT" w:eastAsia="Times New Roman" w:hAnsi="Gill Sans MT" w:cs="Times New Roman"/>
+                <w:sz w:val="20"/>
+                <w:szCs w:val="20"/>
+                <w:lang w:eastAsia="en-GB"/>
+              </w:rPr>
+            </w:pPr>
+            <w:r>
+              <w:rPr>
+                <w:rFonts w:ascii="Gill Sans MT" w:eastAsia="Times New Roman" w:hAnsi="Gill Sans MT" w:cs="Times New Roman"/>
+                <w:sz w:val="20"/>
+                <w:szCs w:val="20"/>
+                <w:lang w:eastAsia="en-GB"/>
+              </w:rPr>
+              <w:t>MAD</w:t>
             </w:r>
           </w:p>
         </w:tc>
@@ -32708,12 +32894,16 @@
               <w:rPr>
                 <w:rFonts w:ascii="Gill Sans MT" w:eastAsia="Times New Roman" w:hAnsi="Gill Sans MT" w:cs="Times New Roman"/>
                 <w:color w:val="000000"/>
+                <w:sz w:val="20"/>
+                <w:szCs w:val="20"/>
                 <w:lang w:eastAsia="en-GB"/>
               </w:rPr>
             </w:pPr>
             <w:r>
               <w:rPr>
                 <w:rFonts w:ascii="Gill Sans MT" w:eastAsia="Times New Roman" w:hAnsi="Gill Sans MT" w:cs="Times New Roman"/>
+                <w:sz w:val="20"/>
+                <w:szCs w:val="20"/>
                 <w:lang w:eastAsia="en-GB"/>
               </w:rPr>
               <w:t>0.7003</w:t>
@@ -32738,12 +32928,16 @@
               <w:rPr>
                 <w:rFonts w:ascii="Gill Sans MT" w:eastAsia="Times New Roman" w:hAnsi="Gill Sans MT" w:cs="Times New Roman"/>
                 <w:color w:val="000000"/>
+                <w:sz w:val="20"/>
+                <w:szCs w:val="20"/>
                 <w:lang w:eastAsia="en-GB"/>
               </w:rPr>
             </w:pPr>
             <w:r>
               <w:rPr>
                 <w:rFonts w:ascii="Gill Sans MT" w:eastAsia="Times New Roman" w:hAnsi="Gill Sans MT" w:cs="Times New Roman"/>
+                <w:sz w:val="20"/>
+                <w:szCs w:val="20"/>
                 <w:lang w:eastAsia="en-GB"/>
               </w:rPr>
               <w:t>0.9978</w:t>
@@ -32752,7 +32946,7 @@
         </w:tc>
         <w:tc>
           <w:tcPr>
-            <w:tcW w:w="1701" w:type="dxa"/>
+            <w:tcW w:w="1559" w:type="dxa"/>
             <w:tcBorders>
               <w:top w:val="nil"/>
               <w:left w:val="nil"/>
@@ -32771,6 +32965,8 @@
               <w:rPr>
                 <w:rFonts w:ascii="Gill Sans MT" w:eastAsia="Times New Roman" w:hAnsi="Gill Sans MT" w:cs="Times New Roman"/>
                 <w:color w:val="000000"/>
+                <w:sz w:val="20"/>
+                <w:szCs w:val="20"/>
                 <w:lang w:eastAsia="en-GB"/>
               </w:rPr>
             </w:pPr>
@@ -32778,6 +32974,8 @@
               <w:rPr>
                 <w:rFonts w:ascii="Gill Sans MT" w:eastAsia="Times New Roman" w:hAnsi="Gill Sans MT" w:cs="Times New Roman"/>
                 <w:color w:val="000000"/>
+                <w:sz w:val="20"/>
+                <w:szCs w:val="20"/>
                 <w:lang w:eastAsia="en-GB"/>
               </w:rPr>
               <w:t>23.29 ± 1.12</w:t>
@@ -32786,44 +32984,12 @@
               <w:rPr>
                 <w:rFonts w:ascii="Gill Sans MT" w:eastAsia="Times New Roman" w:hAnsi="Gill Sans MT" w:cs="Times New Roman"/>
                 <w:color w:val="000000"/>
+                <w:sz w:val="20"/>
+                <w:szCs w:val="20"/>
                 <w:vertAlign w:val="superscript"/>
                 <w:lang w:eastAsia="en-GB"/>
               </w:rPr>
               <w:t>f</w:t>
-            </w:r>
-          </w:p>
-        </w:tc>
-        <w:tc>
-          <w:tcPr>
-            <w:tcW w:w="992" w:type="dxa"/>
-            <w:tcBorders>
-              <w:top w:val="nil"/>
-              <w:left w:val="nil"/>
-              <w:bottom w:val="nil"/>
-              <w:right w:val="nil"/>
-            </w:tcBorders>
-            <w:shd w:val="clear" w:color="auto" w:fill="auto"/>
-            <w:noWrap/>
-            <w:vAlign w:val="center"/>
-            <w:hideMark/>
-          </w:tcPr>
-          <w:p>
-            <w:pPr>
-              <w:spacing w:after="0" w:line="240" w:lineRule="auto"/>
-              <w:jc w:val="center"/>
-              <w:rPr>
-                <w:rFonts w:ascii="Gill Sans MT" w:eastAsia="Times New Roman" w:hAnsi="Gill Sans MT" w:cs="Times New Roman"/>
-                <w:color w:val="000000"/>
-                <w:lang w:eastAsia="en-GB"/>
-              </w:rPr>
-            </w:pPr>
-            <w:r>
-              <w:rPr>
-                <w:rFonts w:ascii="Gill Sans MT" w:eastAsia="Times New Roman" w:hAnsi="Gill Sans MT" w:cs="Times New Roman"/>
-                <w:color w:val="000000"/>
-                <w:lang w:eastAsia="en-GB"/>
-              </w:rPr>
-              <w:t>7.9 ka</w:t>
             </w:r>
           </w:p>
         </w:tc>
@@ -32848,6 +33014,8 @@
               <w:rPr>
                 <w:rFonts w:ascii="Gill Sans MT" w:eastAsia="Times New Roman" w:hAnsi="Gill Sans MT" w:cs="Times New Roman"/>
                 <w:color w:val="000000"/>
+                <w:sz w:val="20"/>
+                <w:szCs w:val="20"/>
                 <w:lang w:eastAsia="en-GB"/>
               </w:rPr>
             </w:pPr>
@@ -32855,6 +33023,46 @@
               <w:rPr>
                 <w:rFonts w:ascii="Gill Sans MT" w:eastAsia="Times New Roman" w:hAnsi="Gill Sans MT" w:cs="Times New Roman"/>
                 <w:color w:val="000000"/>
+                <w:sz w:val="20"/>
+                <w:szCs w:val="20"/>
+                <w:lang w:eastAsia="en-GB"/>
+              </w:rPr>
+              <w:t>7.9 ka</w:t>
+            </w:r>
+          </w:p>
+        </w:tc>
+        <w:tc>
+          <w:tcPr>
+            <w:tcW w:w="709" w:type="dxa"/>
+            <w:tcBorders>
+              <w:top w:val="nil"/>
+              <w:left w:val="nil"/>
+              <w:bottom w:val="nil"/>
+              <w:right w:val="nil"/>
+            </w:tcBorders>
+            <w:shd w:val="clear" w:color="auto" w:fill="auto"/>
+            <w:noWrap/>
+            <w:vAlign w:val="center"/>
+            <w:hideMark/>
+          </w:tcPr>
+          <w:p>
+            <w:pPr>
+              <w:spacing w:after="0" w:line="240" w:lineRule="auto"/>
+              <w:jc w:val="center"/>
+              <w:rPr>
+                <w:rFonts w:ascii="Gill Sans MT" w:eastAsia="Times New Roman" w:hAnsi="Gill Sans MT" w:cs="Times New Roman"/>
+                <w:color w:val="000000"/>
+                <w:sz w:val="20"/>
+                <w:szCs w:val="20"/>
+                <w:lang w:eastAsia="en-GB"/>
+              </w:rPr>
+            </w:pPr>
+            <w:r>
+              <w:rPr>
+                <w:rFonts w:ascii="Gill Sans MT" w:eastAsia="Times New Roman" w:hAnsi="Gill Sans MT" w:cs="Times New Roman"/>
+                <w:color w:val="000000"/>
+                <w:sz w:val="20"/>
+                <w:szCs w:val="20"/>
                 <w:lang w:eastAsia="en-GB"/>
               </w:rPr>
               <w:t>-1.02</w:t>
@@ -32886,6 +33094,8 @@
               <w:rPr>
                 <w:rFonts w:ascii="Gill Sans MT" w:eastAsia="Times New Roman" w:hAnsi="Gill Sans MT" w:cs="Times New Roman"/>
                 <w:color w:val="000000"/>
+                <w:sz w:val="20"/>
+                <w:szCs w:val="20"/>
                 <w:lang w:eastAsia="en-GB"/>
               </w:rPr>
             </w:pPr>
@@ -32910,6 +33120,7 @@
                 <w:rFonts w:ascii="Gill Sans MT" w:eastAsia="Times New Roman" w:hAnsi="Gill Sans MT" w:cs="Times New Roman"/>
                 <w:color w:val="000000"/>
                 <w:sz w:val="18"/>
+                <w:szCs w:val="18"/>
                 <w:lang w:eastAsia="en-GB"/>
               </w:rPr>
             </w:pPr>
@@ -32918,9 +33129,44 @@
                 <w:rFonts w:ascii="Gill Sans MT" w:eastAsia="Times New Roman" w:hAnsi="Gill Sans MT" w:cs="Times New Roman"/>
                 <w:color w:val="000000"/>
                 <w:sz w:val="18"/>
+                <w:szCs w:val="18"/>
                 <w:lang w:eastAsia="en-GB"/>
               </w:rPr>
               <w:t>Right</w:t>
+            </w:r>
+          </w:p>
+        </w:tc>
+        <w:tc>
+          <w:tcPr>
+            <w:tcW w:w="1134" w:type="dxa"/>
+            <w:tcBorders>
+              <w:top w:val="nil"/>
+              <w:left w:val="nil"/>
+              <w:bottom w:val="nil"/>
+              <w:right w:val="nil"/>
+            </w:tcBorders>
+            <w:vAlign w:val="center"/>
+          </w:tcPr>
+          <w:p>
+            <w:pPr>
+              <w:spacing w:after="0" w:line="240" w:lineRule="auto"/>
+              <w:jc w:val="center"/>
+              <w:rPr>
+                <w:rFonts w:ascii="Gill Sans MT" w:eastAsia="Times New Roman" w:hAnsi="Gill Sans MT" w:cs="Times New Roman"/>
+                <w:color w:val="000000"/>
+                <w:sz w:val="20"/>
+                <w:szCs w:val="20"/>
+                <w:lang w:eastAsia="en-GB"/>
+              </w:rPr>
+            </w:pPr>
+            <w:r>
+              <w:rPr>
+                <w:rFonts w:ascii="Gill Sans MT" w:eastAsia="Times New Roman" w:hAnsi="Gill Sans MT" w:cs="Times New Roman"/>
+                <w:sz w:val="20"/>
+                <w:szCs w:val="20"/>
+                <w:lang w:eastAsia="en-GB"/>
+              </w:rPr>
+              <w:t>MAD</w:t>
             </w:r>
           </w:p>
         </w:tc>
@@ -32942,6 +33188,8 @@
               <w:rPr>
                 <w:rFonts w:ascii="Gill Sans MT" w:eastAsia="Times New Roman" w:hAnsi="Gill Sans MT" w:cs="Times New Roman"/>
                 <w:color w:val="000000"/>
+                <w:sz w:val="20"/>
+                <w:szCs w:val="20"/>
                 <w:lang w:eastAsia="en-GB"/>
               </w:rPr>
             </w:pPr>
@@ -32949,6 +33197,8 @@
               <w:rPr>
                 <w:rFonts w:ascii="Gill Sans MT" w:eastAsia="Times New Roman" w:hAnsi="Gill Sans MT" w:cs="Times New Roman"/>
                 <w:color w:val="000000"/>
+                <w:sz w:val="20"/>
+                <w:szCs w:val="20"/>
                 <w:lang w:eastAsia="en-GB"/>
               </w:rPr>
               <w:t>0.6796</w:t>
@@ -32973,6 +33223,8 @@
               <w:rPr>
                 <w:rFonts w:ascii="Gill Sans MT" w:eastAsia="Times New Roman" w:hAnsi="Gill Sans MT" w:cs="Times New Roman"/>
                 <w:color w:val="000000"/>
+                <w:sz w:val="20"/>
+                <w:szCs w:val="20"/>
                 <w:lang w:eastAsia="en-GB"/>
               </w:rPr>
             </w:pPr>
@@ -32980,6 +33232,8 @@
               <w:rPr>
                 <w:rFonts w:ascii="Gill Sans MT" w:eastAsia="Times New Roman" w:hAnsi="Gill Sans MT" w:cs="Times New Roman"/>
                 <w:color w:val="000000"/>
+                <w:sz w:val="20"/>
+                <w:szCs w:val="20"/>
                 <w:lang w:eastAsia="en-GB"/>
               </w:rPr>
               <w:t>0.9991</w:t>
@@ -32988,7 +33242,7 @@
         </w:tc>
         <w:tc>
           <w:tcPr>
-            <w:tcW w:w="1701" w:type="dxa"/>
+            <w:tcW w:w="1559" w:type="dxa"/>
             <w:tcBorders>
               <w:top w:val="nil"/>
               <w:left w:val="nil"/>
@@ -33006,6 +33260,8 @@
               <w:rPr>
                 <w:rFonts w:ascii="Gill Sans MT" w:eastAsia="Times New Roman" w:hAnsi="Gill Sans MT" w:cs="Times New Roman"/>
                 <w:color w:val="000000"/>
+                <w:sz w:val="20"/>
+                <w:szCs w:val="20"/>
                 <w:lang w:eastAsia="en-GB"/>
               </w:rPr>
             </w:pPr>
@@ -33013,51 +33269,11 @@
               <w:rPr>
                 <w:rFonts w:ascii="Gill Sans MT" w:eastAsia="Times New Roman" w:hAnsi="Gill Sans MT" w:cs="Times New Roman"/>
                 <w:color w:val="000000"/>
+                <w:sz w:val="20"/>
+                <w:szCs w:val="20"/>
                 <w:lang w:eastAsia="en-GB"/>
               </w:rPr>
               <w:t>22.30 ± 0.91</w:t>
-            </w:r>
-            <w:r>
-              <w:rPr>
-                <w:rFonts w:ascii="Gill Sans MT" w:eastAsia="Times New Roman" w:hAnsi="Gill Sans MT" w:cs="Times New Roman"/>
-                <w:color w:val="000000"/>
-                <w:vertAlign w:val="superscript"/>
-                <w:lang w:eastAsia="en-GB"/>
-              </w:rPr>
-              <w:t>f</w:t>
-            </w:r>
-          </w:p>
-        </w:tc>
-        <w:tc>
-          <w:tcPr>
-            <w:tcW w:w="992" w:type="dxa"/>
-            <w:tcBorders>
-              <w:top w:val="nil"/>
-              <w:left w:val="nil"/>
-              <w:bottom w:val="nil"/>
-              <w:right w:val="nil"/>
-            </w:tcBorders>
-            <w:shd w:val="clear" w:color="auto" w:fill="auto"/>
-            <w:noWrap/>
-            <w:vAlign w:val="center"/>
-          </w:tcPr>
-          <w:p>
-            <w:pPr>
-              <w:spacing w:after="0" w:line="240" w:lineRule="auto"/>
-              <w:jc w:val="center"/>
-              <w:rPr>
-                <w:rFonts w:ascii="Gill Sans MT" w:eastAsia="Times New Roman" w:hAnsi="Gill Sans MT" w:cs="Times New Roman"/>
-                <w:color w:val="000000"/>
-                <w:lang w:eastAsia="en-GB"/>
-              </w:rPr>
-            </w:pPr>
-            <w:r>
-              <w:rPr>
-                <w:rFonts w:ascii="Gill Sans MT" w:eastAsia="Times New Roman" w:hAnsi="Gill Sans MT" w:cs="Times New Roman"/>
-                <w:color w:val="000000"/>
-                <w:lang w:eastAsia="en-GB"/>
-              </w:rPr>
-              <w:t>6.9 ka</w:t>
             </w:r>
           </w:p>
         </w:tc>
@@ -33081,6 +33297,8 @@
               <w:rPr>
                 <w:rFonts w:ascii="Gill Sans MT" w:eastAsia="Times New Roman" w:hAnsi="Gill Sans MT" w:cs="Times New Roman"/>
                 <w:color w:val="000000"/>
+                <w:sz w:val="20"/>
+                <w:szCs w:val="20"/>
                 <w:lang w:eastAsia="en-GB"/>
               </w:rPr>
             </w:pPr>
@@ -33088,6 +33306,45 @@
               <w:rPr>
                 <w:rFonts w:ascii="Gill Sans MT" w:eastAsia="Times New Roman" w:hAnsi="Gill Sans MT" w:cs="Times New Roman"/>
                 <w:color w:val="000000"/>
+                <w:sz w:val="20"/>
+                <w:szCs w:val="20"/>
+                <w:lang w:eastAsia="en-GB"/>
+              </w:rPr>
+              <w:t>6.9 ka</w:t>
+            </w:r>
+          </w:p>
+        </w:tc>
+        <w:tc>
+          <w:tcPr>
+            <w:tcW w:w="709" w:type="dxa"/>
+            <w:tcBorders>
+              <w:top w:val="nil"/>
+              <w:left w:val="nil"/>
+              <w:bottom w:val="nil"/>
+              <w:right w:val="nil"/>
+            </w:tcBorders>
+            <w:shd w:val="clear" w:color="auto" w:fill="auto"/>
+            <w:noWrap/>
+            <w:vAlign w:val="center"/>
+          </w:tcPr>
+          <w:p>
+            <w:pPr>
+              <w:spacing w:after="0" w:line="240" w:lineRule="auto"/>
+              <w:jc w:val="center"/>
+              <w:rPr>
+                <w:rFonts w:ascii="Gill Sans MT" w:eastAsia="Times New Roman" w:hAnsi="Gill Sans MT" w:cs="Times New Roman"/>
+                <w:color w:val="000000"/>
+                <w:sz w:val="20"/>
+                <w:szCs w:val="20"/>
+                <w:lang w:eastAsia="en-GB"/>
+              </w:rPr>
+            </w:pPr>
+            <w:r>
+              <w:rPr>
+                <w:rFonts w:ascii="Gill Sans MT" w:eastAsia="Times New Roman" w:hAnsi="Gill Sans MT" w:cs="Times New Roman"/>
+                <w:color w:val="000000"/>
+                <w:sz w:val="20"/>
+                <w:szCs w:val="20"/>
                 <w:lang w:eastAsia="en-GB"/>
               </w:rPr>
               <w:t>-1.13</w:t>
@@ -33120,6 +33377,8 @@
               <w:rPr>
                 <w:rFonts w:ascii="Gill Sans MT" w:eastAsia="Times New Roman" w:hAnsi="Gill Sans MT" w:cs="Times New Roman"/>
                 <w:color w:val="000000"/>
+                <w:sz w:val="20"/>
+                <w:szCs w:val="20"/>
                 <w:lang w:eastAsia="en-GB"/>
               </w:rPr>
             </w:pPr>
@@ -33128,6 +33387,8 @@
               <w:rPr>
                 <w:rFonts w:ascii="Gill Sans MT" w:eastAsia="Times New Roman" w:hAnsi="Gill Sans MT" w:cs="Times New Roman"/>
                 <w:color w:val="000000"/>
+                <w:sz w:val="20"/>
+                <w:szCs w:val="20"/>
                 <w:lang w:eastAsia="en-GB"/>
               </w:rPr>
               <w:t>Soum</w:t>
@@ -33137,6 +33398,8 @@
               <w:rPr>
                 <w:rFonts w:ascii="Gill Sans MT" w:eastAsia="Times New Roman" w:hAnsi="Gill Sans MT" w:cs="Times New Roman"/>
                 <w:color w:val="000000"/>
+                <w:sz w:val="20"/>
+                <w:szCs w:val="20"/>
                 <w:lang w:eastAsia="en-GB"/>
               </w:rPr>
               <w:t xml:space="preserve"> </w:t>
@@ -33146,6 +33409,8 @@
               <w:rPr>
                 <w:rFonts w:ascii="Gill Sans MT" w:eastAsia="Times New Roman" w:hAnsi="Gill Sans MT" w:cs="Times New Roman"/>
                 <w:color w:val="000000"/>
+                <w:sz w:val="20"/>
+                <w:szCs w:val="20"/>
                 <w:lang w:eastAsia="en-GB"/>
               </w:rPr>
               <w:t>d’Ech</w:t>
@@ -33172,6 +33437,7 @@
                 <w:rFonts w:ascii="Gill Sans MT" w:eastAsia="Times New Roman" w:hAnsi="Gill Sans MT" w:cs="Times New Roman"/>
                 <w:color w:val="000000"/>
                 <w:sz w:val="18"/>
+                <w:szCs w:val="18"/>
                 <w:lang w:eastAsia="en-GB"/>
               </w:rPr>
             </w:pPr>
@@ -33180,9 +33446,44 @@
                 <w:rFonts w:ascii="Gill Sans MT" w:eastAsia="Times New Roman" w:hAnsi="Gill Sans MT" w:cs="Times New Roman"/>
                 <w:color w:val="000000"/>
                 <w:sz w:val="18"/>
+                <w:szCs w:val="18"/>
                 <w:lang w:eastAsia="en-GB"/>
               </w:rPr>
               <w:t>Outer</w:t>
+            </w:r>
+          </w:p>
+        </w:tc>
+        <w:tc>
+          <w:tcPr>
+            <w:tcW w:w="1134" w:type="dxa"/>
+            <w:tcBorders>
+              <w:top w:val="nil"/>
+              <w:left w:val="nil"/>
+              <w:bottom w:val="nil"/>
+              <w:right w:val="nil"/>
+            </w:tcBorders>
+            <w:vAlign w:val="center"/>
+          </w:tcPr>
+          <w:p>
+            <w:pPr>
+              <w:spacing w:after="0" w:line="240" w:lineRule="auto"/>
+              <w:jc w:val="center"/>
+              <w:rPr>
+                <w:rFonts w:ascii="Gill Sans MT" w:eastAsia="Times New Roman" w:hAnsi="Gill Sans MT" w:cs="Times New Roman"/>
+                <w:color w:val="000000"/>
+                <w:sz w:val="20"/>
+                <w:szCs w:val="20"/>
+                <w:lang w:eastAsia="en-GB"/>
+              </w:rPr>
+            </w:pPr>
+            <w:r>
+              <w:rPr>
+                <w:rFonts w:ascii="Gill Sans MT" w:eastAsia="Times New Roman" w:hAnsi="Gill Sans MT" w:cs="Times New Roman"/>
+                <w:sz w:val="20"/>
+                <w:szCs w:val="20"/>
+                <w:lang w:eastAsia="en-GB"/>
+              </w:rPr>
+              <w:t>MAD</w:t>
             </w:r>
           </w:p>
         </w:tc>
@@ -33204,6 +33505,8 @@
               <w:rPr>
                 <w:rFonts w:ascii="Gill Sans MT" w:eastAsia="Times New Roman" w:hAnsi="Gill Sans MT" w:cs="Times New Roman"/>
                 <w:color w:val="000000"/>
+                <w:sz w:val="20"/>
+                <w:szCs w:val="20"/>
                 <w:lang w:eastAsia="en-GB"/>
               </w:rPr>
             </w:pPr>
@@ -33211,6 +33514,8 @@
               <w:rPr>
                 <w:rFonts w:ascii="Gill Sans MT" w:eastAsia="Times New Roman" w:hAnsi="Gill Sans MT" w:cs="Times New Roman"/>
                 <w:color w:val="000000"/>
+                <w:sz w:val="20"/>
+                <w:szCs w:val="20"/>
                 <w:lang w:eastAsia="en-GB"/>
               </w:rPr>
               <w:t>0.5211</w:t>
@@ -33235,6 +33540,8 @@
               <w:rPr>
                 <w:rFonts w:ascii="Gill Sans MT" w:eastAsia="Times New Roman" w:hAnsi="Gill Sans MT" w:cs="Times New Roman"/>
                 <w:color w:val="000000"/>
+                <w:sz w:val="20"/>
+                <w:szCs w:val="20"/>
                 <w:lang w:eastAsia="en-GB"/>
               </w:rPr>
             </w:pPr>
@@ -33242,6 +33549,8 @@
               <w:rPr>
                 <w:rFonts w:ascii="Gill Sans MT" w:eastAsia="Times New Roman" w:hAnsi="Gill Sans MT" w:cs="Times New Roman"/>
                 <w:color w:val="000000"/>
+                <w:sz w:val="20"/>
+                <w:szCs w:val="20"/>
                 <w:lang w:eastAsia="en-GB"/>
               </w:rPr>
               <w:t>0.9971</w:t>
@@ -33250,7 +33559,7 @@
         </w:tc>
         <w:tc>
           <w:tcPr>
-            <w:tcW w:w="1701" w:type="dxa"/>
+            <w:tcW w:w="1559" w:type="dxa"/>
             <w:tcBorders>
               <w:top w:val="nil"/>
               <w:left w:val="nil"/>
@@ -33269,6 +33578,8 @@
               <w:rPr>
                 <w:rFonts w:ascii="Gill Sans MT" w:eastAsia="Times New Roman" w:hAnsi="Gill Sans MT" w:cs="Times New Roman"/>
                 <w:color w:val="000000"/>
+                <w:sz w:val="20"/>
+                <w:szCs w:val="20"/>
                 <w:lang w:eastAsia="en-GB"/>
               </w:rPr>
             </w:pPr>
@@ -33276,76 +33587,11 @@
               <w:rPr>
                 <w:rFonts w:ascii="Gill Sans MT" w:eastAsia="Times New Roman" w:hAnsi="Gill Sans MT" w:cs="Times New Roman"/>
                 <w:color w:val="000000"/>
-                <w:lang w:eastAsia="en-GB"/>
-              </w:rPr>
-              <w:t>25.9</w:t>
-            </w:r>
-            <w:r>
-              <w:rPr>
-                <w:rFonts w:ascii="Gill Sans MT" w:eastAsia="Times New Roman" w:hAnsi="Gill Sans MT" w:cs="Times New Roman"/>
-                <w:color w:val="000000"/>
-                <w:lang w:eastAsia="en-GB"/>
-              </w:rPr>
-              <w:t>4</w:t>
-            </w:r>
-            <w:r>
-              <w:rPr>
-                <w:rFonts w:ascii="Gill Sans MT" w:eastAsia="Times New Roman" w:hAnsi="Gill Sans MT" w:cs="Times New Roman"/>
-                <w:color w:val="000000"/>
-                <w:lang w:eastAsia="en-GB"/>
-              </w:rPr>
-              <w:t xml:space="preserve"> ± 1.0</w:t>
-            </w:r>
-            <w:r>
-              <w:rPr>
-                <w:rFonts w:ascii="Gill Sans MT" w:eastAsia="Times New Roman" w:hAnsi="Gill Sans MT" w:cs="Times New Roman"/>
-                <w:color w:val="000000"/>
-                <w:lang w:eastAsia="en-GB"/>
-              </w:rPr>
-              <w:t>0</w:t>
-            </w:r>
-            <w:r>
-              <w:rPr>
-                <w:rFonts w:ascii="Gill Sans MT" w:eastAsia="Times New Roman" w:hAnsi="Gill Sans MT" w:cs="Times New Roman"/>
-                <w:color w:val="000000"/>
-                <w:vertAlign w:val="superscript"/>
-                <w:lang w:eastAsia="en-GB"/>
-              </w:rPr>
-              <w:t>f</w:t>
-            </w:r>
-          </w:p>
-        </w:tc>
-        <w:tc>
-          <w:tcPr>
-            <w:tcW w:w="992" w:type="dxa"/>
-            <w:tcBorders>
-              <w:top w:val="nil"/>
-              <w:left w:val="nil"/>
-              <w:bottom w:val="nil"/>
-              <w:right w:val="nil"/>
-            </w:tcBorders>
-            <w:shd w:val="clear" w:color="auto" w:fill="auto"/>
-            <w:noWrap/>
-            <w:vAlign w:val="center"/>
-            <w:hideMark/>
-          </w:tcPr>
-          <w:p>
-            <w:pPr>
-              <w:spacing w:after="0" w:line="240" w:lineRule="auto"/>
-              <w:jc w:val="center"/>
-              <w:rPr>
-                <w:rFonts w:ascii="Gill Sans MT" w:eastAsia="Times New Roman" w:hAnsi="Gill Sans MT" w:cs="Times New Roman"/>
-                <w:color w:val="000000"/>
-                <w:lang w:eastAsia="en-GB"/>
-              </w:rPr>
-            </w:pPr>
-            <w:r>
-              <w:rPr>
-                <w:rFonts w:ascii="Gill Sans MT" w:eastAsia="Times New Roman" w:hAnsi="Gill Sans MT" w:cs="Times New Roman"/>
-                <w:color w:val="000000"/>
-                <w:lang w:eastAsia="en-GB"/>
-              </w:rPr>
-              <w:t>3.5 ka</w:t>
+                <w:sz w:val="20"/>
+                <w:szCs w:val="20"/>
+                <w:lang w:eastAsia="en-GB"/>
+              </w:rPr>
+              <w:t>25.94 ± 1.00</w:t>
             </w:r>
           </w:p>
         </w:tc>
@@ -33370,6 +33616,8 @@
               <w:rPr>
                 <w:rFonts w:ascii="Gill Sans MT" w:eastAsia="Times New Roman" w:hAnsi="Gill Sans MT" w:cs="Times New Roman"/>
                 <w:color w:val="000000"/>
+                <w:sz w:val="20"/>
+                <w:szCs w:val="20"/>
                 <w:lang w:eastAsia="en-GB"/>
               </w:rPr>
             </w:pPr>
@@ -33377,6 +33625,46 @@
               <w:rPr>
                 <w:rFonts w:ascii="Gill Sans MT" w:eastAsia="Times New Roman" w:hAnsi="Gill Sans MT" w:cs="Times New Roman"/>
                 <w:color w:val="000000"/>
+                <w:sz w:val="20"/>
+                <w:szCs w:val="20"/>
+                <w:lang w:eastAsia="en-GB"/>
+              </w:rPr>
+              <w:t>3.5 ka</w:t>
+            </w:r>
+          </w:p>
+        </w:tc>
+        <w:tc>
+          <w:tcPr>
+            <w:tcW w:w="709" w:type="dxa"/>
+            <w:tcBorders>
+              <w:top w:val="nil"/>
+              <w:left w:val="nil"/>
+              <w:bottom w:val="nil"/>
+              <w:right w:val="nil"/>
+            </w:tcBorders>
+            <w:shd w:val="clear" w:color="auto" w:fill="auto"/>
+            <w:noWrap/>
+            <w:vAlign w:val="center"/>
+            <w:hideMark/>
+          </w:tcPr>
+          <w:p>
+            <w:pPr>
+              <w:spacing w:after="0" w:line="240" w:lineRule="auto"/>
+              <w:jc w:val="center"/>
+              <w:rPr>
+                <w:rFonts w:ascii="Gill Sans MT" w:eastAsia="Times New Roman" w:hAnsi="Gill Sans MT" w:cs="Times New Roman"/>
+                <w:color w:val="000000"/>
+                <w:sz w:val="20"/>
+                <w:szCs w:val="20"/>
+                <w:lang w:eastAsia="en-GB"/>
+              </w:rPr>
+            </w:pPr>
+            <w:r>
+              <w:rPr>
+                <w:rFonts w:ascii="Gill Sans MT" w:eastAsia="Times New Roman" w:hAnsi="Gill Sans MT" w:cs="Times New Roman"/>
+                <w:color w:val="000000"/>
+                <w:sz w:val="20"/>
+                <w:szCs w:val="20"/>
                 <w:lang w:eastAsia="en-GB"/>
               </w:rPr>
               <w:t>-1.49</w:t>
@@ -33407,6 +33695,8 @@
               <w:rPr>
                 <w:rFonts w:ascii="Gill Sans MT" w:eastAsia="Times New Roman" w:hAnsi="Gill Sans MT" w:cs="Times New Roman"/>
                 <w:color w:val="000000"/>
+                <w:sz w:val="20"/>
+                <w:szCs w:val="20"/>
                 <w:lang w:eastAsia="en-GB"/>
               </w:rPr>
             </w:pPr>
@@ -33431,6 +33721,7 @@
                 <w:rFonts w:ascii="Gill Sans MT" w:eastAsia="Times New Roman" w:hAnsi="Gill Sans MT" w:cs="Times New Roman"/>
                 <w:color w:val="000000"/>
                 <w:sz w:val="18"/>
+                <w:szCs w:val="18"/>
                 <w:lang w:eastAsia="en-GB"/>
               </w:rPr>
             </w:pPr>
@@ -33439,9 +33730,44 @@
                 <w:rFonts w:ascii="Gill Sans MT" w:eastAsia="Times New Roman" w:hAnsi="Gill Sans MT" w:cs="Times New Roman"/>
                 <w:color w:val="000000"/>
                 <w:sz w:val="18"/>
+                <w:szCs w:val="18"/>
                 <w:lang w:eastAsia="en-GB"/>
               </w:rPr>
               <w:t>Inner</w:t>
+            </w:r>
+          </w:p>
+        </w:tc>
+        <w:tc>
+          <w:tcPr>
+            <w:tcW w:w="1134" w:type="dxa"/>
+            <w:tcBorders>
+              <w:top w:val="nil"/>
+              <w:left w:val="nil"/>
+              <w:bottom w:val="nil"/>
+              <w:right w:val="nil"/>
+            </w:tcBorders>
+            <w:vAlign w:val="center"/>
+          </w:tcPr>
+          <w:p>
+            <w:pPr>
+              <w:spacing w:after="0" w:line="240" w:lineRule="auto"/>
+              <w:jc w:val="center"/>
+              <w:rPr>
+                <w:rFonts w:ascii="Gill Sans MT" w:eastAsia="Times New Roman" w:hAnsi="Gill Sans MT" w:cs="Times New Roman"/>
+                <w:color w:val="000000"/>
+                <w:sz w:val="20"/>
+                <w:szCs w:val="20"/>
+                <w:lang w:eastAsia="en-GB"/>
+              </w:rPr>
+            </w:pPr>
+            <w:r>
+              <w:rPr>
+                <w:rFonts w:ascii="Gill Sans MT" w:eastAsia="Times New Roman" w:hAnsi="Gill Sans MT" w:cs="Times New Roman"/>
+                <w:sz w:val="20"/>
+                <w:szCs w:val="20"/>
+                <w:lang w:eastAsia="en-GB"/>
+              </w:rPr>
+              <w:t>MAD</w:t>
             </w:r>
           </w:p>
         </w:tc>
@@ -33463,6 +33789,8 @@
               <w:rPr>
                 <w:rFonts w:ascii="Gill Sans MT" w:eastAsia="Times New Roman" w:hAnsi="Gill Sans MT" w:cs="Times New Roman"/>
                 <w:color w:val="000000"/>
+                <w:sz w:val="20"/>
+                <w:szCs w:val="20"/>
                 <w:lang w:eastAsia="en-GB"/>
               </w:rPr>
             </w:pPr>
@@ -33470,6 +33798,8 @@
               <w:rPr>
                 <w:rFonts w:ascii="Gill Sans MT" w:eastAsia="Times New Roman" w:hAnsi="Gill Sans MT" w:cs="Times New Roman"/>
                 <w:color w:val="000000"/>
+                <w:sz w:val="20"/>
+                <w:szCs w:val="20"/>
                 <w:lang w:eastAsia="en-GB"/>
               </w:rPr>
               <w:t>0.4620</w:t>
@@ -33494,6 +33824,8 @@
               <w:rPr>
                 <w:rFonts w:ascii="Gill Sans MT" w:eastAsia="Times New Roman" w:hAnsi="Gill Sans MT" w:cs="Times New Roman"/>
                 <w:color w:val="000000"/>
+                <w:sz w:val="20"/>
+                <w:szCs w:val="20"/>
                 <w:lang w:eastAsia="en-GB"/>
               </w:rPr>
             </w:pPr>
@@ -33501,6 +33833,8 @@
               <w:rPr>
                 <w:rFonts w:ascii="Gill Sans MT" w:eastAsia="Times New Roman" w:hAnsi="Gill Sans MT" w:cs="Times New Roman"/>
                 <w:color w:val="000000"/>
+                <w:sz w:val="20"/>
+                <w:szCs w:val="20"/>
                 <w:lang w:eastAsia="en-GB"/>
               </w:rPr>
               <w:t>0.9978</w:t>
@@ -33509,7 +33843,7 @@
         </w:tc>
         <w:tc>
           <w:tcPr>
-            <w:tcW w:w="1701" w:type="dxa"/>
+            <w:tcW w:w="1559" w:type="dxa"/>
             <w:tcBorders>
               <w:top w:val="nil"/>
               <w:left w:val="nil"/>
@@ -33527,6 +33861,8 @@
               <w:rPr>
                 <w:rFonts w:ascii="Gill Sans MT" w:eastAsia="Times New Roman" w:hAnsi="Gill Sans MT" w:cs="Times New Roman"/>
                 <w:color w:val="000000"/>
+                <w:sz w:val="20"/>
+                <w:szCs w:val="20"/>
                 <w:lang w:eastAsia="en-GB"/>
               </w:rPr>
             </w:pPr>
@@ -33534,75 +33870,11 @@
               <w:rPr>
                 <w:rFonts w:ascii="Gill Sans MT" w:eastAsia="Times New Roman" w:hAnsi="Gill Sans MT" w:cs="Times New Roman"/>
                 <w:color w:val="000000"/>
-                <w:lang w:eastAsia="en-GB"/>
-              </w:rPr>
-              <w:t>26.2</w:t>
-            </w:r>
-            <w:r>
-              <w:rPr>
-                <w:rFonts w:ascii="Gill Sans MT" w:eastAsia="Times New Roman" w:hAnsi="Gill Sans MT" w:cs="Times New Roman"/>
-                <w:color w:val="000000"/>
-                <w:lang w:eastAsia="en-GB"/>
-              </w:rPr>
-              <w:t>3</w:t>
-            </w:r>
-            <w:r>
-              <w:rPr>
-                <w:rFonts w:ascii="Gill Sans MT" w:eastAsia="Times New Roman" w:hAnsi="Gill Sans MT" w:cs="Times New Roman"/>
-                <w:color w:val="000000"/>
-                <w:lang w:eastAsia="en-GB"/>
-              </w:rPr>
-              <w:t xml:space="preserve"> ± 0.8</w:t>
-            </w:r>
-            <w:r>
-              <w:rPr>
-                <w:rFonts w:ascii="Gill Sans MT" w:eastAsia="Times New Roman" w:hAnsi="Gill Sans MT" w:cs="Times New Roman"/>
-                <w:color w:val="000000"/>
-                <w:lang w:eastAsia="en-GB"/>
-              </w:rPr>
-              <w:t>1</w:t>
-            </w:r>
-            <w:r>
-              <w:rPr>
-                <w:rFonts w:ascii="Gill Sans MT" w:eastAsia="Times New Roman" w:hAnsi="Gill Sans MT" w:cs="Times New Roman"/>
-                <w:color w:val="000000"/>
-                <w:vertAlign w:val="superscript"/>
-                <w:lang w:eastAsia="en-GB"/>
-              </w:rPr>
-              <w:t>f</w:t>
-            </w:r>
-          </w:p>
-        </w:tc>
-        <w:tc>
-          <w:tcPr>
-            <w:tcW w:w="992" w:type="dxa"/>
-            <w:tcBorders>
-              <w:top w:val="nil"/>
-              <w:left w:val="nil"/>
-              <w:bottom w:val="nil"/>
-              <w:right w:val="nil"/>
-            </w:tcBorders>
-            <w:shd w:val="clear" w:color="auto" w:fill="auto"/>
-            <w:noWrap/>
-            <w:vAlign w:val="center"/>
-          </w:tcPr>
-          <w:p>
-            <w:pPr>
-              <w:spacing w:after="0" w:line="240" w:lineRule="auto"/>
-              <w:jc w:val="center"/>
-              <w:rPr>
-                <w:rFonts w:ascii="Gill Sans MT" w:eastAsia="Times New Roman" w:hAnsi="Gill Sans MT" w:cs="Times New Roman"/>
-                <w:color w:val="000000"/>
-                <w:lang w:eastAsia="en-GB"/>
-              </w:rPr>
-            </w:pPr>
-            <w:r>
-              <w:rPr>
-                <w:rFonts w:ascii="Gill Sans MT" w:eastAsia="Times New Roman" w:hAnsi="Gill Sans MT" w:cs="Times New Roman"/>
-                <w:color w:val="000000"/>
-                <w:lang w:eastAsia="en-GB"/>
-              </w:rPr>
-              <w:t>3.5 ka</w:t>
+                <w:sz w:val="20"/>
+                <w:szCs w:val="20"/>
+                <w:lang w:eastAsia="en-GB"/>
+              </w:rPr>
+              <w:t>26.23 ± 0.81</w:t>
             </w:r>
           </w:p>
         </w:tc>
@@ -33626,6 +33898,8 @@
               <w:rPr>
                 <w:rFonts w:ascii="Gill Sans MT" w:eastAsia="Times New Roman" w:hAnsi="Gill Sans MT" w:cs="Times New Roman"/>
                 <w:color w:val="000000"/>
+                <w:sz w:val="20"/>
+                <w:szCs w:val="20"/>
                 <w:lang w:eastAsia="en-GB"/>
               </w:rPr>
             </w:pPr>
@@ -33633,6 +33907,45 @@
               <w:rPr>
                 <w:rFonts w:ascii="Gill Sans MT" w:eastAsia="Times New Roman" w:hAnsi="Gill Sans MT" w:cs="Times New Roman"/>
                 <w:color w:val="000000"/>
+                <w:sz w:val="20"/>
+                <w:szCs w:val="20"/>
+                <w:lang w:eastAsia="en-GB"/>
+              </w:rPr>
+              <w:t>3.5 ka</w:t>
+            </w:r>
+          </w:p>
+        </w:tc>
+        <w:tc>
+          <w:tcPr>
+            <w:tcW w:w="709" w:type="dxa"/>
+            <w:tcBorders>
+              <w:top w:val="nil"/>
+              <w:left w:val="nil"/>
+              <w:bottom w:val="nil"/>
+              <w:right w:val="nil"/>
+            </w:tcBorders>
+            <w:shd w:val="clear" w:color="auto" w:fill="auto"/>
+            <w:noWrap/>
+            <w:vAlign w:val="center"/>
+          </w:tcPr>
+          <w:p>
+            <w:pPr>
+              <w:spacing w:after="0" w:line="240" w:lineRule="auto"/>
+              <w:jc w:val="center"/>
+              <w:rPr>
+                <w:rFonts w:ascii="Gill Sans MT" w:eastAsia="Times New Roman" w:hAnsi="Gill Sans MT" w:cs="Times New Roman"/>
+                <w:color w:val="000000"/>
+                <w:sz w:val="20"/>
+                <w:szCs w:val="20"/>
+                <w:lang w:eastAsia="en-GB"/>
+              </w:rPr>
+            </w:pPr>
+            <w:r>
+              <w:rPr>
+                <w:rFonts w:ascii="Gill Sans MT" w:eastAsia="Times New Roman" w:hAnsi="Gill Sans MT" w:cs="Times New Roman"/>
+                <w:color w:val="000000"/>
+                <w:sz w:val="20"/>
+                <w:szCs w:val="20"/>
                 <w:lang w:eastAsia="en-GB"/>
               </w:rPr>
               <w:t>-1.05</w:t>
@@ -33664,6 +33977,8 @@
               <w:rPr>
                 <w:rFonts w:ascii="Gill Sans MT" w:eastAsia="Times New Roman" w:hAnsi="Gill Sans MT" w:cs="Times New Roman"/>
                 <w:color w:val="000000"/>
+                <w:sz w:val="20"/>
+                <w:szCs w:val="20"/>
                 <w:lang w:eastAsia="en-GB"/>
               </w:rPr>
             </w:pPr>
@@ -33688,6 +34003,7 @@
                 <w:rFonts w:ascii="Gill Sans MT" w:eastAsia="Times New Roman" w:hAnsi="Gill Sans MT" w:cs="Times New Roman"/>
                 <w:color w:val="000000"/>
                 <w:sz w:val="18"/>
+                <w:szCs w:val="18"/>
                 <w:lang w:eastAsia="en-GB"/>
               </w:rPr>
             </w:pPr>
@@ -33696,9 +34012,44 @@
                 <w:rFonts w:ascii="Gill Sans MT" w:eastAsia="Times New Roman" w:hAnsi="Gill Sans MT" w:cs="Times New Roman"/>
                 <w:color w:val="000000"/>
                 <w:sz w:val="18"/>
+                <w:szCs w:val="18"/>
                 <w:lang w:eastAsia="en-GB"/>
               </w:rPr>
               <w:t>Combined</w:t>
+            </w:r>
+          </w:p>
+        </w:tc>
+        <w:tc>
+          <w:tcPr>
+            <w:tcW w:w="1134" w:type="dxa"/>
+            <w:tcBorders>
+              <w:top w:val="nil"/>
+              <w:left w:val="nil"/>
+              <w:bottom w:val="nil"/>
+              <w:right w:val="nil"/>
+            </w:tcBorders>
+          </w:tcPr>
+          <w:p>
+            <w:pPr>
+              <w:spacing w:after="0" w:line="240" w:lineRule="auto"/>
+              <w:jc w:val="center"/>
+              <w:rPr>
+                <w:rFonts w:ascii="Gill Sans MT" w:eastAsia="Times New Roman" w:hAnsi="Gill Sans MT" w:cs="Times New Roman"/>
+                <w:color w:val="000000"/>
+                <w:sz w:val="20"/>
+                <w:szCs w:val="20"/>
+                <w:lang w:eastAsia="en-GB"/>
+              </w:rPr>
+            </w:pPr>
+            <w:r>
+              <w:rPr>
+                <w:rFonts w:ascii="Gill Sans MT" w:eastAsia="Times New Roman" w:hAnsi="Gill Sans MT" w:cs="Times New Roman"/>
+                <w:color w:val="000000"/>
+                <w:sz w:val="20"/>
+                <w:szCs w:val="20"/>
+                <w:lang w:eastAsia="en-GB"/>
+              </w:rPr>
+              <w:t>-</w:t>
             </w:r>
           </w:p>
         </w:tc>
@@ -33720,6 +34071,8 @@
               <w:rPr>
                 <w:rFonts w:ascii="Gill Sans MT" w:eastAsia="Times New Roman" w:hAnsi="Gill Sans MT" w:cs="Times New Roman"/>
                 <w:color w:val="000000"/>
+                <w:sz w:val="20"/>
+                <w:szCs w:val="20"/>
                 <w:lang w:eastAsia="en-GB"/>
               </w:rPr>
             </w:pPr>
@@ -33727,6 +34080,8 @@
               <w:rPr>
                 <w:rFonts w:ascii="Gill Sans MT" w:eastAsia="Times New Roman" w:hAnsi="Gill Sans MT" w:cs="Times New Roman"/>
                 <w:color w:val="000000"/>
+                <w:sz w:val="20"/>
+                <w:szCs w:val="20"/>
                 <w:lang w:eastAsia="en-GB"/>
               </w:rPr>
               <w:t>-</w:t>
@@ -33751,6 +34106,8 @@
               <w:rPr>
                 <w:rFonts w:ascii="Gill Sans MT" w:eastAsia="Times New Roman" w:hAnsi="Gill Sans MT" w:cs="Times New Roman"/>
                 <w:color w:val="000000"/>
+                <w:sz w:val="20"/>
+                <w:szCs w:val="20"/>
                 <w:lang w:eastAsia="en-GB"/>
               </w:rPr>
             </w:pPr>
@@ -33758,6 +34115,8 @@
               <w:rPr>
                 <w:rFonts w:ascii="Gill Sans MT" w:eastAsia="Times New Roman" w:hAnsi="Gill Sans MT" w:cs="Times New Roman"/>
                 <w:color w:val="000000"/>
+                <w:sz w:val="20"/>
+                <w:szCs w:val="20"/>
                 <w:lang w:eastAsia="en-GB"/>
               </w:rPr>
               <w:t>-</w:t>
@@ -33766,7 +34125,7 @@
         </w:tc>
         <w:tc>
           <w:tcPr>
-            <w:tcW w:w="1701" w:type="dxa"/>
+            <w:tcW w:w="1559" w:type="dxa"/>
             <w:tcBorders>
               <w:top w:val="nil"/>
               <w:left w:val="nil"/>
@@ -33784,6 +34143,8 @@
               <w:rPr>
                 <w:rFonts w:ascii="Gill Sans MT" w:eastAsia="Times New Roman" w:hAnsi="Gill Sans MT" w:cs="Times New Roman"/>
                 <w:color w:val="000000"/>
+                <w:sz w:val="20"/>
+                <w:szCs w:val="20"/>
                 <w:lang w:eastAsia="en-GB"/>
               </w:rPr>
             </w:pPr>
@@ -33791,14 +34152,18 @@
               <w:rPr>
                 <w:rFonts w:ascii="Gill Sans MT" w:eastAsia="Times New Roman" w:hAnsi="Gill Sans MT" w:cs="Times New Roman"/>
                 <w:color w:val="000000"/>
-                <w:lang w:eastAsia="en-GB"/>
-              </w:rPr>
-              <w:t>26.05</w:t>
-            </w:r>
-            <w:r>
-              <w:rPr>
-                <w:rFonts w:ascii="Gill Sans MT" w:eastAsia="Times New Roman" w:hAnsi="Gill Sans MT" w:cs="Times New Roman"/>
-                <w:color w:val="000000"/>
+                <w:sz w:val="20"/>
+                <w:szCs w:val="20"/>
+                <w:lang w:eastAsia="en-GB"/>
+              </w:rPr>
+              <w:t>26.09</w:t>
+            </w:r>
+            <w:r>
+              <w:rPr>
+                <w:rFonts w:ascii="Gill Sans MT" w:eastAsia="Times New Roman" w:hAnsi="Gill Sans MT" w:cs="Times New Roman"/>
+                <w:color w:val="000000"/>
+                <w:sz w:val="20"/>
+                <w:szCs w:val="20"/>
                 <w:lang w:eastAsia="en-GB"/>
               </w:rPr>
               <w:t xml:space="preserve"> ± 1.29</w:t>
@@ -33807,52 +34172,12 @@
               <w:rPr>
                 <w:rFonts w:ascii="Gill Sans MT" w:eastAsia="Times New Roman" w:hAnsi="Gill Sans MT" w:cs="Times New Roman"/>
                 <w:color w:val="000000"/>
+                <w:sz w:val="20"/>
+                <w:szCs w:val="20"/>
                 <w:vertAlign w:val="superscript"/>
                 <w:lang w:eastAsia="en-GB"/>
               </w:rPr>
-              <w:t>f</w:t>
-            </w:r>
-            <w:r>
-              <w:rPr>
-                <w:rFonts w:ascii="Gill Sans MT" w:eastAsia="Times New Roman" w:hAnsi="Gill Sans MT" w:cs="Times New Roman"/>
-                <w:color w:val="000000"/>
-                <w:vertAlign w:val="superscript"/>
-                <w:lang w:eastAsia="en-GB"/>
-              </w:rPr>
-              <w:t>,g</w:t>
-            </w:r>
-          </w:p>
-        </w:tc>
-        <w:tc>
-          <w:tcPr>
-            <w:tcW w:w="992" w:type="dxa"/>
-            <w:tcBorders>
-              <w:top w:val="nil"/>
-              <w:left w:val="nil"/>
-              <w:bottom w:val="nil"/>
-              <w:right w:val="nil"/>
-            </w:tcBorders>
-            <w:shd w:val="clear" w:color="auto" w:fill="auto"/>
-            <w:noWrap/>
-            <w:vAlign w:val="center"/>
-          </w:tcPr>
-          <w:p>
-            <w:pPr>
-              <w:spacing w:after="0" w:line="240" w:lineRule="auto"/>
-              <w:jc w:val="center"/>
-              <w:rPr>
-                <w:rFonts w:ascii="Gill Sans MT" w:eastAsia="Times New Roman" w:hAnsi="Gill Sans MT" w:cs="Times New Roman"/>
-                <w:color w:val="000000"/>
-                <w:lang w:eastAsia="en-GB"/>
-              </w:rPr>
-            </w:pPr>
-            <w:r>
-              <w:rPr>
-                <w:rFonts w:ascii="Gill Sans MT" w:eastAsia="Times New Roman" w:hAnsi="Gill Sans MT" w:cs="Times New Roman"/>
-                <w:color w:val="000000"/>
-                <w:lang w:eastAsia="en-GB"/>
-              </w:rPr>
-              <w:t>3.6 ka</w:t>
+              <w:t>g</w:t>
             </w:r>
           </w:p>
         </w:tc>
@@ -33876,6 +34201,8 @@
               <w:rPr>
                 <w:rFonts w:ascii="Gill Sans MT" w:eastAsia="Times New Roman" w:hAnsi="Gill Sans MT" w:cs="Times New Roman"/>
                 <w:color w:val="000000"/>
+                <w:sz w:val="20"/>
+                <w:szCs w:val="20"/>
                 <w:lang w:eastAsia="en-GB"/>
               </w:rPr>
             </w:pPr>
@@ -33883,6 +34210,45 @@
               <w:rPr>
                 <w:rFonts w:ascii="Gill Sans MT" w:eastAsia="Times New Roman" w:hAnsi="Gill Sans MT" w:cs="Times New Roman"/>
                 <w:color w:val="000000"/>
+                <w:sz w:val="20"/>
+                <w:szCs w:val="20"/>
+                <w:lang w:eastAsia="en-GB"/>
+              </w:rPr>
+              <w:t>3.6 ka</w:t>
+            </w:r>
+          </w:p>
+        </w:tc>
+        <w:tc>
+          <w:tcPr>
+            <w:tcW w:w="709" w:type="dxa"/>
+            <w:tcBorders>
+              <w:top w:val="nil"/>
+              <w:left w:val="nil"/>
+              <w:bottom w:val="nil"/>
+              <w:right w:val="nil"/>
+            </w:tcBorders>
+            <w:shd w:val="clear" w:color="auto" w:fill="auto"/>
+            <w:noWrap/>
+            <w:vAlign w:val="center"/>
+          </w:tcPr>
+          <w:p>
+            <w:pPr>
+              <w:spacing w:after="0" w:line="240" w:lineRule="auto"/>
+              <w:jc w:val="center"/>
+              <w:rPr>
+                <w:rFonts w:ascii="Gill Sans MT" w:eastAsia="Times New Roman" w:hAnsi="Gill Sans MT" w:cs="Times New Roman"/>
+                <w:color w:val="000000"/>
+                <w:sz w:val="20"/>
+                <w:szCs w:val="20"/>
+                <w:lang w:eastAsia="en-GB"/>
+              </w:rPr>
+            </w:pPr>
+            <w:r>
+              <w:rPr>
+                <w:rFonts w:ascii="Gill Sans MT" w:eastAsia="Times New Roman" w:hAnsi="Gill Sans MT" w:cs="Times New Roman"/>
+                <w:color w:val="000000"/>
+                <w:sz w:val="20"/>
+                <w:szCs w:val="20"/>
                 <w:lang w:eastAsia="en-GB"/>
               </w:rPr>
               <w:t>-1.49</w:t>
@@ -33896,8 +34262,8 @@
         </w:trPr>
         <w:tc>
           <w:tcPr>
-            <w:tcW w:w="8804" w:type="dxa"/>
-            <w:gridSpan w:val="7"/>
+            <w:tcW w:w="9513" w:type="dxa"/>
+            <w:gridSpan w:val="8"/>
             <w:tcBorders>
               <w:top w:val="nil"/>
               <w:left w:val="nil"/>
@@ -33910,7 +34276,6 @@
               <w:spacing w:after="0" w:line="240" w:lineRule="auto"/>
               <w:rPr>
                 <w:rFonts w:ascii="Gill Sans MT" w:eastAsia="Times New Roman" w:hAnsi="Gill Sans MT" w:cs="Times New Roman"/>
-                <w:b/>
                 <w:color w:val="000000"/>
                 <w:lang w:eastAsia="en-GB"/>
               </w:rPr>
@@ -33924,6 +34289,17 @@
               </w:rPr>
               <w:t>a</w:t>
             </w:r>
+            <w:proofErr w:type="gramStart"/>
+            <w:r>
+              <w:rPr>
+                <w:rFonts w:ascii="Gill Sans MT" w:eastAsia="Times New Roman" w:hAnsi="Gill Sans MT" w:cs="Times New Roman"/>
+                <w:color w:val="000000"/>
+                <w:vertAlign w:val="superscript"/>
+                <w:lang w:eastAsia="en-GB"/>
+              </w:rPr>
+              <w:t>,b</w:t>
+            </w:r>
+            <w:proofErr w:type="gramEnd"/>
             <w:r>
               <w:rPr>
                 <w:rFonts w:ascii="Gill Sans MT" w:eastAsia="Times New Roman" w:hAnsi="Gill Sans MT" w:cs="Times New Roman"/>
@@ -33938,15 +34314,231 @@
                 <w:color w:val="000000"/>
                 <w:lang w:eastAsia="en-GB"/>
               </w:rPr>
-              <w:t>Numeric b</w:t>
-            </w:r>
-            <w:r>
-              <w:rPr>
-                <w:rFonts w:ascii="Gill Sans MT" w:eastAsia="Times New Roman" w:hAnsi="Gill Sans MT" w:cs="Times New Roman"/>
-                <w:color w:val="000000"/>
-                <w:lang w:eastAsia="en-GB"/>
-              </w:rPr>
-              <w:t>andwidth used for kernel density estimation</w:t>
+              <w:t xml:space="preserve">Method used for kernel </w:t>
+            </w:r>
+            <w:r>
+              <w:rPr>
+                <w:rFonts w:ascii="Gill Sans MT" w:eastAsia="Times New Roman" w:hAnsi="Gill Sans MT" w:cs="Times New Roman"/>
+                <w:color w:val="000000"/>
+                <w:lang w:eastAsia="en-GB"/>
+              </w:rPr>
+              <w:t>density estimation</w:t>
+            </w:r>
+            <w:r>
+              <w:rPr>
+                <w:rFonts w:ascii="Gill Sans MT" w:eastAsia="Times New Roman" w:hAnsi="Gill Sans MT" w:cs="Times New Roman"/>
+                <w:color w:val="000000"/>
+                <w:lang w:eastAsia="en-GB"/>
+              </w:rPr>
+              <w:t xml:space="preserve"> </w:t>
+            </w:r>
+            <w:r>
+              <w:rPr>
+                <w:rFonts w:ascii="Gill Sans MT" w:eastAsia="Times New Roman" w:hAnsi="Gill Sans MT" w:cs="Times New Roman"/>
+                <w:color w:val="000000"/>
+                <w:lang w:eastAsia="en-GB"/>
+              </w:rPr>
+              <w:t>after Silverman (1986) and</w:t>
+            </w:r>
+            <w:r>
+              <w:rPr>
+                <w:rFonts w:ascii="Gill Sans MT" w:eastAsia="Times New Roman" w:hAnsi="Gill Sans MT" w:cs="Times New Roman"/>
+                <w:color w:val="000000"/>
+                <w:lang w:eastAsia="en-GB"/>
+              </w:rPr>
+              <w:t xml:space="preserve"> Dortch </w:t>
+            </w:r>
+            <w:r>
+              <w:rPr>
+                <w:rFonts w:ascii="Gill Sans MT" w:eastAsia="Times New Roman" w:hAnsi="Gill Sans MT" w:cs="Times New Roman"/>
+                <w:i/>
+                <w:color w:val="000000"/>
+                <w:lang w:eastAsia="en-GB"/>
+              </w:rPr>
+              <w:t>et al</w:t>
+            </w:r>
+            <w:r>
+              <w:rPr>
+                <w:rFonts w:ascii="Gill Sans MT" w:eastAsia="Times New Roman" w:hAnsi="Gill Sans MT" w:cs="Times New Roman"/>
+                <w:color w:val="000000"/>
+                <w:lang w:eastAsia="en-GB"/>
+              </w:rPr>
+              <w:t>. (2020) and its associated n</w:t>
+            </w:r>
+            <w:r>
+              <w:rPr>
+                <w:rFonts w:ascii="Gill Sans MT" w:eastAsia="Times New Roman" w:hAnsi="Gill Sans MT" w:cs="Times New Roman"/>
+                <w:color w:val="000000"/>
+                <w:lang w:eastAsia="en-GB"/>
+              </w:rPr>
+              <w:t xml:space="preserve">umeric bandwidth, </w:t>
+            </w:r>
+            <w:r>
+              <w:rPr>
+                <w:rFonts w:ascii="Gill Sans MT" w:eastAsia="Times New Roman" w:hAnsi="Gill Sans MT" w:cs="Times New Roman"/>
+                <w:color w:val="000000"/>
+                <w:vertAlign w:val="superscript"/>
+                <w:lang w:eastAsia="en-GB"/>
+              </w:rPr>
+              <w:t>c</w:t>
+            </w:r>
+            <w:r>
+              <w:rPr>
+                <w:rFonts w:ascii="Gill Sans MT" w:eastAsia="Times New Roman" w:hAnsi="Gill Sans MT" w:cs="Times New Roman"/>
+                <w:color w:val="000000"/>
+                <w:vertAlign w:val="superscript"/>
+                <w:lang w:eastAsia="en-GB"/>
+              </w:rPr>
+              <w:t xml:space="preserve"> </w:t>
+            </w:r>
+            <w:r>
+              <w:rPr>
+                <w:rFonts w:ascii="Gill Sans MT" w:eastAsia="Times New Roman" w:hAnsi="Gill Sans MT" w:cs="Times New Roman"/>
+                <w:color w:val="000000"/>
+                <w:lang w:eastAsia="en-GB"/>
+              </w:rPr>
+              <w:t>All model</w:t>
+            </w:r>
+            <w:r>
+              <w:rPr>
+                <w:rFonts w:ascii="Gill Sans MT" w:eastAsia="Times New Roman" w:hAnsi="Gill Sans MT" w:cs="Times New Roman"/>
+                <w:color w:val="000000"/>
+                <w:lang w:eastAsia="en-GB"/>
+              </w:rPr>
+              <w:t xml:space="preserve"> </w:t>
+            </w:r>
+            <w:r>
+              <w:rPr>
+                <w:rFonts w:ascii="Gill Sans MT" w:eastAsia="Times New Roman" w:hAnsi="Gill Sans MT" w:cs="Times New Roman"/>
+                <w:i/>
+                <w:color w:val="000000"/>
+                <w:lang w:eastAsia="en-GB"/>
+              </w:rPr>
+              <w:t>p</w:t>
+            </w:r>
+            <w:r>
+              <w:rPr>
+                <w:rFonts w:ascii="Gill Sans MT" w:eastAsia="Times New Roman" w:hAnsi="Gill Sans MT" w:cs="Times New Roman"/>
+                <w:color w:val="000000"/>
+                <w:lang w:eastAsia="en-GB"/>
+              </w:rPr>
+              <w:t xml:space="preserve"> values &lt; 0.01,</w:t>
+            </w:r>
+            <w:r>
+              <w:rPr>
+                <w:rFonts w:ascii="Gill Sans MT" w:eastAsia="Times New Roman" w:hAnsi="Gill Sans MT" w:cs="Times New Roman"/>
+                <w:color w:val="000000"/>
+                <w:vertAlign w:val="superscript"/>
+                <w:lang w:eastAsia="en-GB"/>
+              </w:rPr>
+              <w:t xml:space="preserve"> d</w:t>
+            </w:r>
+            <w:r>
+              <w:rPr>
+                <w:rFonts w:ascii="Gill Sans MT" w:eastAsia="Times New Roman" w:hAnsi="Gill Sans MT" w:cs="Times New Roman"/>
+                <w:color w:val="000000"/>
+                <w:vertAlign w:val="superscript"/>
+                <w:lang w:eastAsia="en-GB"/>
+              </w:rPr>
+              <w:t xml:space="preserve"> </w:t>
+            </w:r>
+            <w:r>
+              <w:rPr>
+                <w:rFonts w:ascii="Gill Sans MT" w:eastAsia="Times New Roman" w:hAnsi="Gill Sans MT" w:cs="Times New Roman"/>
+                <w:color w:val="000000"/>
+                <w:lang w:eastAsia="en-GB"/>
+              </w:rPr>
+              <w:t>Reported</w:t>
+            </w:r>
+            <w:r>
+              <w:rPr>
+                <w:rFonts w:ascii="Gill Sans MT" w:eastAsia="Times New Roman" w:hAnsi="Gill Sans MT" w:cs="Times New Roman"/>
+                <w:color w:val="000000"/>
+                <w:vertAlign w:val="superscript"/>
+                <w:lang w:eastAsia="en-GB"/>
+              </w:rPr>
+              <w:t xml:space="preserve"> </w:t>
+            </w:r>
+            <w:r>
+              <w:rPr>
+                <w:rFonts w:ascii="Gill Sans MT" w:eastAsia="Times New Roman" w:hAnsi="Gill Sans MT" w:cs="Times New Roman"/>
+                <w:color w:val="000000"/>
+                <w:lang w:eastAsia="en-GB"/>
+              </w:rPr>
+              <w:t>uncertainty (±) is the 1</w:t>
+            </w:r>
+            <w:r>
+              <w:rPr>
+                <w:rFonts w:eastAsia="Times New Roman" w:cs="Arial"/>
+                <w:color w:val="000000"/>
+                <w:lang w:eastAsia="en-GB"/>
+              </w:rPr>
+              <w:t>σ</w:t>
+            </w:r>
+            <w:r>
+              <w:rPr>
+                <w:rFonts w:ascii="Gill Sans MT" w:eastAsia="Times New Roman" w:hAnsi="Gill Sans MT" w:cs="Times New Roman"/>
+                <w:color w:val="000000"/>
+                <w:lang w:eastAsia="en-GB"/>
+              </w:rPr>
+              <w:t xml:space="preserve"> bounds (68%) </w:t>
+            </w:r>
+            <w:r>
+              <w:rPr>
+                <w:rFonts w:ascii="Gill Sans MT" w:eastAsia="Times New Roman" w:hAnsi="Gill Sans MT" w:cs="Times New Roman"/>
+                <w:color w:val="000000"/>
+                <w:lang w:eastAsia="en-GB"/>
+              </w:rPr>
+              <w:t xml:space="preserve">of the </w:t>
+            </w:r>
+            <w:r>
+              <w:rPr>
+                <w:rFonts w:ascii="Gill Sans MT" w:eastAsia="Times New Roman" w:hAnsi="Gill Sans MT" w:cs="Times New Roman"/>
+                <w:color w:val="000000"/>
+                <w:lang w:eastAsia="en-GB"/>
+              </w:rPr>
+              <w:t xml:space="preserve">highest probability </w:t>
+            </w:r>
+            <w:r>
+              <w:rPr>
+                <w:rFonts w:ascii="Gill Sans MT" w:eastAsia="Times New Roman" w:hAnsi="Gill Sans MT" w:cs="Times New Roman"/>
+                <w:color w:val="000000"/>
+                <w:lang w:eastAsia="en-GB"/>
+              </w:rPr>
+              <w:t>component Gaussian</w:t>
+            </w:r>
+            <w:r>
+              <w:rPr>
+                <w:rFonts w:ascii="Gill Sans MT" w:eastAsia="Times New Roman" w:hAnsi="Gill Sans MT" w:cs="Times New Roman"/>
+                <w:color w:val="000000"/>
+                <w:lang w:eastAsia="en-GB"/>
+              </w:rPr>
+              <w:t>,</w:t>
+            </w:r>
+            <w:r>
+              <w:rPr>
+                <w:rFonts w:ascii="Gill Sans MT" w:eastAsia="Times New Roman" w:hAnsi="Gill Sans MT" w:cs="Times New Roman"/>
+                <w:color w:val="000000"/>
+                <w:lang w:eastAsia="en-GB"/>
+              </w:rPr>
+              <w:t xml:space="preserve"> </w:t>
+            </w:r>
+            <w:r>
+              <w:rPr>
+                <w:rFonts w:ascii="Gill Sans MT" w:eastAsia="Times New Roman" w:hAnsi="Gill Sans MT" w:cs="Times New Roman"/>
+                <w:color w:val="000000"/>
+                <w:vertAlign w:val="superscript"/>
+                <w:lang w:eastAsia="en-GB"/>
+              </w:rPr>
+              <w:t>e</w:t>
+            </w:r>
+            <w:r>
+              <w:rPr>
+                <w:rFonts w:ascii="Gill Sans MT" w:eastAsia="Times New Roman" w:hAnsi="Gill Sans MT" w:cs="Times New Roman"/>
+                <w:color w:val="000000"/>
+                <w:lang w:eastAsia="en-GB"/>
+              </w:rPr>
+              <w:t xml:space="preserve"> Interquartile range</w:t>
             </w:r>
             <w:r>
               <w:rPr>
@@ -33963,7 +34555,137 @@
                 <w:vertAlign w:val="superscript"/>
                 <w:lang w:eastAsia="en-GB"/>
               </w:rPr>
-              <w:t>b</w:t>
+              <w:t>f</w:t>
+            </w:r>
+            <w:r>
+              <w:rPr>
+                <w:rFonts w:ascii="Gill Sans MT" w:eastAsia="Times New Roman" w:hAnsi="Gill Sans MT" w:cs="Times New Roman"/>
+                <w:color w:val="000000"/>
+                <w:lang w:eastAsia="en-GB"/>
+              </w:rPr>
+              <w:t xml:space="preserve"> </w:t>
+            </w:r>
+            <w:r>
+              <w:rPr>
+                <w:rFonts w:ascii="Gill Sans MT" w:eastAsia="Times New Roman" w:hAnsi="Gill Sans MT" w:cs="Times New Roman"/>
+                <w:color w:val="000000"/>
+                <w:lang w:eastAsia="en-GB"/>
+              </w:rPr>
+              <w:t>Calculation b</w:t>
+            </w:r>
+            <w:r>
+              <w:rPr>
+                <w:rFonts w:ascii="Gill Sans MT" w:eastAsia="Times New Roman" w:hAnsi="Gill Sans MT" w:cs="Times New Roman"/>
+                <w:color w:val="000000"/>
+                <w:lang w:eastAsia="en-GB"/>
+              </w:rPr>
+              <w:t xml:space="preserve">ased on a reduced dataset of 274 samples. Sample ARL-192 (1.97 </w:t>
+            </w:r>
+            <w:r>
+              <w:rPr>
+                <w:rFonts w:ascii="Gill Sans MT" w:eastAsia="Times New Roman" w:hAnsi="Gill Sans MT" w:cs="Times New Roman"/>
+                <w:color w:val="000000"/>
+                <w:lang w:eastAsia="en-GB"/>
+              </w:rPr>
+              <w:t>±</w:t>
+            </w:r>
+            <w:r>
+              <w:rPr>
+                <w:rFonts w:ascii="Gill Sans MT" w:eastAsia="Times New Roman" w:hAnsi="Gill Sans MT" w:cs="Times New Roman"/>
+                <w:color w:val="000000"/>
+                <w:lang w:eastAsia="en-GB"/>
+              </w:rPr>
+              <w:t xml:space="preserve"> 2.06 ka)</w:t>
+            </w:r>
+            <w:r>
+              <w:rPr>
+                <w:rFonts w:ascii="Gill Sans MT" w:eastAsia="Times New Roman" w:hAnsi="Gill Sans MT" w:cs="Times New Roman"/>
+                <w:color w:val="000000"/>
+                <w:lang w:eastAsia="en-GB"/>
+              </w:rPr>
+              <w:t xml:space="preserve"> </w:t>
+            </w:r>
+            <w:r>
+              <w:rPr>
+                <w:rFonts w:ascii="Gill Sans MT" w:eastAsia="Times New Roman" w:hAnsi="Gill Sans MT" w:cs="Times New Roman"/>
+                <w:color w:val="000000"/>
+                <w:lang w:eastAsia="en-GB"/>
+              </w:rPr>
+              <w:t xml:space="preserve">is </w:t>
+            </w:r>
+            <w:r>
+              <w:rPr>
+                <w:rFonts w:ascii="Gill Sans MT" w:eastAsia="Times New Roman" w:hAnsi="Gill Sans MT" w:cs="Times New Roman"/>
+                <w:color w:val="000000"/>
+                <w:lang w:eastAsia="en-GB"/>
+              </w:rPr>
+              <w:t xml:space="preserve">more than </w:t>
+            </w:r>
+            <w:r>
+              <w:rPr>
+                <w:rFonts w:ascii="Gill Sans MT" w:eastAsia="Times New Roman" w:hAnsi="Gill Sans MT" w:cs="Times New Roman"/>
+                <w:color w:val="000000"/>
+                <w:lang w:eastAsia="en-GB"/>
+              </w:rPr>
+              <w:t>three</w:t>
+            </w:r>
+            <w:r>
+              <w:rPr>
+                <w:rFonts w:ascii="Gill Sans MT" w:eastAsia="Times New Roman" w:hAnsi="Gill Sans MT" w:cs="Times New Roman"/>
+                <w:color w:val="000000"/>
+                <w:lang w:eastAsia="en-GB"/>
+              </w:rPr>
+              <w:t xml:space="preserve"> standard deviations from the me</w:t>
+            </w:r>
+            <w:r>
+              <w:rPr>
+                <w:rFonts w:ascii="Gill Sans MT" w:eastAsia="Times New Roman" w:hAnsi="Gill Sans MT" w:cs="Times New Roman"/>
+                <w:color w:val="000000"/>
+                <w:lang w:eastAsia="en-GB"/>
+              </w:rPr>
+              <w:t>an</w:t>
+            </w:r>
+            <w:r>
+              <w:rPr>
+                <w:rFonts w:ascii="Gill Sans MT" w:eastAsia="Times New Roman" w:hAnsi="Gill Sans MT" w:cs="Times New Roman"/>
+                <w:color w:val="000000"/>
+                <w:lang w:eastAsia="en-GB"/>
+              </w:rPr>
+              <w:t xml:space="preserve"> of the remaining samples </w:t>
+            </w:r>
+            <w:r>
+              <w:rPr>
+                <w:rFonts w:ascii="Gill Sans MT" w:eastAsia="Times New Roman" w:hAnsi="Gill Sans MT" w:cs="Times New Roman"/>
+                <w:color w:val="000000"/>
+                <w:lang w:eastAsia="en-GB"/>
+              </w:rPr>
+              <w:t>and is removed for</w:t>
+            </w:r>
+            <w:r>
+              <w:rPr>
+                <w:rFonts w:ascii="Gill Sans MT" w:eastAsia="Times New Roman" w:hAnsi="Gill Sans MT" w:cs="Times New Roman"/>
+                <w:color w:val="000000"/>
+                <w:lang w:eastAsia="en-GB"/>
+              </w:rPr>
+              <w:t xml:space="preserve"> program</w:t>
+            </w:r>
+            <w:bookmarkStart w:id="0" w:name="_GoBack"/>
+            <w:bookmarkEnd w:id="0"/>
+            <w:r>
+              <w:rPr>
+                <w:rFonts w:ascii="Gill Sans MT" w:eastAsia="Times New Roman" w:hAnsi="Gill Sans MT" w:cs="Times New Roman"/>
+                <w:color w:val="000000"/>
+                <w:lang w:eastAsia="en-GB"/>
+              </w:rPr>
+              <w:t xml:space="preserve"> stability</w:t>
+            </w:r>
+            <w:r>
+              <w:rPr>
+                <w:rFonts w:ascii="Gill Sans MT" w:eastAsia="Times New Roman" w:hAnsi="Gill Sans MT" w:cs="Times New Roman"/>
+                <w:color w:val="000000"/>
+                <w:lang w:eastAsia="en-GB"/>
+              </w:rPr>
+              <w:t xml:space="preserve">, </w:t>
             </w:r>
             <w:r>
               <w:rPr>
@@ -33972,6 +34694,14 @@
                 <w:vertAlign w:val="superscript"/>
                 <w:lang w:eastAsia="en-GB"/>
               </w:rPr>
+              <w:t>g</w:t>
+            </w:r>
+            <w:r>
+              <w:rPr>
+                <w:rFonts w:ascii="Gill Sans MT" w:eastAsia="Times New Roman" w:hAnsi="Gill Sans MT" w:cs="Times New Roman"/>
+                <w:color w:val="000000"/>
+                <w:lang w:eastAsia="en-GB"/>
+              </w:rPr>
               <w:t xml:space="preserve"> </w:t>
             </w:r>
             <w:r>
@@ -33980,231 +34710,15 @@
                 <w:color w:val="000000"/>
                 <w:lang w:eastAsia="en-GB"/>
               </w:rPr>
-              <w:t>All model</w:t>
-            </w:r>
-            <w:r>
-              <w:rPr>
-                <w:rFonts w:ascii="Gill Sans MT" w:eastAsia="Times New Roman" w:hAnsi="Gill Sans MT" w:cs="Times New Roman"/>
-                <w:color w:val="000000"/>
-                <w:lang w:eastAsia="en-GB"/>
-              </w:rPr>
-              <w:t xml:space="preserve"> </w:t>
-            </w:r>
-            <w:r>
-              <w:rPr>
-                <w:rFonts w:ascii="Gill Sans MT" w:eastAsia="Times New Roman" w:hAnsi="Gill Sans MT" w:cs="Times New Roman"/>
-                <w:i/>
-                <w:color w:val="000000"/>
-                <w:lang w:eastAsia="en-GB"/>
-              </w:rPr>
-              <w:t>p</w:t>
-            </w:r>
-            <w:r>
-              <w:rPr>
-                <w:rFonts w:ascii="Gill Sans MT" w:eastAsia="Times New Roman" w:hAnsi="Gill Sans MT" w:cs="Times New Roman"/>
-                <w:color w:val="000000"/>
-                <w:lang w:eastAsia="en-GB"/>
-              </w:rPr>
-              <w:t xml:space="preserve"> values &lt; 0.01,</w:t>
-            </w:r>
-            <w:r>
-              <w:rPr>
-                <w:rFonts w:ascii="Gill Sans MT" w:eastAsia="Times New Roman" w:hAnsi="Gill Sans MT" w:cs="Times New Roman"/>
-                <w:color w:val="000000"/>
-                <w:vertAlign w:val="superscript"/>
-                <w:lang w:eastAsia="en-GB"/>
-              </w:rPr>
-              <w:t xml:space="preserve"> c </w:t>
-            </w:r>
-            <w:r>
-              <w:rPr>
-                <w:rFonts w:ascii="Gill Sans MT" w:eastAsia="Times New Roman" w:hAnsi="Gill Sans MT" w:cs="Times New Roman"/>
-                <w:color w:val="000000"/>
-                <w:lang w:eastAsia="en-GB"/>
-              </w:rPr>
-              <w:t>Reported</w:t>
-            </w:r>
-            <w:r>
-              <w:rPr>
-                <w:rFonts w:ascii="Gill Sans MT" w:eastAsia="Times New Roman" w:hAnsi="Gill Sans MT" w:cs="Times New Roman"/>
-                <w:color w:val="000000"/>
-                <w:vertAlign w:val="superscript"/>
-                <w:lang w:eastAsia="en-GB"/>
-              </w:rPr>
-              <w:t xml:space="preserve"> </w:t>
-            </w:r>
-            <w:r>
-              <w:rPr>
-                <w:rFonts w:ascii="Gill Sans MT" w:eastAsia="Times New Roman" w:hAnsi="Gill Sans MT" w:cs="Times New Roman"/>
-                <w:color w:val="000000"/>
-                <w:lang w:eastAsia="en-GB"/>
-              </w:rPr>
-              <w:t>uncertainty (±) is the 1</w:t>
-            </w:r>
-            <w:r>
-              <w:rPr>
-                <w:rFonts w:eastAsia="Times New Roman" w:cs="Arial"/>
-                <w:color w:val="000000"/>
-                <w:lang w:eastAsia="en-GB"/>
-              </w:rPr>
-              <w:t>σ</w:t>
-            </w:r>
-            <w:r>
-              <w:rPr>
-                <w:rFonts w:ascii="Gill Sans MT" w:eastAsia="Times New Roman" w:hAnsi="Gill Sans MT" w:cs="Times New Roman"/>
-                <w:color w:val="000000"/>
-                <w:lang w:eastAsia="en-GB"/>
-              </w:rPr>
-              <w:t xml:space="preserve"> bounds (68%) </w:t>
-            </w:r>
-            <w:r>
-              <w:rPr>
-                <w:rFonts w:ascii="Gill Sans MT" w:eastAsia="Times New Roman" w:hAnsi="Gill Sans MT" w:cs="Times New Roman"/>
-                <w:color w:val="000000"/>
-                <w:lang w:eastAsia="en-GB"/>
-              </w:rPr>
-              <w:t xml:space="preserve">of the </w:t>
-            </w:r>
-            <w:r>
-              <w:rPr>
-                <w:rFonts w:ascii="Gill Sans MT" w:eastAsia="Times New Roman" w:hAnsi="Gill Sans MT" w:cs="Times New Roman"/>
-                <w:color w:val="000000"/>
-                <w:lang w:eastAsia="en-GB"/>
-              </w:rPr>
-              <w:t xml:space="preserve">highest probability </w:t>
-            </w:r>
-            <w:r>
-              <w:rPr>
-                <w:rFonts w:ascii="Gill Sans MT" w:eastAsia="Times New Roman" w:hAnsi="Gill Sans MT" w:cs="Times New Roman"/>
-                <w:color w:val="000000"/>
-                <w:lang w:eastAsia="en-GB"/>
-              </w:rPr>
-              <w:t>component Gaussian</w:t>
-            </w:r>
-            <w:r>
-              <w:rPr>
-                <w:rFonts w:ascii="Gill Sans MT" w:eastAsia="Times New Roman" w:hAnsi="Gill Sans MT" w:cs="Times New Roman"/>
-                <w:color w:val="000000"/>
-                <w:lang w:eastAsia="en-GB"/>
-              </w:rPr>
-              <w:t>,</w:t>
-            </w:r>
-            <w:r>
-              <w:rPr>
-                <w:rFonts w:ascii="Gill Sans MT" w:eastAsia="Times New Roman" w:hAnsi="Gill Sans MT" w:cs="Times New Roman"/>
-                <w:color w:val="000000"/>
-                <w:lang w:eastAsia="en-GB"/>
-              </w:rPr>
-              <w:t xml:space="preserve"> </w:t>
-            </w:r>
-            <w:r>
-              <w:rPr>
-                <w:rFonts w:ascii="Gill Sans MT" w:eastAsia="Times New Roman" w:hAnsi="Gill Sans MT" w:cs="Times New Roman"/>
-                <w:color w:val="000000"/>
-                <w:vertAlign w:val="superscript"/>
-                <w:lang w:eastAsia="en-GB"/>
-              </w:rPr>
-              <w:t>d</w:t>
-            </w:r>
-            <w:r>
-              <w:rPr>
-                <w:rFonts w:ascii="Gill Sans MT" w:eastAsia="Times New Roman" w:hAnsi="Gill Sans MT" w:cs="Times New Roman"/>
-                <w:color w:val="000000"/>
-                <w:lang w:eastAsia="en-GB"/>
-              </w:rPr>
-              <w:t xml:space="preserve"> Interquartile range, </w:t>
-            </w:r>
-            <w:r>
-              <w:rPr>
-                <w:rFonts w:ascii="Gill Sans MT" w:eastAsia="Times New Roman" w:hAnsi="Gill Sans MT" w:cs="Times New Roman"/>
-                <w:color w:val="000000"/>
-                <w:vertAlign w:val="superscript"/>
-                <w:lang w:eastAsia="en-GB"/>
-              </w:rPr>
-              <w:t>e</w:t>
-            </w:r>
-            <w:r>
-              <w:rPr>
-                <w:rFonts w:ascii="Gill Sans MT" w:eastAsia="Times New Roman" w:hAnsi="Gill Sans MT" w:cs="Times New Roman"/>
-                <w:color w:val="000000"/>
-                <w:lang w:eastAsia="en-GB"/>
-              </w:rPr>
-              <w:t xml:space="preserve"> Calculated using the</w:t>
-            </w:r>
-            <w:r>
-              <w:rPr>
-                <w:rFonts w:ascii="Gill Sans MT" w:eastAsia="Times New Roman" w:hAnsi="Gill Sans MT" w:cs="Times New Roman"/>
-                <w:color w:val="000000"/>
-                <w:lang w:eastAsia="en-GB"/>
-              </w:rPr>
-              <w:t xml:space="preserve"> </w:t>
-            </w:r>
-            <w:r>
-              <w:rPr>
-                <w:rFonts w:ascii="Gill Sans MT" w:eastAsia="Times New Roman" w:hAnsi="Gill Sans MT" w:cs="Times New Roman"/>
-                <w:color w:val="000000"/>
-                <w:lang w:eastAsia="en-GB"/>
-              </w:rPr>
-              <w:t xml:space="preserve">“STD/IQR” bandwidth estimator (Silverman, 1986; Dortch et al., 2020), </w:t>
-            </w:r>
-            <w:r>
-              <w:rPr>
-                <w:rFonts w:ascii="Gill Sans MT" w:eastAsia="Times New Roman" w:hAnsi="Gill Sans MT" w:cs="Times New Roman"/>
-                <w:color w:val="000000"/>
-                <w:vertAlign w:val="superscript"/>
-                <w:lang w:eastAsia="en-GB"/>
-              </w:rPr>
-              <w:t>f</w:t>
-            </w:r>
-            <w:r>
-              <w:rPr>
-                <w:rFonts w:ascii="Gill Sans MT" w:eastAsia="Times New Roman" w:hAnsi="Gill Sans MT" w:cs="Times New Roman"/>
-                <w:color w:val="000000"/>
-                <w:lang w:eastAsia="en-GB"/>
-              </w:rPr>
-              <w:t xml:space="preserve"> Calculated using the “MAD” bandwidth estimator (</w:t>
-            </w:r>
-            <w:r>
-              <w:rPr>
-                <w:rFonts w:ascii="Gill Sans MT" w:eastAsia="Times New Roman" w:hAnsi="Gill Sans MT" w:cs="Times New Roman"/>
-                <w:i/>
-                <w:color w:val="000000"/>
-                <w:lang w:eastAsia="en-GB"/>
-              </w:rPr>
-              <w:t>see</w:t>
-            </w:r>
-            <w:r>
-              <w:rPr>
-                <w:rFonts w:ascii="Gill Sans MT" w:eastAsia="Times New Roman" w:hAnsi="Gill Sans MT" w:cs="Times New Roman"/>
-                <w:color w:val="000000"/>
-                <w:lang w:eastAsia="en-GB"/>
-              </w:rPr>
-              <w:t xml:space="preserve"> </w:t>
-            </w:r>
-            <w:r>
-              <w:rPr>
-                <w:rFonts w:ascii="Gill Sans MT" w:eastAsia="Times New Roman" w:hAnsi="Gill Sans MT" w:cs="Times New Roman"/>
-                <w:color w:val="000000"/>
-                <w:lang w:eastAsia="en-GB"/>
-              </w:rPr>
-              <w:t xml:space="preserve">Dortch et al., 2020), </w:t>
-            </w:r>
-            <w:r>
-              <w:rPr>
-                <w:rFonts w:ascii="Gill Sans MT" w:eastAsia="Times New Roman" w:hAnsi="Gill Sans MT" w:cs="Times New Roman"/>
-                <w:color w:val="000000"/>
-                <w:vertAlign w:val="superscript"/>
-                <w:lang w:eastAsia="en-GB"/>
-              </w:rPr>
-              <w:t>g</w:t>
-            </w:r>
-            <w:r>
-              <w:rPr>
-                <w:rFonts w:ascii="Gill Sans MT" w:eastAsia="Times New Roman" w:hAnsi="Gill Sans MT" w:cs="Times New Roman"/>
-                <w:color w:val="000000"/>
-                <w:lang w:eastAsia="en-GB"/>
-              </w:rPr>
-              <w:t xml:space="preserve"> Weighted mean of </w:t>
+              <w:t xml:space="preserve">Arithmetic </w:t>
+            </w:r>
+            <w:r>
+              <w:rPr>
+                <w:rFonts w:ascii="Gill Sans MT" w:eastAsia="Times New Roman" w:hAnsi="Gill Sans MT" w:cs="Times New Roman"/>
+                <w:color w:val="000000"/>
+                <w:lang w:eastAsia="en-GB"/>
+              </w:rPr>
+              <w:t xml:space="preserve">mean of </w:t>
             </w:r>
             <w:proofErr w:type="spellStart"/>
             <w:r>
@@ -52832,7 +53346,7 @@
 </file>
 
 <file path=customXml/itemProps1.xml><?xml version="1.0" encoding="utf-8"?>
-<ds:datastoreItem xmlns:ds="http://schemas.openxmlformats.org/officeDocument/2006/customXml" ds:itemID="{15247095-2B93-4958-80A3-133243E99A0A}">
+<ds:datastoreItem xmlns:ds="http://schemas.openxmlformats.org/officeDocument/2006/customXml" ds:itemID="{EA913DC7-864F-47F6-B261-DF50DD5333EB}">
   <ds:schemaRefs>
     <ds:schemaRef ds:uri="http://schemas.openxmlformats.org/officeDocument/2006/bibliography"/>
   </ds:schemaRefs>

</xml_diff>

<commit_message>
Added shapefiles, P-CAAT data. Removed obsolete code and simulated SH datasets
</commit_message>
<xml_diff>
--- a/manuscript/Moraine_Draft_2020_04_14.docx
+++ b/manuscript/Moraine_Draft_2020_04_14.docx
@@ -459,25 +459,7 @@
           <w:b/>
           <w:sz w:val="24"/>
         </w:rPr>
-        <w:t xml:space="preserve">, </w:t>
-      </w:r>
-      <w:proofErr w:type="spellStart"/>
-      <w:r>
-        <w:rPr>
-          <w:rFonts w:ascii="Gill Sans MT" w:hAnsi="Gill Sans MT"/>
-          <w:b/>
-          <w:sz w:val="24"/>
-        </w:rPr>
-        <w:t>Iestyn</w:t>
-      </w:r>
-      <w:proofErr w:type="spellEnd"/>
-      <w:r>
-        <w:rPr>
-          <w:rFonts w:ascii="Gill Sans MT" w:hAnsi="Gill Sans MT"/>
-          <w:b/>
-          <w:sz w:val="24"/>
-        </w:rPr>
-        <w:t xml:space="preserve"> D. Barr</w:t>
+        <w:t>, Iestyn D. Barr</w:t>
       </w:r>
       <w:r>
         <w:rPr>
@@ -4884,17 +4866,16 @@
       <w:r>
         <w:rPr>
           <w:rFonts w:ascii="Gill Sans MT" w:hAnsi="Gill Sans MT"/>
-          <w:i/>
-          <w:sz w:val="24"/>
-        </w:rPr>
-        <w:t>all</w:t>
-      </w:r>
-      <w:r>
-        <w:rPr>
-          <w:rFonts w:ascii="Gill Sans MT" w:hAnsi="Gill Sans MT"/>
-          <w:sz w:val="24"/>
-        </w:rPr>
-        <w:t xml:space="preserve"> moraine types or depositional settings (Barr and Lovell, 2014), these sites do </w:t>
+          <w:sz w:val="24"/>
+        </w:rPr>
+        <w:t xml:space="preserve">all </w:t>
+      </w:r>
+      <w:r>
+        <w:rPr>
+          <w:rFonts w:ascii="Gill Sans MT" w:hAnsi="Gill Sans MT"/>
+          <w:sz w:val="24"/>
+        </w:rPr>
+        <w:t xml:space="preserve">moraine types or depositional settings (Barr and Lovell, 2014), these sites do </w:t>
       </w:r>
       <w:r>
         <w:rPr>
@@ -10624,7 +10605,7 @@
     <w:p>
       <w:pPr>
         <w:rPr>
-          <w:rFonts w:ascii="Gill Sans MT" w:hAnsi="Gill Sans MT" w:cs="Arial"/>
+          <w:rFonts w:ascii="Gill Sans MT" w:hAnsi="Gill Sans MT"/>
           <w:sz w:val="24"/>
         </w:rPr>
       </w:pPr>
@@ -10649,6 +10630,8 @@
         </w:rPr>
         <w:t xml:space="preserve">, individual boulders were sorted into “good” and “bad” groups, </w:t>
       </w:r>
+      <w:bookmarkStart w:id="0" w:name="_GoBack"/>
+      <w:bookmarkEnd w:id="0"/>
       <w:r>
         <w:rPr>
           <w:rFonts w:ascii="Gill Sans MT" w:hAnsi="Gill Sans MT"/>
@@ -34289,7 +34272,6 @@
               </w:rPr>
               <w:t>a</w:t>
             </w:r>
-            <w:proofErr w:type="gramStart"/>
             <w:r>
               <w:rPr>
                 <w:rFonts w:ascii="Gill Sans MT" w:eastAsia="Times New Roman" w:hAnsi="Gill Sans MT" w:cs="Times New Roman"/>
@@ -34299,7 +34281,6 @@
               </w:rPr>
               <w:t>,b</w:t>
             </w:r>
-            <w:proofErr w:type="gramEnd"/>
             <w:r>
               <w:rPr>
                 <w:rFonts w:ascii="Gill Sans MT" w:eastAsia="Times New Roman" w:hAnsi="Gill Sans MT" w:cs="Times New Roman"/>
@@ -34579,23 +34560,7 @@
                 <w:color w:val="000000"/>
                 <w:lang w:eastAsia="en-GB"/>
               </w:rPr>
-              <w:t xml:space="preserve">ased on a reduced dataset of 274 samples. Sample ARL-192 (1.97 </w:t>
-            </w:r>
-            <w:r>
-              <w:rPr>
-                <w:rFonts w:ascii="Gill Sans MT" w:eastAsia="Times New Roman" w:hAnsi="Gill Sans MT" w:cs="Times New Roman"/>
-                <w:color w:val="000000"/>
-                <w:lang w:eastAsia="en-GB"/>
-              </w:rPr>
-              <w:t>±</w:t>
-            </w:r>
-            <w:r>
-              <w:rPr>
-                <w:rFonts w:ascii="Gill Sans MT" w:eastAsia="Times New Roman" w:hAnsi="Gill Sans MT" w:cs="Times New Roman"/>
-                <w:color w:val="000000"/>
-                <w:lang w:eastAsia="en-GB"/>
-              </w:rPr>
-              <w:t xml:space="preserve"> 2.06 ka)</w:t>
+              <w:t>ased on a reduced dataset of 274 samples. Sample ARL-192 (1.97 ± 2.06 ka)</w:t>
             </w:r>
             <w:r>
               <w:rPr>
@@ -34659,25 +34624,15 @@
                 <w:color w:val="000000"/>
                 <w:lang w:eastAsia="en-GB"/>
               </w:rPr>
-              <w:t>and is removed for</w:t>
-            </w:r>
-            <w:r>
-              <w:rPr>
-                <w:rFonts w:ascii="Gill Sans MT" w:eastAsia="Times New Roman" w:hAnsi="Gill Sans MT" w:cs="Times New Roman"/>
-                <w:color w:val="000000"/>
-                <w:lang w:eastAsia="en-GB"/>
-              </w:rPr>
-              <w:t xml:space="preserve"> program</w:t>
-            </w:r>
-            <w:bookmarkStart w:id="0" w:name="_GoBack"/>
-            <w:bookmarkEnd w:id="0"/>
-            <w:r>
-              <w:rPr>
-                <w:rFonts w:ascii="Gill Sans MT" w:eastAsia="Times New Roman" w:hAnsi="Gill Sans MT" w:cs="Times New Roman"/>
-                <w:color w:val="000000"/>
-                <w:lang w:eastAsia="en-GB"/>
-              </w:rPr>
-              <w:t xml:space="preserve"> stability</w:t>
+              <w:t>and was</w:t>
+            </w:r>
+            <w:r>
+              <w:rPr>
+                <w:rFonts w:ascii="Gill Sans MT" w:eastAsia="Times New Roman" w:hAnsi="Gill Sans MT" w:cs="Times New Roman"/>
+                <w:color w:val="000000"/>
+                <w:lang w:eastAsia="en-GB"/>
+              </w:rPr>
+              <w:t xml:space="preserve"> removed for program stability</w:t>
             </w:r>
             <w:r>
               <w:rPr>
@@ -35130,34 +35085,7 @@
                 <w:color w:val="000000"/>
                 <w:lang w:eastAsia="en-GB"/>
               </w:rPr>
-              <w:t xml:space="preserve"># </w:t>
-            </w:r>
-            <w:r>
-              <w:rPr>
-                <w:rFonts w:ascii="Gill Sans MT" w:eastAsia="Times New Roman" w:hAnsi="Gill Sans MT" w:cs="Times New Roman"/>
-                <w:iCs/>
-                <w:color w:val="000000"/>
-                <w:lang w:eastAsia="en-GB"/>
-              </w:rPr>
-              <w:t>s</w:t>
-            </w:r>
-            <w:r>
-              <w:rPr>
-                <w:rFonts w:ascii="Gill Sans MT" w:eastAsia="Times New Roman" w:hAnsi="Gill Sans MT" w:cs="Times New Roman"/>
-                <w:iCs/>
-                <w:color w:val="000000"/>
-                <w:lang w:eastAsia="en-GB"/>
-              </w:rPr>
-              <w:t>ignificant</w:t>
-            </w:r>
-            <w:r>
-              <w:rPr>
-                <w:rFonts w:ascii="Gill Sans MT" w:eastAsia="Times New Roman" w:hAnsi="Gill Sans MT" w:cs="Times New Roman"/>
-                <w:iCs/>
-                <w:color w:val="000000"/>
-                <w:lang w:eastAsia="en-GB"/>
-              </w:rPr>
-              <w:t xml:space="preserve"> datasets</w:t>
+              <w:t>p</w:t>
             </w:r>
           </w:p>
         </w:tc>
@@ -53346,7 +53274,7 @@
 </file>
 
 <file path=customXml/itemProps1.xml><?xml version="1.0" encoding="utf-8"?>
-<ds:datastoreItem xmlns:ds="http://schemas.openxmlformats.org/officeDocument/2006/customXml" ds:itemID="{EA913DC7-864F-47F6-B261-DF50DD5333EB}">
+<ds:datastoreItem xmlns:ds="http://schemas.openxmlformats.org/officeDocument/2006/customXml" ds:itemID="{D37244BA-CC17-46CD-B2EB-398951CEF6EC}">
   <ds:schemaRefs>
     <ds:schemaRef ds:uri="http://schemas.openxmlformats.org/officeDocument/2006/bibliography"/>
   </ds:schemaRefs>

</xml_diff>

<commit_message>
Updates to voronoi databases
</commit_message>
<xml_diff>
--- a/manuscript/Moraine_Draft_2020_04_14.docx
+++ b/manuscript/Moraine_Draft_2020_04_14.docx
@@ -468,19 +468,8 @@
           <w:sz w:val="24"/>
           <w:vertAlign w:val="superscript"/>
         </w:rPr>
-        <w:t>11</w:t>
-      </w:r>
-      <w:proofErr w:type="gramStart"/>
-      <w:r>
-        <w:rPr>
-          <w:rFonts w:ascii="Gill Sans MT" w:hAnsi="Gill Sans MT"/>
-          <w:b/>
-          <w:sz w:val="24"/>
-          <w:vertAlign w:val="superscript"/>
-        </w:rPr>
-        <w:t>,2</w:t>
-      </w:r>
-      <w:proofErr w:type="gramEnd"/>
+        <w:t>11,2</w:t>
+      </w:r>
       <w:r>
         <w:rPr>
           <w:rFonts w:ascii="Gill Sans MT" w:hAnsi="Gill Sans MT"/>
@@ -2040,7 +2029,15 @@
           <w:b/>
           <w:sz w:val="28"/>
         </w:rPr>
-        <w:t xml:space="preserve">1 - </w:t>
+        <w:t>1 -</w:t>
+      </w:r>
+      <w:r>
+        <w:rPr>
+          <w:rFonts w:ascii="Gill Sans MT" w:hAnsi="Gill Sans MT"/>
+          <w:b/>
+          <w:sz w:val="28"/>
+        </w:rPr>
+        <w:t xml:space="preserve"> </w:t>
       </w:r>
       <w:r>
         <w:rPr>
@@ -3430,6 +3427,22 @@
           <w:szCs w:val="24"/>
         </w:rPr>
         <w:t xml:space="preserve"> et al., 1994; Putkonen and O’Neal, 2006</w:t>
+      </w:r>
+      <w:r>
+        <w:rPr>
+          <w:rFonts w:ascii="Gill Sans MT" w:hAnsi="Gill Sans MT"/>
+          <w:sz w:val="24"/>
+          <w:szCs w:val="24"/>
+        </w:rPr>
+        <w:t xml:space="preserve">; </w:t>
+      </w:r>
+      <w:r>
+        <w:rPr>
+          <w:rFonts w:ascii="Gill Sans MT" w:hAnsi="Gill Sans MT"/>
+          <w:sz w:val="24"/>
+          <w:szCs w:val="24"/>
+        </w:rPr>
+        <w:t>Ivy-Ochs et al., 2007</w:t>
       </w:r>
       <w:r>
         <w:rPr>
@@ -14098,8 +14111,6 @@
           <w:sz w:val="24"/>
         </w:rPr>
       </w:pPr>
-      <w:bookmarkStart w:id="0" w:name="_GoBack"/>
-      <w:bookmarkEnd w:id="0"/>
       <w:r>
         <w:rPr>
           <w:rFonts w:ascii="Gill Sans MT" w:hAnsi="Gill Sans MT"/>
@@ -17588,7 +17599,16 @@
           <w:rFonts w:ascii="Gill Sans MT" w:hAnsi="Gill Sans MT"/>
           <w:sz w:val="24"/>
         </w:rPr>
-        <w:t xml:space="preserve"> = 0.55 ka)</w:t>
+        <w:t xml:space="preserve"> = 0.6</w:t>
+      </w:r>
+      <w:bookmarkStart w:id="0" w:name="_GoBack"/>
+      <w:bookmarkEnd w:id="0"/>
+      <w:r>
+        <w:rPr>
+          <w:rFonts w:ascii="Gill Sans MT" w:hAnsi="Gill Sans MT"/>
+          <w:sz w:val="24"/>
+        </w:rPr>
+        <w:t xml:space="preserve"> ka)</w:t>
       </w:r>
       <w:r>
         <w:rPr>
@@ -17662,17 +17682,8 @@
         <w:rPr>
           <w:rFonts w:ascii="Gill Sans MT" w:hAnsi="Gill Sans MT"/>
           <w:sz w:val="24"/>
-          <w:highlight w:val="yellow"/>
-        </w:rPr>
-        <w:t>98</w:t>
-      </w:r>
-      <w:r>
-        <w:rPr>
-          <w:rFonts w:ascii="Gill Sans MT" w:hAnsi="Gill Sans MT"/>
-          <w:sz w:val="24"/>
-          <w:highlight w:val="yellow"/>
-        </w:rPr>
-        <w:t xml:space="preserve"> ± 4%)</w:t>
+        </w:rPr>
+        <w:t>100%)</w:t>
       </w:r>
       <w:r>
         <w:rPr>
@@ -17708,7 +17719,6 @@
         <w:rPr>
           <w:rFonts w:ascii="Gill Sans MT" w:hAnsi="Gill Sans MT"/>
           <w:sz w:val="24"/>
-          <w:highlight w:val="yellow"/>
         </w:rPr>
         <w:t>56</w:t>
       </w:r>
@@ -17716,16 +17726,8 @@
         <w:rPr>
           <w:rFonts w:ascii="Gill Sans MT" w:hAnsi="Gill Sans MT"/>
           <w:sz w:val="24"/>
-          <w:highlight w:val="yellow"/>
-        </w:rPr>
-        <w:t xml:space="preserve"> ± 4%)</w:t>
-      </w:r>
-      <w:r>
-        <w:rPr>
-          <w:rFonts w:ascii="Gill Sans MT" w:hAnsi="Gill Sans MT"/>
-          <w:sz w:val="24"/>
-        </w:rPr>
-        <w:t xml:space="preserve"> </w:t>
+        </w:rPr>
+        <w:t xml:space="preserve">%) </w:t>
       </w:r>
       <w:r>
         <w:rPr>
@@ -17762,24 +17764,8 @@
         <w:rPr>
           <w:rFonts w:ascii="Gill Sans MT" w:hAnsi="Gill Sans MT"/>
           <w:sz w:val="24"/>
-          <w:highlight w:val="yellow"/>
-        </w:rPr>
-        <w:t>49</w:t>
-      </w:r>
-      <w:r>
-        <w:rPr>
-          <w:rFonts w:ascii="Gill Sans MT" w:hAnsi="Gill Sans MT"/>
-          <w:sz w:val="24"/>
-          <w:highlight w:val="yellow"/>
-        </w:rPr>
-        <w:t xml:space="preserve"> ± 4%)</w:t>
-      </w:r>
-      <w:r>
-        <w:rPr>
-          <w:rFonts w:ascii="Gill Sans MT" w:hAnsi="Gill Sans MT"/>
-          <w:sz w:val="24"/>
-        </w:rPr>
-        <w:t xml:space="preserve">. </w:t>
+        </w:rPr>
+        <w:t xml:space="preserve">49%). </w:t>
       </w:r>
       <w:r>
         <w:rPr>
@@ -17822,17 +17808,8 @@
         <w:rPr>
           <w:rFonts w:ascii="Gill Sans MT" w:hAnsi="Gill Sans MT"/>
           <w:sz w:val="24"/>
-          <w:highlight w:val="yellow"/>
-        </w:rPr>
-        <w:t>98</w:t>
-      </w:r>
-      <w:r>
-        <w:rPr>
-          <w:rFonts w:ascii="Gill Sans MT" w:hAnsi="Gill Sans MT"/>
-          <w:sz w:val="24"/>
-          <w:highlight w:val="yellow"/>
-        </w:rPr>
-        <w:t xml:space="preserve"> ± 4%</w:t>
+        </w:rPr>
+        <w:t>&gt;99%</w:t>
       </w:r>
       <w:r>
         <w:rPr>
@@ -17866,24 +17843,8 @@
         <w:rPr>
           <w:rFonts w:ascii="Gill Sans MT" w:hAnsi="Gill Sans MT"/>
           <w:sz w:val="24"/>
-          <w:highlight w:val="yellow"/>
-        </w:rPr>
-        <w:t>12</w:t>
-      </w:r>
-      <w:r>
-        <w:rPr>
-          <w:rFonts w:ascii="Gill Sans MT" w:hAnsi="Gill Sans MT"/>
-          <w:sz w:val="24"/>
-          <w:highlight w:val="yellow"/>
-        </w:rPr>
-        <w:t xml:space="preserve"> ± 4%)</w:t>
-      </w:r>
-      <w:r>
-        <w:rPr>
-          <w:rFonts w:ascii="Gill Sans MT" w:hAnsi="Gill Sans MT"/>
-          <w:sz w:val="24"/>
-        </w:rPr>
-        <w:t>.</w:t>
+        </w:rPr>
+        <w:t xml:space="preserve">14%). </w:t>
       </w:r>
     </w:p>
     <w:p>
@@ -35904,6 +35865,14 @@
                 <w:color w:val="000000"/>
                 <w:lang w:eastAsia="en-GB"/>
               </w:rPr>
+              <w:t>, unless stated otherwise</w:t>
+            </w:r>
+            <w:r>
+              <w:rPr>
+                <w:rFonts w:ascii="Gill Sans MT" w:eastAsia="Times New Roman" w:hAnsi="Gill Sans MT" w:cs="Times New Roman"/>
+                <w:color w:val="000000"/>
+                <w:lang w:eastAsia="en-GB"/>
+              </w:rPr>
               <w:t>,</w:t>
             </w:r>
             <w:r>
@@ -42945,25 +42914,7 @@
           <w:sz w:val="20"/>
           <w:lang w:eastAsia="en-GB"/>
         </w:rPr>
-        <w:t xml:space="preserve"> Geomorphology 226, </w:t>
-      </w:r>
-      <w:proofErr w:type="gramStart"/>
-      <w:r>
-        <w:rPr>
-          <w:rFonts w:ascii="Gill Sans MT" w:hAnsi="Gill Sans MT"/>
-          <w:sz w:val="20"/>
-          <w:lang w:eastAsia="en-GB"/>
-        </w:rPr>
-        <w:t>44–64.</w:t>
-      </w:r>
-      <w:proofErr w:type="gramEnd"/>
-      <w:r>
-        <w:rPr>
-          <w:rFonts w:ascii="Gill Sans MT" w:hAnsi="Gill Sans MT"/>
-          <w:sz w:val="20"/>
-          <w:lang w:eastAsia="en-GB"/>
-        </w:rPr>
-        <w:t xml:space="preserve"> </w:t>
+        <w:t xml:space="preserve"> Geomorphology 226, 44–64. </w:t>
       </w:r>
       <w:hyperlink r:id="rId19" w:history="1">
         <w:r>
@@ -54874,7 +54825,7 @@
 </file>
 
 <file path=customXml/itemProps1.xml><?xml version="1.0" encoding="utf-8"?>
-<ds:datastoreItem xmlns:ds="http://schemas.openxmlformats.org/officeDocument/2006/customXml" ds:itemID="{2DF73EAF-EC24-40BC-A207-052BEB9C12F6}">
+<ds:datastoreItem xmlns:ds="http://schemas.openxmlformats.org/officeDocument/2006/customXml" ds:itemID="{0CC7FD90-9FBD-47B0-987E-3237DEB53A9A}">
   <ds:schemaRefs>
     <ds:schemaRef ds:uri="http://schemas.openxmlformats.org/officeDocument/2006/bibliography"/>
   </ds:schemaRefs>

</xml_diff>